<commit_message>
update report and R files
</commit_message>
<xml_diff>
--- a/Project Report - rev 05 - 051120 .docx
+++ b/Project Report - rev 05 - 051120 .docx
@@ -6511,9 +6511,22 @@
           <w:t xml:space="preserve">The </w:t>
         </w:r>
       </w:ins>
+      <w:proofErr w:type="spellStart"/>
       <w:ins w:id="255" w:author="Christopher Symons" w:date="2020-11-04T16:47:00Z">
         <w:r>
-          <w:t xml:space="preserve">Truii / Advance Queenland project qld.govspend.info </w:t>
+          <w:t>Truii</w:t>
+        </w:r>
+        <w:proofErr w:type="spellEnd"/>
+        <w:r>
+          <w:t xml:space="preserve"> / Advance </w:t>
+        </w:r>
+        <w:proofErr w:type="spellStart"/>
+        <w:r>
+          <w:t>Queenland</w:t>
+        </w:r>
+        <w:proofErr w:type="spellEnd"/>
+        <w:r>
+          <w:t xml:space="preserve"> project qld.govspend.info </w:t>
         </w:r>
       </w:ins>
       <w:ins w:id="256" w:author="Christopher Symons" w:date="2020-11-04T16:48:00Z">
@@ -7082,7 +7095,21 @@
           <w:rPr>
             <w:lang w:val="en-US"/>
           </w:rPr>
-          <w:t xml:space="preserve">Queensland electorates was identified at the publicly available Queensland Spatial Catalogue (QSpatial). </w:t>
+          <w:t>Queensland electorates was identified at the publicly available Queensland Spatial Catalogue (</w:t>
+        </w:r>
+        <w:proofErr w:type="spellStart"/>
+        <w:r>
+          <w:rPr>
+            <w:lang w:val="en-US"/>
+          </w:rPr>
+          <w:t>QSpatial</w:t>
+        </w:r>
+        <w:proofErr w:type="spellEnd"/>
+        <w:r>
+          <w:rPr>
+            <w:lang w:val="en-US"/>
+          </w:rPr>
+          <w:t xml:space="preserve">). </w:t>
         </w:r>
       </w:ins>
       <w:ins w:id="289" w:author="Christopher Symons" w:date="2020-11-05T14:36:00Z">
@@ -7110,7 +7137,21 @@
           <w:rPr>
             <w:lang w:val="en-US"/>
           </w:rPr>
-          <w:t xml:space="preserve"> format (.shp), for which we discovered </w:t>
+          <w:t xml:space="preserve"> format (.</w:t>
+        </w:r>
+        <w:proofErr w:type="spellStart"/>
+        <w:r>
+          <w:rPr>
+            <w:lang w:val="en-US"/>
+          </w:rPr>
+          <w:t>shp</w:t>
+        </w:r>
+        <w:proofErr w:type="spellEnd"/>
+        <w:r>
+          <w:rPr>
+            <w:lang w:val="en-US"/>
+          </w:rPr>
+          <w:t xml:space="preserve">), for which we discovered </w:t>
         </w:r>
         <w:r>
           <w:rPr>
@@ -7119,6 +7160,7 @@
           <w:lastRenderedPageBreak/>
           <w:t xml:space="preserve">a handling method in R. This method uses libraries </w:t>
         </w:r>
+        <w:proofErr w:type="spellStart"/>
         <w:r>
           <w:rPr>
             <w:rFonts w:ascii="Courier New" w:hAnsi="Courier New" w:cs="Courier New"/>
@@ -7128,12 +7170,14 @@
           </w:rPr>
           <w:t>sp</w:t>
         </w:r>
+        <w:proofErr w:type="spellEnd"/>
         <w:r>
           <w:rPr>
             <w:lang w:val="en-US"/>
           </w:rPr>
           <w:t xml:space="preserve">, </w:t>
         </w:r>
+        <w:proofErr w:type="spellStart"/>
         <w:r>
           <w:rPr>
             <w:rFonts w:ascii="Courier New" w:hAnsi="Courier New" w:cs="Courier New"/>
@@ -7143,12 +7187,14 @@
           </w:rPr>
           <w:t>rgdal</w:t>
         </w:r>
+        <w:proofErr w:type="spellEnd"/>
         <w:r>
           <w:rPr>
             <w:lang w:val="en-US"/>
           </w:rPr>
           <w:t xml:space="preserve">, </w:t>
         </w:r>
+        <w:proofErr w:type="spellStart"/>
         <w:r>
           <w:rPr>
             <w:rFonts w:ascii="Courier New" w:hAnsi="Courier New" w:cs="Courier New"/>
@@ -7158,12 +7204,14 @@
           </w:rPr>
           <w:t>rgeos</w:t>
         </w:r>
+        <w:proofErr w:type="spellEnd"/>
         <w:r>
           <w:rPr>
             <w:lang w:val="en-US"/>
           </w:rPr>
           <w:t xml:space="preserve">, and </w:t>
         </w:r>
+        <w:proofErr w:type="spellStart"/>
         <w:r>
           <w:rPr>
             <w:rFonts w:ascii="Courier New" w:hAnsi="Courier New" w:cs="Courier New"/>
@@ -7173,12 +7221,28 @@
           </w:rPr>
           <w:t>ggmap</w:t>
         </w:r>
+        <w:proofErr w:type="spellEnd"/>
         <w:r>
           <w:rPr>
             <w:lang w:val="en-US"/>
           </w:rPr>
-          <w:t xml:space="preserve">, and is demonstrated in accompanying Jupyter notebook </w:t>
-        </w:r>
+          <w:t xml:space="preserve">, and is demonstrated in accompanying </w:t>
+        </w:r>
+        <w:proofErr w:type="spellStart"/>
+        <w:r>
+          <w:rPr>
+            <w:lang w:val="en-US"/>
+          </w:rPr>
+          <w:t>Jupyter</w:t>
+        </w:r>
+        <w:proofErr w:type="spellEnd"/>
+        <w:r>
+          <w:rPr>
+            <w:lang w:val="en-US"/>
+          </w:rPr>
+          <w:t xml:space="preserve"> notebook </w:t>
+        </w:r>
+        <w:proofErr w:type="spellStart"/>
         <w:r>
           <w:rPr>
             <w:rFonts w:ascii="Courier New" w:hAnsi="Courier New" w:cs="Courier New"/>
@@ -7188,12 +7252,14 @@
           </w:rPr>
           <w:t>find_electorate_by_latlong.ipynb</w:t>
         </w:r>
+        <w:proofErr w:type="spellEnd"/>
         <w:r>
           <w:rPr>
             <w:lang w:val="en-US"/>
           </w:rPr>
           <w:t xml:space="preserve">. We encountered some complexities with the </w:t>
         </w:r>
+        <w:proofErr w:type="spellStart"/>
         <w:r>
           <w:rPr>
             <w:rFonts w:ascii="Courier New" w:hAnsi="Courier New" w:cs="Courier New"/>
@@ -7201,26 +7267,9 @@
             <w:szCs w:val="20"/>
             <w:lang w:val="en-US"/>
           </w:rPr>
-          <w:t>gContains()</w:t>
-        </w:r>
-        <w:r>
-          <w:rPr>
-            <w:lang w:val="en-US"/>
-          </w:rPr>
-          <w:t xml:space="preserve">function reporting warnings about its arguments (spatial point and polygon) having </w:t>
-        </w:r>
-        <w:r>
-          <w:rPr>
-            <w:lang w:val="en-US"/>
-          </w:rPr>
-          <w:t>inconsistent projection/coordinate system</w:t>
-        </w:r>
-        <w:r>
-          <w:rPr>
-            <w:lang w:val="en-US"/>
-          </w:rPr>
-          <w:t xml:space="preserve">. We determined that efficiently resolving this inconsistency would likely require geospatial expertise so we chose to use </w:t>
-        </w:r>
+          <w:t>gContains</w:t>
+        </w:r>
+        <w:proofErr w:type="spellEnd"/>
         <w:r>
           <w:rPr>
             <w:rFonts w:ascii="Courier New" w:hAnsi="Courier New" w:cs="Courier New"/>
@@ -7228,7 +7277,45 @@
             <w:szCs w:val="20"/>
             <w:lang w:val="en-US"/>
           </w:rPr>
-          <w:t>suppressWarnings()</w:t>
+          <w:t>()</w:t>
+        </w:r>
+        <w:r>
+          <w:rPr>
+            <w:lang w:val="en-US"/>
+          </w:rPr>
+          <w:t xml:space="preserve">function reporting warnings about its arguments (spatial point and polygon) having </w:t>
+        </w:r>
+        <w:r>
+          <w:rPr>
+            <w:lang w:val="en-US"/>
+          </w:rPr>
+          <w:t>inconsistent projection/coordinate system</w:t>
+        </w:r>
+        <w:r>
+          <w:rPr>
+            <w:lang w:val="en-US"/>
+          </w:rPr>
+          <w:t xml:space="preserve">. We determined that efficiently resolving this inconsistency would likely require geospatial expertise so we chose to use </w:t>
+        </w:r>
+        <w:proofErr w:type="spellStart"/>
+        <w:r>
+          <w:rPr>
+            <w:rFonts w:ascii="Courier New" w:hAnsi="Courier New" w:cs="Courier New"/>
+            <w:sz w:val="20"/>
+            <w:szCs w:val="20"/>
+            <w:lang w:val="en-US"/>
+          </w:rPr>
+          <w:t>suppressWarnings</w:t>
+        </w:r>
+        <w:proofErr w:type="spellEnd"/>
+        <w:r>
+          <w:rPr>
+            <w:rFonts w:ascii="Courier New" w:hAnsi="Courier New" w:cs="Courier New"/>
+            <w:sz w:val="20"/>
+            <w:szCs w:val="20"/>
+            <w:lang w:val="en-US"/>
+          </w:rPr>
+          <w:t>()</w:t>
         </w:r>
         <w:r>
           <w:rPr>
@@ -7321,9 +7408,11 @@
           <w:t xml:space="preserve">the </w:t>
         </w:r>
       </w:ins>
+      <w:proofErr w:type="spellStart"/>
       <w:r>
         <w:t>ggmap</w:t>
       </w:r>
+      <w:proofErr w:type="spellEnd"/>
       <w:del w:id="301" w:author="Matthew Colwell" w:date="2020-11-05T06:52:00Z">
         <w:r>
           <w:delText>()</w:delText>
@@ -7384,7 +7473,15 @@
       <w:commentRangeStart w:id="309"/>
       <w:ins w:id="310" w:author="Christopher Symons" w:date="2020-11-05T14:42:00Z">
         <w:r>
-          <w:t xml:space="preserve">(Atttempt at) </w:t>
+          <w:t>(</w:t>
+        </w:r>
+        <w:proofErr w:type="spellStart"/>
+        <w:r>
+          <w:t>Atttempt</w:t>
+        </w:r>
+        <w:proofErr w:type="spellEnd"/>
+        <w:r>
+          <w:t xml:space="preserve"> at) </w:t>
         </w:r>
       </w:ins>
       <w:ins w:id="311" w:author="Christopher Symons" w:date="2020-11-05T14:41:00Z">
@@ -7470,6 +7567,7 @@
           </w:rPr>
           <w:t xml:space="preserve"> and attempted to ingest the tables in this document into R. We had some success doing so with the R libraries </w:t>
         </w:r>
+        <w:proofErr w:type="spellStart"/>
         <w:r>
           <w:rPr>
             <w:rFonts w:ascii="Courier New" w:hAnsi="Courier New" w:cs="Courier New"/>
@@ -7479,6 +7577,7 @@
           </w:rPr>
           <w:t>pdftools</w:t>
         </w:r>
+        <w:proofErr w:type="spellEnd"/>
         <w:r>
           <w:rPr>
             <w:lang w:val="en-US"/>
@@ -7504,7 +7603,21 @@
           <w:rPr>
             <w:lang w:val="en-US"/>
           </w:rPr>
-          <w:t>our solution relied on reading each page of the document into an array of each piece of text with its horizontal and vertical position, and then attempting to stitch these pieces together into a table. We had some success but the resulting dataframe would have required substantial manual cleaning to be fit for use because of spacing inconsistencies in the document tables. We abandoned this effort when we located an alternative dataset available in comma separated value (.csv) format.</w:t>
+          <w:t xml:space="preserve">our solution relied on reading each page of the document into an array of each piece of text with its horizontal and vertical position, and then attempting to stitch these pieces together into a table. We had some success but the resulting </w:t>
+        </w:r>
+        <w:proofErr w:type="spellStart"/>
+        <w:r>
+          <w:rPr>
+            <w:lang w:val="en-US"/>
+          </w:rPr>
+          <w:t>dataframe</w:t>
+        </w:r>
+        <w:proofErr w:type="spellEnd"/>
+        <w:r>
+          <w:rPr>
+            <w:lang w:val="en-US"/>
+          </w:rPr>
+          <w:t xml:space="preserve"> would have required substantial manual cleaning to be fit for use because of spacing inconsistencies in the document tables. We abandoned this effort when we located an alternative dataset available in comma separated value (.csv) format.</w:t>
         </w:r>
       </w:ins>
     </w:p>
@@ -7520,8 +7633,23 @@
           <w:rPr>
             <w:lang w:val="en-US"/>
           </w:rPr>
-          <w:t xml:space="preserve">As part of this effort we successfully developed a Python script to scrape the suburb index from the Australia Post website for use in searching the pdf data for textual locations. This is demonstrated in accompanying Jupyter notebook </w:t>
-        </w:r>
+          <w:t xml:space="preserve">As part of this effort we successfully developed a Python script to scrape the suburb index from the Australia Post website for use in searching the pdf data for textual locations. This is demonstrated in accompanying </w:t>
+        </w:r>
+        <w:proofErr w:type="spellStart"/>
+        <w:r>
+          <w:rPr>
+            <w:lang w:val="en-US"/>
+          </w:rPr>
+          <w:t>Jupyter</w:t>
+        </w:r>
+        <w:proofErr w:type="spellEnd"/>
+        <w:r>
+          <w:rPr>
+            <w:lang w:val="en-US"/>
+          </w:rPr>
+          <w:t xml:space="preserve"> notebook </w:t>
+        </w:r>
+        <w:proofErr w:type="spellStart"/>
         <w:r>
           <w:rPr>
             <w:rFonts w:ascii="Courier New" w:hAnsi="Courier New" w:cs="Courier New"/>
@@ -7540,6 +7668,7 @@
           </w:rPr>
           <w:t>.ipynb</w:t>
         </w:r>
+        <w:proofErr w:type="spellEnd"/>
         <w:r>
           <w:rPr>
             <w:lang w:val="en-US"/>
@@ -7998,7 +8127,15 @@
       </w:ins>
       <w:ins w:id="369" w:author="Hung Vu" w:date="2020-11-05T23:38:00Z">
         <w:r>
-          <w:t>. The new 2017 electorates’ Census data were estimated as average of all 2016 electorates, which they were drawn from. For example, Bancroft would have estimated Census data that were calculated from Murrumba, Kurwongbah, Morayfield, Pumicestone. There were some name changes, where Census data remained the same.</w:t>
+          <w:t xml:space="preserve">. The new 2017 electorates’ Census data were estimated as average of all 2016 electorates, which they were drawn from. For example, Bancroft would have estimated Census data that were calculated from Murrumba, Kurwongbah, Morayfield, </w:t>
+        </w:r>
+        <w:proofErr w:type="spellStart"/>
+        <w:r>
+          <w:t>Pumicestone</w:t>
+        </w:r>
+        <w:proofErr w:type="spellEnd"/>
+        <w:r>
+          <w:t>. There were some name changes, where Census data remained the same.</w:t>
         </w:r>
       </w:ins>
       <w:ins w:id="370" w:author="Hung Vu" w:date="2020-11-05T23:45:00Z">
@@ -8111,8 +8248,17 @@
                   <w:rFonts w:ascii="Calibri" w:hAnsi="Calibri" w:cs="Calibri"/>
                   <w:color w:val="000000"/>
                 </w:rPr>
-                <w:t>Murrumba, Kurwongbah, Morayfield, Pumicestone</w:t>
+                <w:t xml:space="preserve">Murrumba, Kurwongbah, Morayfield, </w:t>
               </w:r>
+              <w:proofErr w:type="spellStart"/>
+              <w:r>
+                <w:rPr>
+                  <w:rFonts w:ascii="Calibri" w:hAnsi="Calibri" w:cs="Calibri"/>
+                  <w:color w:val="000000"/>
+                </w:rPr>
+                <w:t>Pumicestone</w:t>
+              </w:r>
+              <w:proofErr w:type="spellEnd"/>
             </w:ins>
           </w:p>
         </w:tc>
@@ -8365,10 +8511,12 @@
                 <w:ins w:id="414" w:author="Hung Vu" w:date="2020-11-05T23:39:00Z"/>
               </w:rPr>
             </w:pPr>
+            <w:proofErr w:type="spellStart"/>
             <w:ins w:id="415" w:author="Hung Vu" w:date="2020-11-05T23:39:00Z">
               <w:r>
                 <w:t>Maiwar</w:t>
               </w:r>
+              <w:proofErr w:type="spellEnd"/>
             </w:ins>
           </w:p>
         </w:tc>
@@ -8384,8 +8532,13 @@
             </w:pPr>
             <w:ins w:id="417" w:author="Hung Vu" w:date="2020-11-05T23:39:00Z">
               <w:r>
-                <w:t>Mount Coot-tha</w:t>
+                <w:t>Mount Coot-</w:t>
               </w:r>
+              <w:proofErr w:type="spellStart"/>
+              <w:r>
+                <w:t>tha</w:t>
+              </w:r>
+              <w:proofErr w:type="spellEnd"/>
             </w:ins>
           </w:p>
         </w:tc>
@@ -8482,10 +8635,12 @@
                 <w:ins w:id="429" w:author="Hung Vu" w:date="2020-11-05T23:39:00Z"/>
               </w:rPr>
             </w:pPr>
+            <w:proofErr w:type="spellStart"/>
             <w:ins w:id="430" w:author="Hung Vu" w:date="2020-11-05T23:39:00Z">
               <w:r>
                 <w:t>Ninderry</w:t>
               </w:r>
+              <w:proofErr w:type="spellEnd"/>
             </w:ins>
           </w:p>
         </w:tc>
@@ -8755,11 +8910,51 @@
       </w:pPr>
       <w:ins w:id="465" w:author="Hung Vu" w:date="2020-11-05T23:40:00Z">
         <w:r>
-          <w:t xml:space="preserve">Census population data was combined into three groups by age, which are 0-20 year-old (Under_Age), 21-65 year-old (Working_Age) and over 65 year-old (Retired) groups. This transformation was based on our understanding that each age group might have different </w:t>
+          <w:t>Census population data was combined into three groups by age, which are 0-20 year-old (</w:t>
+        </w:r>
+        <w:proofErr w:type="spellStart"/>
+        <w:r>
+          <w:t>Under_Age</w:t>
+        </w:r>
+        <w:proofErr w:type="spellEnd"/>
+        <w:r>
+          <w:t>), 21-65 year-old (</w:t>
+        </w:r>
+        <w:proofErr w:type="spellStart"/>
+        <w:r>
+          <w:t>Working_Age</w:t>
+        </w:r>
+        <w:proofErr w:type="spellEnd"/>
+        <w:r>
+          <w:t xml:space="preserve">) and over 65 year-old (Retired) groups. This transformation was based on our understanding that each age group might have different </w:t>
         </w:r>
         <w:r>
           <w:lastRenderedPageBreak/>
-          <w:t xml:space="preserve">social needs, which might impact the government’s spending. For example, public health, transport infrastructure, education needs were believed to differ amongst the groups. The count data of each group was calculated as a proportion of total population for each electorate. Therefore, during modelling stage, one of the groups (Under_Age) was excluded to avoid collinearity with the other two (i.e. Under_Age + Working_Age + Retired = 100%). </w:t>
+          <w:t>social needs, which might impact the government’s spending. For example, public health, transport infrastructure, education needs were believed to differ amongst the groups. The count data of each group was calculated as a proportion of total population for each electorate. Therefore, during modelling stage, one of the groups (</w:t>
+        </w:r>
+        <w:proofErr w:type="spellStart"/>
+        <w:r>
+          <w:t>Under_Age</w:t>
+        </w:r>
+        <w:proofErr w:type="spellEnd"/>
+        <w:r>
+          <w:t xml:space="preserve">) was excluded to avoid collinearity with the other two (i.e. </w:t>
+        </w:r>
+        <w:proofErr w:type="spellStart"/>
+        <w:r>
+          <w:t>Under_Age</w:t>
+        </w:r>
+        <w:proofErr w:type="spellEnd"/>
+        <w:r>
+          <w:t xml:space="preserve"> + </w:t>
+        </w:r>
+        <w:proofErr w:type="spellStart"/>
+        <w:r>
+          <w:t>Working_Age</w:t>
+        </w:r>
+        <w:proofErr w:type="spellEnd"/>
+        <w:r>
+          <w:t xml:space="preserve"> + Retired = 100%). </w:t>
         </w:r>
       </w:ins>
     </w:p>
@@ -9162,12 +9357,52 @@
           <w:t>A multiple linear regression model was also constructed</w:t>
         </w:r>
         <w:r>
-          <w:t xml:space="preserve"> using seven predictors, namely Working_Age, Retired, logarithmic of Median weekly family income, number of full-time employment, isALP and ALP_Safety_Ranking_Margin. </w:t>
+          <w:t xml:space="preserve"> using seven predictors, namely </w:t>
+        </w:r>
+        <w:proofErr w:type="spellStart"/>
+        <w:r>
+          <w:t>Working_Age</w:t>
+        </w:r>
+        <w:proofErr w:type="spellEnd"/>
+        <w:r>
+          <w:t xml:space="preserve">, Retired, logarithmic of Median weekly family income, number of full-time employment, </w:t>
+        </w:r>
+        <w:proofErr w:type="spellStart"/>
+        <w:r>
+          <w:t>isALP</w:t>
+        </w:r>
+        <w:proofErr w:type="spellEnd"/>
+        <w:r>
+          <w:t xml:space="preserve"> and </w:t>
+        </w:r>
+        <w:proofErr w:type="spellStart"/>
+        <w:r>
+          <w:t>ALP_Safety_Ranking_Margin</w:t>
+        </w:r>
+        <w:proofErr w:type="spellEnd"/>
+        <w:r>
+          <w:t xml:space="preserve">. </w:t>
         </w:r>
       </w:ins>
       <w:ins w:id="474" w:author="Hung Vu" w:date="2020-11-06T10:19:00Z">
         <w:r>
-          <w:t xml:space="preserve">The response variable is logCost, which is a logarithmic of TotalEstimatedCost variable. The transformation </w:t>
+          <w:t xml:space="preserve">The response variable is </w:t>
+        </w:r>
+        <w:proofErr w:type="spellStart"/>
+        <w:r>
+          <w:t>logCost</w:t>
+        </w:r>
+        <w:proofErr w:type="spellEnd"/>
+        <w:r>
+          <w:t xml:space="preserve">, which is a logarithmic of </w:t>
+        </w:r>
+        <w:proofErr w:type="spellStart"/>
+        <w:r>
+          <w:t>TotalEstimatedCost</w:t>
+        </w:r>
+        <w:proofErr w:type="spellEnd"/>
+        <w:r>
+          <w:t xml:space="preserve"> variable. The transformation </w:t>
         </w:r>
       </w:ins>
       <w:ins w:id="475" w:author="Hung Vu" w:date="2020-11-06T10:20:00Z">
@@ -9203,16 +9438,14 @@
           <w:t>.</w:t>
         </w:r>
       </w:ins>
-      <w:bookmarkStart w:id="478" w:name="_GoBack"/>
-      <w:bookmarkEnd w:id="478"/>
     </w:p>
     <w:p>
       <w:pPr>
         <w:rPr>
-          <w:ins w:id="479" w:author="Hung Vu" w:date="2020-11-06T10:23:00Z"/>
+          <w:ins w:id="478" w:author="Hung Vu" w:date="2020-11-06T10:23:00Z"/>
         </w:rPr>
       </w:pPr>
-      <w:ins w:id="480" w:author="Hung Vu" w:date="2020-11-06T10:22:00Z">
+      <w:ins w:id="479" w:author="Hung Vu" w:date="2020-11-06T10:22:00Z">
         <w:r>
           <w:rPr>
             <w:noProof/>
@@ -9267,14 +9500,14 @@
         <w:pStyle w:val="Caption"/>
         <w:jc w:val="center"/>
         <w:rPr>
-          <w:ins w:id="481" w:author="Hung Vu" w:date="2020-11-06T10:20:00Z"/>
+          <w:ins w:id="480" w:author="Hung Vu" w:date="2020-11-06T10:20:00Z"/>
         </w:rPr>
-        <w:pPrChange w:id="482" w:author="Hung Vu" w:date="2020-11-06T10:23:00Z">
+        <w:pPrChange w:id="481" w:author="Hung Vu" w:date="2020-11-06T10:23:00Z">
           <w:pPr/>
         </w:pPrChange>
       </w:pPr>
-      <w:bookmarkStart w:id="483" w:name="_Ref55550668"/>
-      <w:ins w:id="484" w:author="Hung Vu" w:date="2020-11-06T10:23:00Z">
+      <w:bookmarkStart w:id="482" w:name="_Ref55550668"/>
+      <w:ins w:id="483" w:author="Hung Vu" w:date="2020-11-06T10:23:00Z">
         <w:r>
           <w:t xml:space="preserve">Figure </w:t>
         </w:r>
@@ -9288,19 +9521,37 @@
       <w:r>
         <w:fldChar w:fldCharType="separate"/>
       </w:r>
-      <w:ins w:id="485" w:author="Hung Vu" w:date="2020-11-06T10:23:00Z">
+      <w:ins w:id="484" w:author="Hung Vu" w:date="2020-11-06T11:07:00Z">
         <w:r>
           <w:rPr>
             <w:noProof/>
           </w:rPr>
           <w:t>5</w:t>
         </w:r>
+      </w:ins>
+      <w:ins w:id="485" w:author="Hung Vu" w:date="2020-11-06T10:23:00Z">
         <w:r>
           <w:fldChar w:fldCharType="end"/>
         </w:r>
-        <w:bookmarkEnd w:id="483"/>
-        <w:r>
-          <w:t>: TotalEstimatedCost and logCost distribution</w:t>
+        <w:bookmarkEnd w:id="482"/>
+        <w:r>
+          <w:t xml:space="preserve">: </w:t>
+        </w:r>
+        <w:proofErr w:type="spellStart"/>
+        <w:r>
+          <w:t>TotalEstimatedCost</w:t>
+        </w:r>
+        <w:proofErr w:type="spellEnd"/>
+        <w:r>
+          <w:t xml:space="preserve"> and </w:t>
+        </w:r>
+        <w:proofErr w:type="spellStart"/>
+        <w:r>
+          <w:t>logCost</w:t>
+        </w:r>
+        <w:proofErr w:type="spellEnd"/>
+        <w:r>
+          <w:t xml:space="preserve"> distribution</w:t>
         </w:r>
       </w:ins>
     </w:p>
@@ -9310,9 +9561,14 @@
           <w:ins w:id="486" w:author="Hung Vu" w:date="2020-11-05T23:43:00Z"/>
         </w:rPr>
       </w:pPr>
+      <w:proofErr w:type="spellStart"/>
       <w:ins w:id="487" w:author="Hung Vu" w:date="2020-11-05T23:41:00Z">
         <w:r>
-          <w:t>ALP_Safety_Ranking_Margin was formulated based on the two-party preferred election results</w:t>
+          <w:t>ALP_Safety_Ranking_Margin</w:t>
+        </w:r>
+        <w:proofErr w:type="spellEnd"/>
+        <w:r>
+          <w:t xml:space="preserve"> was formulated based on the two-party preferred election results</w:t>
         </w:r>
       </w:ins>
       <w:ins w:id="488" w:author="Hung Vu" w:date="2020-11-05T23:42:00Z">
@@ -9599,20 +9855,40 @@
       </w:ins>
       <w:ins w:id="534" w:author="Hung Vu" w:date="2020-11-06T00:15:00Z">
         <w:r>
-          <w:t xml:space="preserve"> (Figure 5-7)</w:t>
-        </w:r>
-      </w:ins>
-      <w:ins w:id="535" w:author="Hung Vu" w:date="2020-11-06T00:09:00Z">
+          <w:t xml:space="preserve"> (Figure </w:t>
+        </w:r>
+      </w:ins>
+      <w:ins w:id="535" w:author="Hung Vu" w:date="2020-11-06T11:08:00Z">
+        <w:r>
+          <w:t>6</w:t>
+        </w:r>
+      </w:ins>
+      <w:ins w:id="536" w:author="Hung Vu" w:date="2020-11-06T00:15:00Z">
+        <w:r>
+          <w:t>-</w:t>
+        </w:r>
+      </w:ins>
+      <w:ins w:id="537" w:author="Hung Vu" w:date="2020-11-06T11:08:00Z">
+        <w:r>
+          <w:t>9</w:t>
+        </w:r>
+      </w:ins>
+      <w:ins w:id="538" w:author="Hung Vu" w:date="2020-11-06T00:15:00Z">
+        <w:r>
+          <w:t>)</w:t>
+        </w:r>
+      </w:ins>
+      <w:ins w:id="539" w:author="Hung Vu" w:date="2020-11-06T00:09:00Z">
         <w:r>
           <w:t>.</w:t>
         </w:r>
       </w:ins>
-      <w:ins w:id="536" w:author="Hung Vu" w:date="2020-11-06T00:15:00Z">
+      <w:ins w:id="540" w:author="Hung Vu" w:date="2020-11-06T00:15:00Z">
         <w:r>
           <w:t xml:space="preserve"> The assumptions are considered </w:t>
         </w:r>
       </w:ins>
-      <w:ins w:id="537" w:author="Hung Vu" w:date="2020-11-06T00:16:00Z">
+      <w:ins w:id="541" w:author="Hung Vu" w:date="2020-11-06T00:16:00Z">
         <w:r>
           <w:t>reasonably held.</w:t>
         </w:r>
@@ -9622,13 +9898,13 @@
       <w:pPr>
         <w:jc w:val="center"/>
         <w:rPr>
-          <w:ins w:id="538" w:author="Hung Vu" w:date="2020-11-06T00:10:00Z"/>
+          <w:ins w:id="542" w:author="Hung Vu" w:date="2020-11-06T00:10:00Z"/>
         </w:rPr>
-        <w:pPrChange w:id="539" w:author="Hung Vu" w:date="2020-11-06T00:11:00Z">
+        <w:pPrChange w:id="543" w:author="Hung Vu" w:date="2020-11-06T00:11:00Z">
           <w:pPr/>
         </w:pPrChange>
       </w:pPr>
-      <w:ins w:id="540" w:author="Hung Vu" w:date="2020-11-06T00:10:00Z">
+      <w:ins w:id="544" w:author="Hung Vu" w:date="2020-11-06T00:10:00Z">
         <w:r>
           <w:rPr>
             <w:noProof/>
@@ -9689,11 +9965,11 @@
         <w:pStyle w:val="Caption"/>
         <w:jc w:val="center"/>
         <w:rPr>
-          <w:ins w:id="541" w:author="Hung Vu" w:date="2020-11-06T00:11:00Z"/>
+          <w:ins w:id="545" w:author="Hung Vu" w:date="2020-11-06T00:11:00Z"/>
         </w:rPr>
       </w:pPr>
-      <w:bookmarkStart w:id="542" w:name="_Hlk55513923"/>
-      <w:ins w:id="543" w:author="Hung Vu" w:date="2020-11-06T00:11:00Z">
+      <w:bookmarkStart w:id="546" w:name="_Hlk55513923"/>
+      <w:ins w:id="547" w:author="Hung Vu" w:date="2020-11-06T00:11:00Z">
         <w:r>
           <w:t xml:space="preserve">Figure </w:t>
         </w:r>
@@ -9707,7 +9983,7 @@
       <w:r>
         <w:fldChar w:fldCharType="separate"/>
       </w:r>
-      <w:ins w:id="544" w:author="Hung Vu" w:date="2020-11-06T10:23:00Z">
+      <w:ins w:id="548" w:author="Hung Vu" w:date="2020-11-06T11:07:00Z">
         <w:r>
           <w:rPr>
             <w:noProof/>
@@ -9715,7 +9991,7 @@
           <w:t>6</w:t>
         </w:r>
       </w:ins>
-      <w:ins w:id="545" w:author="Hung Vu" w:date="2020-11-06T00:11:00Z">
+      <w:ins w:id="549" w:author="Hung Vu" w:date="2020-11-06T00:11:00Z">
         <w:r>
           <w:fldChar w:fldCharType="end"/>
         </w:r>
@@ -9724,15 +10000,15 @@
         </w:r>
       </w:ins>
     </w:p>
-    <w:bookmarkEnd w:id="542"/>
+    <w:bookmarkEnd w:id="546"/>
     <w:p>
       <w:pPr>
         <w:jc w:val="center"/>
         <w:rPr>
-          <w:ins w:id="546" w:author="Hung Vu" w:date="2020-11-06T00:11:00Z"/>
+          <w:ins w:id="550" w:author="Hung Vu" w:date="2020-11-06T00:11:00Z"/>
         </w:rPr>
       </w:pPr>
-      <w:ins w:id="547" w:author="Hung Vu" w:date="2020-11-06T00:11:00Z">
+      <w:ins w:id="551" w:author="Hung Vu" w:date="2020-11-06T00:11:00Z">
         <w:r>
           <w:rPr>
             <w:noProof/>
@@ -9786,10 +10062,10 @@
         <w:pStyle w:val="Caption"/>
         <w:jc w:val="center"/>
         <w:rPr>
-          <w:ins w:id="548" w:author="Hung Vu" w:date="2020-11-06T00:12:00Z"/>
+          <w:ins w:id="552" w:author="Hung Vu" w:date="2020-11-06T00:12:00Z"/>
         </w:rPr>
       </w:pPr>
-      <w:ins w:id="549" w:author="Hung Vu" w:date="2020-11-06T00:12:00Z">
+      <w:ins w:id="553" w:author="Hung Vu" w:date="2020-11-06T00:12:00Z">
         <w:r>
           <w:t xml:space="preserve">Figure </w:t>
         </w:r>
@@ -9803,7 +10079,7 @@
       <w:r>
         <w:fldChar w:fldCharType="separate"/>
       </w:r>
-      <w:ins w:id="550" w:author="Hung Vu" w:date="2020-11-06T10:23:00Z">
+      <w:ins w:id="554" w:author="Hung Vu" w:date="2020-11-06T11:07:00Z">
         <w:r>
           <w:rPr>
             <w:noProof/>
@@ -9811,7 +10087,7 @@
           <w:t>7</w:t>
         </w:r>
       </w:ins>
-      <w:ins w:id="551" w:author="Hung Vu" w:date="2020-11-06T00:12:00Z">
+      <w:ins w:id="555" w:author="Hung Vu" w:date="2020-11-06T00:12:00Z">
         <w:r>
           <w:fldChar w:fldCharType="end"/>
         </w:r>
@@ -9824,10 +10100,10 @@
       <w:pPr>
         <w:jc w:val="center"/>
         <w:rPr>
-          <w:ins w:id="552" w:author="Hung Vu" w:date="2020-11-06T00:14:00Z"/>
+          <w:ins w:id="556" w:author="Hung Vu" w:date="2020-11-06T00:14:00Z"/>
         </w:rPr>
       </w:pPr>
-      <w:ins w:id="553" w:author="Hung Vu" w:date="2020-11-06T00:13:00Z">
+      <w:ins w:id="557" w:author="Hung Vu" w:date="2020-11-06T00:13:00Z">
         <w:r>
           <w:rPr>
             <w:noProof/>
@@ -9889,18 +10165,18 @@
         <w:pStyle w:val="Caption"/>
         <w:jc w:val="center"/>
         <w:rPr>
-          <w:ins w:id="554" w:author="Hung Vu" w:date="2020-11-06T00:09:00Z"/>
-          <w:rPrChange w:id="555" w:author="Hung Vu" w:date="2020-11-06T00:12:00Z">
+          <w:ins w:id="558" w:author="Hung Vu" w:date="2020-11-06T00:09:00Z"/>
+          <w:rPrChange w:id="559" w:author="Hung Vu" w:date="2020-11-06T00:12:00Z">
             <w:rPr>
-              <w:ins w:id="556" w:author="Hung Vu" w:date="2020-11-06T00:09:00Z"/>
+              <w:ins w:id="560" w:author="Hung Vu" w:date="2020-11-06T00:09:00Z"/>
             </w:rPr>
           </w:rPrChange>
         </w:rPr>
-        <w:pPrChange w:id="557" w:author="Hung Vu" w:date="2020-11-06T00:15:00Z">
+        <w:pPrChange w:id="561" w:author="Hung Vu" w:date="2020-11-06T00:15:00Z">
           <w:pPr/>
         </w:pPrChange>
       </w:pPr>
-      <w:ins w:id="558" w:author="Hung Vu" w:date="2020-11-06T00:15:00Z">
+      <w:ins w:id="562" w:author="Hung Vu" w:date="2020-11-06T00:15:00Z">
         <w:r>
           <w:t xml:space="preserve">Figure </w:t>
         </w:r>
@@ -9914,7 +10190,7 @@
       <w:r>
         <w:fldChar w:fldCharType="separate"/>
       </w:r>
-      <w:ins w:id="559" w:author="Hung Vu" w:date="2020-11-06T10:23:00Z">
+      <w:ins w:id="563" w:author="Hung Vu" w:date="2020-11-06T11:07:00Z">
         <w:r>
           <w:rPr>
             <w:noProof/>
@@ -9922,7 +10198,7 @@
           <w:t>8</w:t>
         </w:r>
       </w:ins>
-      <w:ins w:id="560" w:author="Hung Vu" w:date="2020-11-06T00:15:00Z">
+      <w:ins w:id="564" w:author="Hung Vu" w:date="2020-11-06T00:15:00Z">
         <w:r>
           <w:fldChar w:fldCharType="end"/>
         </w:r>
@@ -9933,29 +10209,129 @@
     </w:p>
     <w:p>
       <w:pPr>
+        <w:jc w:val="center"/>
         <w:rPr>
-          <w:ins w:id="561" w:author="Hung Vu" w:date="2020-11-06T00:01:00Z"/>
+          <w:ins w:id="565" w:author="Hung Vu" w:date="2020-11-06T11:07:00Z"/>
         </w:rPr>
-      </w:pPr>
-      <w:ins w:id="562" w:author="Hung Vu" w:date="2020-11-06T00:01:00Z">
-        <w:r>
-          <w:t xml:space="preserve">The multiple linear regression model’s results are shown </w:t>
-        </w:r>
-      </w:ins>
-      <w:ins w:id="563" w:author="Hung Vu" w:date="2020-11-06T00:02:00Z">
-        <w:r>
-          <w:t>below.</w:t>
+        <w:pPrChange w:id="566" w:author="Hung Vu" w:date="2020-11-06T11:07:00Z">
+          <w:pPr/>
+        </w:pPrChange>
+      </w:pPr>
+      <w:ins w:id="567" w:author="Hung Vu" w:date="2020-11-06T11:07:00Z">
+        <w:r>
+          <w:rPr>
+            <w:noProof/>
+          </w:rPr>
+          <w:lastRenderedPageBreak/>
+          <w:drawing>
+            <wp:inline distT="0" distB="0" distL="0" distR="0" wp14:anchorId="0739EC4B" wp14:editId="2D96C33C">
+              <wp:extent cx="5731510" cy="4602480"/>
+              <wp:effectExtent l="0" t="0" r="2540" b="7620"/>
+              <wp:docPr id="26" name="Picture 26" descr="Graphical user interface, diagram&#10;&#10;Description automatically generated"/>
+              <wp:cNvGraphicFramePr>
+                <a:graphicFrameLocks xmlns:a="http://schemas.openxmlformats.org/drawingml/2006/main" noChangeAspect="1"/>
+              </wp:cNvGraphicFramePr>
+              <a:graphic xmlns:a="http://schemas.openxmlformats.org/drawingml/2006/main">
+                <a:graphicData uri="http://schemas.openxmlformats.org/drawingml/2006/picture">
+                  <pic:pic xmlns:pic="http://schemas.openxmlformats.org/drawingml/2006/picture">
+                    <pic:nvPicPr>
+                      <pic:cNvPr id="26" name="MLR model with predictors.png"/>
+                      <pic:cNvPicPr/>
+                    </pic:nvPicPr>
+                    <pic:blipFill>
+                      <a:blip r:embed="rId31">
+                        <a:extLst>
+                          <a:ext uri="{28A0092B-C50C-407E-A947-70E740481C1C}">
+                            <a14:useLocalDpi xmlns:a14="http://schemas.microsoft.com/office/drawing/2010/main" val="0"/>
+                          </a:ext>
+                        </a:extLst>
+                      </a:blip>
+                      <a:stretch>
+                        <a:fillRect/>
+                      </a:stretch>
+                    </pic:blipFill>
+                    <pic:spPr>
+                      <a:xfrm>
+                        <a:off x="0" y="0"/>
+                        <a:ext cx="5731510" cy="4602480"/>
+                      </a:xfrm>
+                      <a:prstGeom prst="rect">
+                        <a:avLst/>
+                      </a:prstGeom>
+                    </pic:spPr>
+                  </pic:pic>
+                </a:graphicData>
+              </a:graphic>
+            </wp:inline>
+          </w:drawing>
         </w:r>
       </w:ins>
     </w:p>
     <w:p>
       <w:pPr>
+        <w:pStyle w:val="Caption"/>
         <w:jc w:val="center"/>
         <w:rPr>
-          <w:ins w:id="564" w:author="Hung Vu" w:date="2020-11-06T00:06:00Z"/>
+          <w:ins w:id="568" w:author="Hung Vu" w:date="2020-11-06T11:06:00Z"/>
         </w:rPr>
-      </w:pPr>
-      <w:ins w:id="565" w:author="Hung Vu" w:date="2020-11-06T00:02:00Z">
+        <w:pPrChange w:id="569" w:author="Hung Vu" w:date="2020-11-06T11:07:00Z">
+          <w:pPr/>
+        </w:pPrChange>
+      </w:pPr>
+      <w:ins w:id="570" w:author="Hung Vu" w:date="2020-11-06T11:07:00Z">
+        <w:r>
+          <w:t xml:space="preserve">Figure </w:t>
+        </w:r>
+        <w:r>
+          <w:fldChar w:fldCharType="begin"/>
+        </w:r>
+        <w:r>
+          <w:instrText xml:space="preserve"> SEQ Figure \* ARABIC </w:instrText>
+        </w:r>
+      </w:ins>
+      <w:r>
+        <w:fldChar w:fldCharType="separate"/>
+      </w:r>
+      <w:ins w:id="571" w:author="Hung Vu" w:date="2020-11-06T11:07:00Z">
+        <w:r>
+          <w:rPr>
+            <w:noProof/>
+          </w:rPr>
+          <w:t>9</w:t>
+        </w:r>
+        <w:r>
+          <w:fldChar w:fldCharType="end"/>
+        </w:r>
+        <w:r>
+          <w:t>: Checking Linearity with Predictors</w:t>
+        </w:r>
+      </w:ins>
+    </w:p>
+    <w:p>
+      <w:pPr>
+        <w:rPr>
+          <w:ins w:id="572" w:author="Hung Vu" w:date="2020-11-06T00:01:00Z"/>
+        </w:rPr>
+      </w:pPr>
+      <w:ins w:id="573" w:author="Hung Vu" w:date="2020-11-06T00:01:00Z">
+        <w:r>
+          <w:t xml:space="preserve">The multiple linear regression model’s results are shown </w:t>
+        </w:r>
+      </w:ins>
+      <w:ins w:id="574" w:author="Hung Vu" w:date="2020-11-06T00:02:00Z">
+        <w:r>
+          <w:t>below.</w:t>
+        </w:r>
+      </w:ins>
+    </w:p>
+    <w:p>
+      <w:pPr>
+        <w:jc w:val="center"/>
+        <w:rPr>
+          <w:ins w:id="575" w:author="Hung Vu" w:date="2020-11-06T00:06:00Z"/>
+        </w:rPr>
+      </w:pPr>
+      <w:ins w:id="576" w:author="Hung Vu" w:date="2020-11-06T00:02:00Z">
         <w:r>
           <w:rPr>
             <w:noProof/>
@@ -9976,7 +10352,7 @@
                       <pic:cNvPicPr/>
                     </pic:nvPicPr>
                     <pic:blipFill>
-                      <a:blip r:embed="rId31"/>
+                      <a:blip r:embed="rId32"/>
                       <a:stretch>
                         <a:fillRect/>
                       </a:stretch>
@@ -10001,15 +10377,15 @@
     <w:p>
       <w:pPr>
         <w:rPr>
-          <w:ins w:id="566" w:author="Hung Vu" w:date="2020-11-06T00:18:00Z"/>
+          <w:ins w:id="577" w:author="Hung Vu" w:date="2020-11-06T00:18:00Z"/>
         </w:rPr>
       </w:pPr>
-      <w:ins w:id="567" w:author="Hung Vu" w:date="2020-11-06T00:07:00Z">
+      <w:ins w:id="578" w:author="Hung Vu" w:date="2020-11-06T00:07:00Z">
         <w:r>
           <w:t>Based on</w:t>
         </w:r>
       </w:ins>
-      <w:ins w:id="568" w:author="Hung Vu" w:date="2020-11-06T00:06:00Z">
+      <w:ins w:id="579" w:author="Hung Vu" w:date="2020-11-06T00:06:00Z">
         <w:r>
           <w:t xml:space="preserve"> F-statistic</w:t>
         </w:r>
@@ -10017,17 +10393,42 @@
           <w:t xml:space="preserve"> (p-value of 0.019)</w:t>
         </w:r>
       </w:ins>
-      <w:ins w:id="569" w:author="Hung Vu" w:date="2020-11-06T00:07:00Z">
-        <w:r>
-          <w:t>, there is a moderate evidence against the null hypothesis, which suggests there is a relationship between logCost and</w:t>
-        </w:r>
-      </w:ins>
-      <w:ins w:id="570" w:author="Hung Vu" w:date="2020-11-06T00:08:00Z">
-        <w:r>
-          <w:t xml:space="preserve"> the predictors, mainly Working_Age and isALP. </w:t>
-        </w:r>
-      </w:ins>
-      <w:ins w:id="571" w:author="Hung Vu" w:date="2020-11-06T00:19:00Z">
+      <w:ins w:id="580" w:author="Hung Vu" w:date="2020-11-06T00:07:00Z">
+        <w:r>
+          <w:t xml:space="preserve">, there is a moderate evidence against the null hypothesis, which suggests there is a relationship between </w:t>
+        </w:r>
+        <w:proofErr w:type="spellStart"/>
+        <w:r>
+          <w:t>logCost</w:t>
+        </w:r>
+        <w:proofErr w:type="spellEnd"/>
+        <w:r>
+          <w:t xml:space="preserve"> and</w:t>
+        </w:r>
+      </w:ins>
+      <w:ins w:id="581" w:author="Hung Vu" w:date="2020-11-06T00:08:00Z">
+        <w:r>
+          <w:t xml:space="preserve"> the predictors, mainly </w:t>
+        </w:r>
+        <w:proofErr w:type="spellStart"/>
+        <w:r>
+          <w:lastRenderedPageBreak/>
+          <w:t>Working_Age</w:t>
+        </w:r>
+        <w:proofErr w:type="spellEnd"/>
+        <w:r>
+          <w:t xml:space="preserve"> and </w:t>
+        </w:r>
+        <w:proofErr w:type="spellStart"/>
+        <w:r>
+          <w:t>isALP</w:t>
+        </w:r>
+        <w:proofErr w:type="spellEnd"/>
+        <w:r>
+          <w:t xml:space="preserve">. </w:t>
+        </w:r>
+      </w:ins>
+      <w:ins w:id="582" w:author="Hung Vu" w:date="2020-11-06T00:19:00Z">
         <w:r>
           <w:fldChar w:fldCharType="begin"/>
         </w:r>
@@ -10038,7 +10439,7 @@
       <w:r>
         <w:fldChar w:fldCharType="separate"/>
       </w:r>
-      <w:ins w:id="572" w:author="Hung Vu" w:date="2020-11-06T00:19:00Z">
+      <w:ins w:id="583" w:author="Hung Vu" w:date="2020-11-06T00:19:00Z">
         <w:r>
           <w:t xml:space="preserve">Figure </w:t>
         </w:r>
@@ -10055,9 +10456,25 @@
           <w:t xml:space="preserve"> show</w:t>
         </w:r>
       </w:ins>
-      <w:ins w:id="573" w:author="Hung Vu" w:date="2020-11-06T00:20:00Z">
-        <w:r>
-          <w:t>s a reasonable linearity between logCost and Working_Age.</w:t>
+      <w:ins w:id="584" w:author="Hung Vu" w:date="2020-11-06T00:20:00Z">
+        <w:r>
+          <w:t xml:space="preserve">s a reasonable linearity between </w:t>
+        </w:r>
+        <w:proofErr w:type="spellStart"/>
+        <w:r>
+          <w:t>logCost</w:t>
+        </w:r>
+        <w:proofErr w:type="spellEnd"/>
+        <w:r>
+          <w:t xml:space="preserve"> and </w:t>
+        </w:r>
+        <w:proofErr w:type="spellStart"/>
+        <w:r>
+          <w:t>Working_Age</w:t>
+        </w:r>
+        <w:proofErr w:type="spellEnd"/>
+        <w:r>
+          <w:t>.</w:t>
         </w:r>
       </w:ins>
     </w:p>
@@ -10065,18 +10482,17 @@
       <w:pPr>
         <w:jc w:val="center"/>
         <w:rPr>
-          <w:ins w:id="574" w:author="Hung Vu" w:date="2020-11-05T23:41:00Z"/>
+          <w:ins w:id="585" w:author="Hung Vu" w:date="2020-11-05T23:41:00Z"/>
         </w:rPr>
-        <w:pPrChange w:id="575" w:author="Hung Vu" w:date="2020-11-06T00:19:00Z">
+        <w:pPrChange w:id="586" w:author="Hung Vu" w:date="2020-11-06T00:19:00Z">
           <w:pPr/>
         </w:pPrChange>
       </w:pPr>
-      <w:ins w:id="576" w:author="Hung Vu" w:date="2020-11-06T00:18:00Z">
+      <w:ins w:id="587" w:author="Hung Vu" w:date="2020-11-06T00:18:00Z">
         <w:r>
           <w:rPr>
             <w:noProof/>
           </w:rPr>
-          <w:lastRenderedPageBreak/>
           <w:drawing>
             <wp:inline distT="0" distB="0" distL="0" distR="0" wp14:anchorId="65707BAB" wp14:editId="7BC68A88">
               <wp:extent cx="5550242" cy="4290646"/>
@@ -10093,7 +10509,7 @@
                       <pic:cNvPicPr/>
                     </pic:nvPicPr>
                     <pic:blipFill rotWithShape="1">
-                      <a:blip r:embed="rId32"/>
+                      <a:blip r:embed="rId33"/>
                       <a:srcRect l="1125" t="5481" r="2028" b="1207"/>
                       <a:stretch/>
                     </pic:blipFill>
@@ -10127,15 +10543,15 @@
         <w:pStyle w:val="Caption"/>
         <w:jc w:val="center"/>
         <w:rPr>
-          <w:ins w:id="577" w:author="Hung Vu" w:date="2020-11-05T23:41:00Z"/>
+          <w:ins w:id="588" w:author="Hung Vu" w:date="2020-11-05T23:41:00Z"/>
           <w:highlight w:val="yellow"/>
         </w:rPr>
-        <w:pPrChange w:id="578" w:author="Hung Vu" w:date="2020-11-06T00:19:00Z">
+        <w:pPrChange w:id="589" w:author="Hung Vu" w:date="2020-11-06T00:19:00Z">
           <w:pPr/>
         </w:pPrChange>
       </w:pPr>
-      <w:bookmarkStart w:id="579" w:name="_Ref55514412"/>
-      <w:ins w:id="580" w:author="Hung Vu" w:date="2020-11-06T00:19:00Z">
+      <w:bookmarkStart w:id="590" w:name="_Ref55514412"/>
+      <w:ins w:id="591" w:author="Hung Vu" w:date="2020-11-06T00:19:00Z">
         <w:r>
           <w:t xml:space="preserve">Figure </w:t>
         </w:r>
@@ -10149,21 +10565,190 @@
       <w:r>
         <w:fldChar w:fldCharType="separate"/>
       </w:r>
-      <w:ins w:id="581" w:author="Hung Vu" w:date="2020-11-06T10:23:00Z">
+      <w:ins w:id="592" w:author="Hung Vu" w:date="2020-11-06T11:07:00Z">
         <w:r>
           <w:rPr>
             <w:noProof/>
           </w:rPr>
-          <w:t>9</w:t>
-        </w:r>
-      </w:ins>
-      <w:ins w:id="582" w:author="Hung Vu" w:date="2020-11-06T00:19:00Z">
+          <w:t>10</w:t>
+        </w:r>
+      </w:ins>
+      <w:ins w:id="593" w:author="Hung Vu" w:date="2020-11-06T00:19:00Z">
         <w:r>
           <w:fldChar w:fldCharType="end"/>
         </w:r>
-        <w:bookmarkEnd w:id="579"/>
-        <w:r>
-          <w:t>: Linearity betwen logCost and Working_Age</w:t>
+        <w:bookmarkEnd w:id="590"/>
+        <w:r>
+          <w:t xml:space="preserve">: Linearity </w:t>
+        </w:r>
+        <w:proofErr w:type="spellStart"/>
+        <w:r>
+          <w:t>betwen</w:t>
+        </w:r>
+        <w:proofErr w:type="spellEnd"/>
+        <w:r>
+          <w:t xml:space="preserve"> </w:t>
+        </w:r>
+        <w:proofErr w:type="spellStart"/>
+        <w:r>
+          <w:t>logCost</w:t>
+        </w:r>
+        <w:proofErr w:type="spellEnd"/>
+        <w:r>
+          <w:t xml:space="preserve"> and </w:t>
+        </w:r>
+        <w:proofErr w:type="spellStart"/>
+        <w:r>
+          <w:t>Working_Age</w:t>
+        </w:r>
+      </w:ins>
+      <w:proofErr w:type="spellEnd"/>
+    </w:p>
+    <w:p>
+      <w:pPr>
+        <w:rPr>
+          <w:ins w:id="594" w:author="Hung Vu" w:date="2020-11-06T11:10:00Z"/>
+        </w:rPr>
+      </w:pPr>
+      <w:ins w:id="595" w:author="Hung Vu" w:date="2020-11-06T10:49:00Z">
+        <w:r>
+          <w:t>As t</w:t>
+        </w:r>
+      </w:ins>
+      <w:ins w:id="596" w:author="Hung Vu" w:date="2020-11-06T10:50:00Z">
+        <w:r>
+          <w:t>he response variable is positive real number, a</w:t>
+        </w:r>
+      </w:ins>
+      <w:ins w:id="597" w:author="Hung Vu" w:date="2020-11-06T10:47:00Z">
+        <w:r>
+          <w:rPr>
+            <w:rPrChange w:id="598" w:author="Hung Vu" w:date="2020-11-06T10:47:00Z">
+              <w:rPr>
+                <w:highlight w:val="yellow"/>
+              </w:rPr>
+            </w:rPrChange>
+          </w:rPr>
+          <w:t xml:space="preserve"> generalised linear regression model</w:t>
+        </w:r>
+        <w:r>
+          <w:t xml:space="preserve"> was also fitted</w:t>
+        </w:r>
+      </w:ins>
+      <w:ins w:id="599" w:author="Hung Vu" w:date="2020-11-06T11:09:00Z">
+        <w:r>
+          <w:t xml:space="preserve"> for four predictors (</w:t>
+        </w:r>
+        <w:proofErr w:type="spellStart"/>
+        <w:r>
+          <w:t>Working_Age</w:t>
+        </w:r>
+        <w:proofErr w:type="spellEnd"/>
+        <w:r>
+          <w:t xml:space="preserve">, Retired, </w:t>
+        </w:r>
+        <w:proofErr w:type="spellStart"/>
+        <w:r>
+          <w:t>isALP</w:t>
+        </w:r>
+        <w:proofErr w:type="spellEnd"/>
+        <w:r>
+          <w:t xml:space="preserve">, </w:t>
+        </w:r>
+        <w:proofErr w:type="spellStart"/>
+        <w:r>
+          <w:t>ALP_Safety_Ranking</w:t>
+        </w:r>
+        <w:proofErr w:type="spellEnd"/>
+        <w:r>
+          <w:t>)</w:t>
+        </w:r>
+      </w:ins>
+      <w:ins w:id="600" w:author="Hung Vu" w:date="2020-11-06T10:47:00Z">
+        <w:r>
+          <w:t xml:space="preserve"> using </w:t>
+        </w:r>
+      </w:ins>
+      <w:ins w:id="601" w:author="Hung Vu" w:date="2020-11-06T10:49:00Z">
+        <w:r>
+          <w:t xml:space="preserve">identity link function. </w:t>
+        </w:r>
+      </w:ins>
+      <w:ins w:id="602" w:author="Hung Vu" w:date="2020-11-06T11:10:00Z">
+        <w:r>
+          <w:t>Its results are shown below</w:t>
+        </w:r>
+      </w:ins>
+      <w:ins w:id="603" w:author="Hung Vu" w:date="2020-11-06T11:15:00Z">
+        <w:r>
+          <w:t>. This model has similar AIC as the multiple linear regression model (27</w:t>
+        </w:r>
+      </w:ins>
+      <w:ins w:id="604" w:author="Hung Vu" w:date="2020-11-06T11:16:00Z">
+        <w:r>
+          <w:t>6</w:t>
+        </w:r>
+      </w:ins>
+      <w:ins w:id="605" w:author="Hung Vu" w:date="2020-11-06T11:15:00Z">
+        <w:r>
+          <w:t xml:space="preserve"> vs 278).</w:t>
+        </w:r>
+      </w:ins>
+    </w:p>
+    <w:p>
+      <w:pPr>
+        <w:jc w:val="center"/>
+        <w:rPr>
+          <w:ins w:id="606" w:author="Hung Vu" w:date="2020-11-06T10:46:00Z"/>
+          <w:rPrChange w:id="607" w:author="Hung Vu" w:date="2020-11-06T10:47:00Z">
+            <w:rPr>
+              <w:ins w:id="608" w:author="Hung Vu" w:date="2020-11-06T10:46:00Z"/>
+              <w:highlight w:val="yellow"/>
+            </w:rPr>
+          </w:rPrChange>
+        </w:rPr>
+        <w:pPrChange w:id="609" w:author="Hung Vu" w:date="2020-11-06T11:10:00Z">
+          <w:pPr/>
+        </w:pPrChange>
+      </w:pPr>
+      <w:ins w:id="610" w:author="Hung Vu" w:date="2020-11-06T11:10:00Z">
+        <w:r>
+          <w:lastRenderedPageBreak/>
+          <w:drawing>
+            <wp:inline distT="0" distB="0" distL="0" distR="0" wp14:anchorId="5235A5C9" wp14:editId="6E68AC08">
+              <wp:extent cx="4885850" cy="3006969"/>
+              <wp:effectExtent l="0" t="0" r="0" b="3175"/>
+              <wp:docPr id="27" name="Picture 27"/>
+              <wp:cNvGraphicFramePr>
+                <a:graphicFrameLocks xmlns:a="http://schemas.openxmlformats.org/drawingml/2006/main" noChangeAspect="1"/>
+              </wp:cNvGraphicFramePr>
+              <a:graphic xmlns:a="http://schemas.openxmlformats.org/drawingml/2006/main">
+                <a:graphicData uri="http://schemas.openxmlformats.org/drawingml/2006/picture">
+                  <pic:pic xmlns:pic="http://schemas.openxmlformats.org/drawingml/2006/picture">
+                    <pic:nvPicPr>
+                      <pic:cNvPr id="1" name=""/>
+                      <pic:cNvPicPr/>
+                    </pic:nvPicPr>
+                    <pic:blipFill>
+                      <a:blip r:embed="rId34"/>
+                      <a:stretch>
+                        <a:fillRect/>
+                      </a:stretch>
+                    </pic:blipFill>
+                    <pic:spPr>
+                      <a:xfrm>
+                        <a:off x="0" y="0"/>
+                        <a:ext cx="4891759" cy="3010605"/>
+                      </a:xfrm>
+                      <a:prstGeom prst="rect">
+                        <a:avLst/>
+                      </a:prstGeom>
+                    </pic:spPr>
+                  </pic:pic>
+                </a:graphicData>
+              </a:graphic>
+            </wp:inline>
+          </w:drawing>
         </w:r>
       </w:ins>
     </w:p>
@@ -10173,7 +10758,7 @@
           <w:highlight w:val="yellow"/>
         </w:rPr>
       </w:pPr>
-      <w:commentRangeStart w:id="583"/>
+      <w:commentRangeStart w:id="611"/>
       <w:r>
         <w:rPr>
           <w:highlight w:val="yellow"/>
@@ -10229,7 +10814,7 @@
         </w:rPr>
         <w:t>It is worth noting that in the correlation matrix, correlations with p-value &gt; 0.0</w:t>
       </w:r>
-      <w:del w:id="584" w:author="Matthew Colwell" w:date="2020-11-05T07:41:00Z">
+      <w:del w:id="612" w:author="Matthew Colwell" w:date="2020-11-05T07:41:00Z">
         <w:r>
           <w:rPr>
             <w:highlight w:val="yellow"/>
@@ -10237,7 +10822,7 @@
           <w:delText>1</w:delText>
         </w:r>
       </w:del>
-      <w:ins w:id="585" w:author="Matthew Colwell" w:date="2020-11-05T07:41:00Z">
+      <w:ins w:id="613" w:author="Matthew Colwell" w:date="2020-11-05T07:41:00Z">
         <w:r>
           <w:rPr>
             <w:highlight w:val="yellow"/>
@@ -10407,13 +10992,13 @@
         </w:rPr>
         <w:t>.</w:t>
       </w:r>
-      <w:commentRangeEnd w:id="583"/>
+      <w:commentRangeEnd w:id="611"/>
       <w:r>
         <w:rPr>
           <w:rStyle w:val="CommentReference"/>
           <w:highlight w:val="yellow"/>
         </w:rPr>
-        <w:commentReference w:id="583"/>
+        <w:commentReference w:id="611"/>
       </w:r>
     </w:p>
     <w:p>
@@ -10430,45 +11015,45 @@
       <w:pPr>
         <w:pStyle w:val="Heading1"/>
       </w:pPr>
-      <w:bookmarkStart w:id="586" w:name="_Toc55483366"/>
-      <w:commentRangeStart w:id="587"/>
+      <w:bookmarkStart w:id="614" w:name="_Toc55483366"/>
+      <w:commentRangeStart w:id="615"/>
       <w:r>
         <w:lastRenderedPageBreak/>
         <w:t>Outcomes and Insights</w:t>
       </w:r>
-      <w:commentRangeEnd w:id="587"/>
+      <w:commentRangeEnd w:id="615"/>
       <w:r>
         <w:rPr>
           <w:rStyle w:val="CommentReference"/>
           <w:rFonts w:ascii="Arial" w:eastAsiaTheme="minorHAnsi" w:hAnsi="Arial" w:cstheme="minorBidi"/>
           <w:color w:val="auto"/>
         </w:rPr>
-        <w:commentReference w:id="587"/>
-      </w:r>
-      <w:bookmarkEnd w:id="586"/>
+        <w:commentReference w:id="615"/>
+      </w:r>
+      <w:bookmarkEnd w:id="614"/>
     </w:p>
     <w:p>
       <w:pPr>
         <w:pStyle w:val="Heading2"/>
       </w:pPr>
-      <w:bookmarkStart w:id="588" w:name="_Toc55483367"/>
+      <w:bookmarkStart w:id="616" w:name="_Toc55483367"/>
       <w:r>
         <w:t>Project outcome</w:t>
       </w:r>
-      <w:bookmarkEnd w:id="588"/>
+      <w:bookmarkEnd w:id="616"/>
     </w:p>
     <w:p>
       <w:pPr>
         <w:rPr>
-          <w:ins w:id="589" w:author="Siamak Adeli Koodehi" w:date="2020-11-05T15:06:00Z"/>
+          <w:ins w:id="617" w:author="Siamak Adeli Koodehi" w:date="2020-11-05T15:06:00Z"/>
         </w:rPr>
       </w:pPr>
-      <w:del w:id="590" w:author="Siamak Adeli Koodehi" w:date="2020-11-05T15:06:00Z">
+      <w:del w:id="618" w:author="Siamak Adeli Koodehi" w:date="2020-11-05T15:06:00Z">
         <w:r>
           <w:delText>Based on our objective in this project, a web tool is developed to display the data in two different maps in the first map based on the last political districts.</w:delText>
         </w:r>
       </w:del>
-      <w:ins w:id="591" w:author="Siamak Adeli Koodehi" w:date="2020-11-05T15:06:00Z">
+      <w:ins w:id="619" w:author="Siamak Adeli Koodehi" w:date="2020-11-05T15:06:00Z">
         <w:r>
           <w:t>Based on our objective in this project, a web tool is developed to display the data in two different maps in the first map based on the last political districts.</w:t>
         </w:r>
@@ -10477,10 +11062,10 @@
     <w:p>
       <w:pPr>
         <w:rPr>
-          <w:ins w:id="592" w:author="Siamak Adeli Koodehi" w:date="2020-11-05T15:06:00Z"/>
+          <w:ins w:id="620" w:author="Siamak Adeli Koodehi" w:date="2020-11-05T15:06:00Z"/>
         </w:rPr>
       </w:pPr>
-      <w:ins w:id="593" w:author="Siamak Adeli Koodehi" w:date="2020-11-05T15:06:00Z">
+      <w:ins w:id="621" w:author="Siamak Adeli Koodehi" w:date="2020-11-05T15:06:00Z">
         <w:r>
           <w:t xml:space="preserve">The website </w:t>
         </w:r>
@@ -10510,10 +11095,10 @@
     <w:p>
       <w:pPr>
         <w:rPr>
-          <w:ins w:id="594" w:author="Siamak Adeli Koodehi" w:date="2020-11-05T15:06:00Z"/>
+          <w:ins w:id="622" w:author="Siamak Adeli Koodehi" w:date="2020-11-05T15:06:00Z"/>
         </w:rPr>
       </w:pPr>
-      <w:ins w:id="595" w:author="Siamak Adeli Koodehi" w:date="2020-11-05T15:06:00Z">
+      <w:ins w:id="623" w:author="Siamak Adeli Koodehi" w:date="2020-11-05T15:06:00Z">
         <w:r>
           <w:rPr>
             <w:noProof/>
@@ -10536,7 +11121,7 @@
                       </pic:cNvPicPr>
                     </pic:nvPicPr>
                     <pic:blipFill>
-                      <a:blip r:embed="rId33" cstate="print">
+                      <a:blip r:embed="rId35" cstate="print">
                         <a:extLst>
                           <a:ext uri="{28A0092B-C50C-407E-A947-70E740481C1C}">
                             <a14:useLocalDpi xmlns:a14="http://schemas.microsoft.com/office/drawing/2010/main" val="0"/>
@@ -10572,38 +11157,38 @@
     <w:p>
       <w:pPr>
         <w:rPr>
-          <w:ins w:id="596" w:author="Siamak Adeli Koodehi" w:date="2020-11-05T15:06:00Z"/>
+          <w:ins w:id="624" w:author="Siamak Adeli Koodehi" w:date="2020-11-05T15:06:00Z"/>
         </w:rPr>
       </w:pPr>
     </w:p>
     <w:p>
       <w:pPr>
         <w:rPr>
-          <w:ins w:id="597" w:author="Siamak Adeli Koodehi" w:date="2020-11-05T15:06:00Z"/>
+          <w:ins w:id="625" w:author="Siamak Adeli Koodehi" w:date="2020-11-05T15:06:00Z"/>
         </w:rPr>
       </w:pPr>
     </w:p>
     <w:p>
       <w:pPr>
         <w:rPr>
-          <w:ins w:id="598" w:author="Siamak Adeli Koodehi" w:date="2020-11-05T15:06:00Z"/>
+          <w:ins w:id="626" w:author="Siamak Adeli Koodehi" w:date="2020-11-05T15:06:00Z"/>
         </w:rPr>
       </w:pPr>
     </w:p>
     <w:p>
       <w:pPr>
         <w:rPr>
-          <w:ins w:id="599" w:author="Siamak Adeli Koodehi" w:date="2020-11-05T15:06:00Z"/>
+          <w:ins w:id="627" w:author="Siamak Adeli Koodehi" w:date="2020-11-05T15:06:00Z"/>
         </w:rPr>
       </w:pPr>
     </w:p>
     <w:p>
       <w:pPr>
         <w:rPr>
-          <w:ins w:id="600" w:author="Siamak Adeli Koodehi" w:date="2020-11-05T15:06:00Z"/>
+          <w:ins w:id="628" w:author="Siamak Adeli Koodehi" w:date="2020-11-05T15:06:00Z"/>
         </w:rPr>
       </w:pPr>
-      <w:ins w:id="601" w:author="Siamak Adeli Koodehi" w:date="2020-11-05T15:06:00Z">
+      <w:ins w:id="629" w:author="Siamak Adeli Koodehi" w:date="2020-11-05T15:06:00Z">
         <w:r>
           <w:lastRenderedPageBreak/>
           <w:t>The website also provides electoral results from 2004 to 2017.</w:t>
@@ -10613,10 +11198,10 @@
     <w:p>
       <w:pPr>
         <w:rPr>
-          <w:ins w:id="602" w:author="Siamak Adeli Koodehi" w:date="2020-11-05T15:06:00Z"/>
+          <w:ins w:id="630" w:author="Siamak Adeli Koodehi" w:date="2020-11-05T15:06:00Z"/>
         </w:rPr>
       </w:pPr>
-      <w:ins w:id="603" w:author="Siamak Adeli Koodehi" w:date="2020-11-05T15:06:00Z">
+      <w:ins w:id="631" w:author="Siamak Adeli Koodehi" w:date="2020-11-05T15:06:00Z">
         <w:r>
           <w:rPr>
             <w:noProof/>
@@ -10639,7 +11224,7 @@
                       </pic:cNvPicPr>
                     </pic:nvPicPr>
                     <pic:blipFill>
-                      <a:blip r:embed="rId34" cstate="print">
+                      <a:blip r:embed="rId36" cstate="print">
                         <a:extLst>
                           <a:ext uri="{28A0092B-C50C-407E-A947-70E740481C1C}">
                             <a14:useLocalDpi xmlns:a14="http://schemas.microsoft.com/office/drawing/2010/main" val="0"/>
@@ -10692,7 +11277,7 @@
                       </pic:cNvPicPr>
                     </pic:nvPicPr>
                     <pic:blipFill>
-                      <a:blip r:embed="rId35" cstate="print">
+                      <a:blip r:embed="rId37" cstate="print">
                         <a:extLst>
                           <a:ext uri="{28A0092B-C50C-407E-A947-70E740481C1C}">
                             <a14:useLocalDpi xmlns:a14="http://schemas.microsoft.com/office/drawing/2010/main" val="0"/>
@@ -10728,17 +11313,17 @@
     <w:p>
       <w:pPr>
         <w:rPr>
-          <w:ins w:id="604" w:author="Siamak Adeli Koodehi" w:date="2020-11-05T15:06:00Z"/>
+          <w:ins w:id="632" w:author="Siamak Adeli Koodehi" w:date="2020-11-05T15:06:00Z"/>
         </w:rPr>
       </w:pPr>
     </w:p>
     <w:p>
       <w:pPr>
         <w:rPr>
-          <w:ins w:id="605" w:author="Siamak Adeli Koodehi" w:date="2020-11-05T15:06:00Z"/>
+          <w:ins w:id="633" w:author="Siamak Adeli Koodehi" w:date="2020-11-05T15:06:00Z"/>
         </w:rPr>
       </w:pPr>
-      <w:ins w:id="606" w:author="Siamak Adeli Koodehi" w:date="2020-11-05T15:06:00Z">
+      <w:ins w:id="634" w:author="Siamak Adeli Koodehi" w:date="2020-11-05T15:06:00Z">
         <w:r>
           <w:rPr>
             <w:noProof/>
@@ -10761,7 +11346,7 @@
                       </pic:cNvPicPr>
                     </pic:nvPicPr>
                     <pic:blipFill>
-                      <a:blip r:embed="rId36" cstate="print">
+                      <a:blip r:embed="rId38" cstate="print">
                         <a:extLst>
                           <a:ext uri="{28A0092B-C50C-407E-A947-70E740481C1C}">
                             <a14:useLocalDpi xmlns:a14="http://schemas.microsoft.com/office/drawing/2010/main" val="0"/>
@@ -10814,7 +11399,7 @@
                       </pic:cNvPicPr>
                     </pic:nvPicPr>
                     <pic:blipFill>
-                      <a:blip r:embed="rId37">
+                      <a:blip r:embed="rId39">
                         <a:extLst>
                           <a:ext uri="{28A0092B-C50C-407E-A947-70E740481C1C}">
                             <a14:useLocalDpi xmlns:a14="http://schemas.microsoft.com/office/drawing/2010/main" val="0"/>
@@ -10850,10 +11435,10 @@
     <w:p>
       <w:pPr>
         <w:rPr>
-          <w:ins w:id="607" w:author="Siamak Adeli Koodehi" w:date="2020-11-05T15:06:00Z"/>
+          <w:ins w:id="635" w:author="Siamak Adeli Koodehi" w:date="2020-11-05T15:06:00Z"/>
         </w:rPr>
       </w:pPr>
-      <w:ins w:id="608" w:author="Siamak Adeli Koodehi" w:date="2020-11-05T15:06:00Z">
+      <w:ins w:id="636" w:author="Siamak Adeli Koodehi" w:date="2020-11-05T15:06:00Z">
         <w:r>
           <w:rPr>
             <w:noProof/>
@@ -10876,7 +11461,7 @@
                       </pic:cNvPicPr>
                     </pic:nvPicPr>
                     <pic:blipFill>
-                      <a:blip r:embed="rId38" cstate="print">
+                      <a:blip r:embed="rId40" cstate="print">
                         <a:extLst>
                           <a:ext uri="{28A0092B-C50C-407E-A947-70E740481C1C}">
                             <a14:useLocalDpi xmlns:a14="http://schemas.microsoft.com/office/drawing/2010/main" val="0"/>
@@ -10929,7 +11514,7 @@
                       </pic:cNvPicPr>
                     </pic:nvPicPr>
                     <pic:blipFill>
-                      <a:blip r:embed="rId39" cstate="print">
+                      <a:blip r:embed="rId41" cstate="print">
                         <a:extLst>
                           <a:ext uri="{28A0092B-C50C-407E-A947-70E740481C1C}">
                             <a14:useLocalDpi xmlns:a14="http://schemas.microsoft.com/office/drawing/2010/main" val="0"/>
@@ -10965,10 +11550,10 @@
     <w:p>
       <w:pPr>
         <w:rPr>
-          <w:ins w:id="609" w:author="Siamak Adeli Koodehi" w:date="2020-11-05T15:06:00Z"/>
+          <w:ins w:id="637" w:author="Siamak Adeli Koodehi" w:date="2020-11-05T15:06:00Z"/>
         </w:rPr>
       </w:pPr>
-      <w:ins w:id="610" w:author="Siamak Adeli Koodehi" w:date="2020-11-05T15:06:00Z">
+      <w:ins w:id="638" w:author="Siamak Adeli Koodehi" w:date="2020-11-05T15:06:00Z">
         <w:r>
           <w:lastRenderedPageBreak/>
           <w:t>The website also provides electoral results divided by each district.</w:t>
@@ -10978,17 +11563,17 @@
     <w:p>
       <w:pPr>
         <w:rPr>
-          <w:ins w:id="611" w:author="Siamak Adeli Koodehi" w:date="2020-11-05T15:06:00Z"/>
+          <w:ins w:id="639" w:author="Siamak Adeli Koodehi" w:date="2020-11-05T15:06:00Z"/>
         </w:rPr>
       </w:pPr>
     </w:p>
     <w:p>
       <w:pPr>
         <w:rPr>
-          <w:ins w:id="612" w:author="Siamak Adeli Koodehi" w:date="2020-11-05T15:06:00Z"/>
+          <w:ins w:id="640" w:author="Siamak Adeli Koodehi" w:date="2020-11-05T15:06:00Z"/>
         </w:rPr>
       </w:pPr>
-      <w:ins w:id="613" w:author="Siamak Adeli Koodehi" w:date="2020-11-05T15:06:00Z">
+      <w:ins w:id="641" w:author="Siamak Adeli Koodehi" w:date="2020-11-05T15:06:00Z">
         <w:r>
           <w:rPr>
             <w:noProof/>
@@ -11101,7 +11686,7 @@
                       </pic:cNvPicPr>
                     </pic:nvPicPr>
                     <pic:blipFill>
-                      <a:blip r:embed="rId40">
+                      <a:blip r:embed="rId42">
                         <a:extLst>
                           <a:ext uri="{28A0092B-C50C-407E-A947-70E740481C1C}">
                             <a14:useLocalDpi xmlns:a14="http://schemas.microsoft.com/office/drawing/2010/main" val="0"/>
@@ -11157,7 +11742,7 @@
                       </pic:cNvPicPr>
                     </pic:nvPicPr>
                     <pic:blipFill>
-                      <a:blip r:embed="rId41">
+                      <a:blip r:embed="rId43">
                         <a:extLst>
                           <a:ext uri="{28A0092B-C50C-407E-A947-70E740481C1C}">
                             <a14:useLocalDpi xmlns:a14="http://schemas.microsoft.com/office/drawing/2010/main" val="0"/>
@@ -11217,10 +11802,10 @@
     <w:p>
       <w:pPr>
         <w:rPr>
-          <w:ins w:id="614" w:author="Siamak Adeli Koodehi" w:date="2020-11-05T15:06:00Z"/>
+          <w:ins w:id="642" w:author="Siamak Adeli Koodehi" w:date="2020-11-05T15:06:00Z"/>
         </w:rPr>
       </w:pPr>
-      <w:ins w:id="615" w:author="Siamak Adeli Koodehi" w:date="2020-11-05T15:06:00Z">
+      <w:ins w:id="643" w:author="Siamak Adeli Koodehi" w:date="2020-11-05T15:06:00Z">
         <w:r>
           <w:rPr>
             <w:noProof/>
@@ -11244,7 +11829,7 @@
                       </pic:cNvPicPr>
                     </pic:nvPicPr>
                     <pic:blipFill>
-                      <a:blip r:embed="rId42">
+                      <a:blip r:embed="rId44">
                         <a:extLst>
                           <a:ext uri="{28A0092B-C50C-407E-A947-70E740481C1C}">
                             <a14:useLocalDpi xmlns:a14="http://schemas.microsoft.com/office/drawing/2010/main" val="0"/>
@@ -11297,7 +11882,7 @@
                       </pic:cNvPicPr>
                     </pic:nvPicPr>
                     <pic:blipFill>
-                      <a:blip r:embed="rId43" cstate="print">
+                      <a:blip r:embed="rId45" cstate="print">
                         <a:extLst>
                           <a:ext uri="{28A0092B-C50C-407E-A947-70E740481C1C}">
                             <a14:useLocalDpi xmlns:a14="http://schemas.microsoft.com/office/drawing/2010/main" val="0"/>
@@ -11333,75 +11918,75 @@
     <w:p>
       <w:pPr>
         <w:rPr>
-          <w:ins w:id="616" w:author="Siamak Adeli Koodehi" w:date="2020-11-05T15:06:00Z"/>
+          <w:ins w:id="644" w:author="Siamak Adeli Koodehi" w:date="2020-11-05T15:06:00Z"/>
         </w:rPr>
       </w:pPr>
     </w:p>
     <w:p>
       <w:pPr>
         <w:rPr>
-          <w:ins w:id="617" w:author="Siamak Adeli Koodehi" w:date="2020-11-05T15:06:00Z"/>
+          <w:ins w:id="645" w:author="Siamak Adeli Koodehi" w:date="2020-11-05T15:06:00Z"/>
         </w:rPr>
       </w:pPr>
     </w:p>
     <w:p>
       <w:pPr>
         <w:rPr>
-          <w:ins w:id="618" w:author="Hung Vu" w:date="2020-11-06T00:27:00Z"/>
+          <w:ins w:id="646" w:author="Hung Vu" w:date="2020-11-06T00:27:00Z"/>
         </w:rPr>
       </w:pPr>
-      <w:ins w:id="619" w:author="Hung Vu" w:date="2020-11-06T00:21:00Z">
+      <w:ins w:id="647" w:author="Hung Vu" w:date="2020-11-06T00:21:00Z">
         <w:r>
           <w:lastRenderedPageBreak/>
           <w:t>Based on findings of the</w:t>
         </w:r>
       </w:ins>
-      <w:ins w:id="620" w:author="Hung Vu" w:date="2020-11-06T00:22:00Z">
+      <w:ins w:id="648" w:author="Hung Vu" w:date="2020-11-06T00:22:00Z">
         <w:r>
           <w:t xml:space="preserve"> regression models, there was no clear evidence of pork-barrelling theory which suggested the government would </w:t>
         </w:r>
       </w:ins>
-      <w:ins w:id="621" w:author="Hung Vu" w:date="2020-11-06T00:23:00Z">
+      <w:ins w:id="649" w:author="Hung Vu" w:date="2020-11-06T00:23:00Z">
         <w:r>
           <w:t xml:space="preserve">allocate more budget to swing electorates. However, there is a moderate evidence </w:t>
         </w:r>
       </w:ins>
-      <w:ins w:id="622" w:author="Hung Vu" w:date="2020-11-06T00:24:00Z">
+      <w:ins w:id="650" w:author="Hung Vu" w:date="2020-11-06T00:24:00Z">
         <w:r>
           <w:t>for political motivation where the winning party allocated more budget to their won electorates. There is also an evidence t</w:t>
         </w:r>
       </w:ins>
-      <w:ins w:id="623" w:author="Hung Vu" w:date="2020-11-06T00:25:00Z">
+      <w:ins w:id="651" w:author="Hung Vu" w:date="2020-11-06T00:25:00Z">
         <w:r>
           <w:t>hat more spending was allocated to electorates that have higher proportion of working age population</w:t>
         </w:r>
       </w:ins>
-      <w:ins w:id="624" w:author="Hung Vu" w:date="2020-11-06T00:26:00Z">
+      <w:ins w:id="652" w:author="Hung Vu" w:date="2020-11-06T00:26:00Z">
         <w:r>
           <w:t>. However, the total population size</w:t>
         </w:r>
       </w:ins>
-      <w:ins w:id="625" w:author="Hung Vu" w:date="2020-11-06T00:27:00Z">
+      <w:ins w:id="653" w:author="Hung Vu" w:date="2020-11-06T00:27:00Z">
         <w:r>
           <w:t xml:space="preserve"> and median household income</w:t>
         </w:r>
       </w:ins>
-      <w:ins w:id="626" w:author="Hung Vu" w:date="2020-11-06T00:26:00Z">
+      <w:ins w:id="654" w:author="Hung Vu" w:date="2020-11-06T00:26:00Z">
         <w:r>
           <w:t xml:space="preserve"> ha</w:t>
         </w:r>
       </w:ins>
-      <w:ins w:id="627" w:author="Hung Vu" w:date="2020-11-06T00:27:00Z">
+      <w:ins w:id="655" w:author="Hung Vu" w:date="2020-11-06T00:27:00Z">
         <w:r>
           <w:t>ve</w:t>
         </w:r>
       </w:ins>
-      <w:ins w:id="628" w:author="Hung Vu" w:date="2020-11-06T00:26:00Z">
+      <w:ins w:id="656" w:author="Hung Vu" w:date="2020-11-06T00:26:00Z">
         <w:r>
           <w:t xml:space="preserve"> no</w:t>
         </w:r>
       </w:ins>
-      <w:ins w:id="629" w:author="Hung Vu" w:date="2020-11-06T00:27:00Z">
+      <w:ins w:id="657" w:author="Hung Vu" w:date="2020-11-06T00:27:00Z">
         <w:r>
           <w:t xml:space="preserve"> correlation to the spending.</w:t>
         </w:r>
@@ -11410,90 +11995,90 @@
     <w:p>
       <w:pPr>
         <w:rPr>
-          <w:ins w:id="630" w:author="Hung Vu" w:date="2020-11-06T00:21:00Z"/>
+          <w:ins w:id="658" w:author="Hung Vu" w:date="2020-11-06T00:21:00Z"/>
         </w:rPr>
       </w:pPr>
-      <w:ins w:id="631" w:author="Hung Vu" w:date="2020-11-06T00:28:00Z">
+      <w:ins w:id="659" w:author="Hung Vu" w:date="2020-11-06T00:28:00Z">
         <w:r>
           <w:t xml:space="preserve">The project team was aware that our data was only a snapshot of the government’s spending, election results and </w:t>
         </w:r>
       </w:ins>
-      <w:ins w:id="632" w:author="Hung Vu" w:date="2020-11-06T00:29:00Z">
+      <w:ins w:id="660" w:author="Hung Vu" w:date="2020-11-06T00:29:00Z">
         <w:r>
           <w:t>Census data. Due to time limitation</w:t>
         </w:r>
       </w:ins>
-      <w:ins w:id="633" w:author="Hung Vu" w:date="2020-11-06T00:31:00Z">
+      <w:ins w:id="661" w:author="Hung Vu" w:date="2020-11-06T00:31:00Z">
         <w:r>
           <w:t xml:space="preserve"> and significant amount of data</w:t>
         </w:r>
       </w:ins>
-      <w:ins w:id="634" w:author="Hung Vu" w:date="2020-11-06T00:29:00Z">
+      <w:ins w:id="662" w:author="Hung Vu" w:date="2020-11-06T00:29:00Z">
         <w:r>
           <w:t xml:space="preserve">, </w:t>
         </w:r>
       </w:ins>
-      <w:ins w:id="635" w:author="Hung Vu" w:date="2020-11-06T00:30:00Z">
+      <w:ins w:id="663" w:author="Hung Vu" w:date="2020-11-06T00:30:00Z">
         <w:r>
           <w:t xml:space="preserve">the team </w:t>
         </w:r>
       </w:ins>
-      <w:ins w:id="636" w:author="Hung Vu" w:date="2020-11-06T00:32:00Z">
+      <w:ins w:id="664" w:author="Hung Vu" w:date="2020-11-06T00:32:00Z">
         <w:r>
           <w:t xml:space="preserve">decided </w:t>
         </w:r>
       </w:ins>
-      <w:ins w:id="637" w:author="Hung Vu" w:date="2020-11-06T00:33:00Z">
+      <w:ins w:id="665" w:author="Hung Vu" w:date="2020-11-06T00:33:00Z">
         <w:r>
           <w:t xml:space="preserve">it would be </w:t>
         </w:r>
       </w:ins>
-      <w:ins w:id="638" w:author="Hung Vu" w:date="2020-11-06T00:34:00Z">
+      <w:ins w:id="666" w:author="Hung Vu" w:date="2020-11-06T00:34:00Z">
         <w:r>
           <w:t xml:space="preserve">more efficient </w:t>
         </w:r>
       </w:ins>
-      <w:ins w:id="639" w:author="Hung Vu" w:date="2020-11-06T00:32:00Z">
+      <w:ins w:id="667" w:author="Hung Vu" w:date="2020-11-06T00:32:00Z">
         <w:r>
           <w:t xml:space="preserve">to </w:t>
         </w:r>
       </w:ins>
-      <w:ins w:id="640" w:author="Hung Vu" w:date="2020-11-06T00:30:00Z">
+      <w:ins w:id="668" w:author="Hung Vu" w:date="2020-11-06T00:30:00Z">
         <w:r>
           <w:t xml:space="preserve">explore the </w:t>
         </w:r>
       </w:ins>
-      <w:ins w:id="641" w:author="Hung Vu" w:date="2020-11-06T00:34:00Z">
+      <w:ins w:id="669" w:author="Hung Vu" w:date="2020-11-06T00:34:00Z">
         <w:r>
           <w:t xml:space="preserve">snapshot </w:t>
         </w:r>
       </w:ins>
-      <w:ins w:id="642" w:author="Hung Vu" w:date="2020-11-06T00:30:00Z">
+      <w:ins w:id="670" w:author="Hung Vu" w:date="2020-11-06T00:30:00Z">
         <w:r>
           <w:t xml:space="preserve">data to find </w:t>
         </w:r>
       </w:ins>
-      <w:ins w:id="643" w:author="Hung Vu" w:date="2020-11-06T00:31:00Z">
+      <w:ins w:id="671" w:author="Hung Vu" w:date="2020-11-06T00:31:00Z">
         <w:r>
           <w:t>features that are the most relevant in understanding the government’s spending</w:t>
         </w:r>
       </w:ins>
-      <w:ins w:id="644" w:author="Hung Vu" w:date="2020-11-06T00:33:00Z">
+      <w:ins w:id="672" w:author="Hung Vu" w:date="2020-11-06T00:33:00Z">
         <w:r>
           <w:t>.</w:t>
         </w:r>
       </w:ins>
-      <w:ins w:id="645" w:author="Hung Vu" w:date="2020-11-06T00:31:00Z">
+      <w:ins w:id="673" w:author="Hung Vu" w:date="2020-11-06T00:31:00Z">
         <w:r>
           <w:t xml:space="preserve"> Based on these findings</w:t>
         </w:r>
       </w:ins>
-      <w:ins w:id="646" w:author="Hung Vu" w:date="2020-11-06T00:33:00Z">
+      <w:ins w:id="674" w:author="Hung Vu" w:date="2020-11-06T00:33:00Z">
         <w:r>
           <w:t>, the project’s scope and data</w:t>
         </w:r>
       </w:ins>
-      <w:ins w:id="647" w:author="Hung Vu" w:date="2020-11-06T00:34:00Z">
+      <w:ins w:id="675" w:author="Hung Vu" w:date="2020-11-06T00:34:00Z">
         <w:r>
           <w:t xml:space="preserve"> would then be extended if time allowed.</w:t>
         </w:r>
@@ -11502,32 +12087,32 @@
     <w:p>
       <w:pPr>
         <w:rPr>
-          <w:ins w:id="648" w:author="Siamak Adeli Koodehi" w:date="2020-11-05T15:06:00Z"/>
+          <w:ins w:id="676" w:author="Siamak Adeli Koodehi" w:date="2020-11-05T15:06:00Z"/>
         </w:rPr>
       </w:pPr>
-      <w:ins w:id="649" w:author="Siamak Adeli Koodehi" w:date="2020-11-05T15:06:00Z">
+      <w:ins w:id="677" w:author="Siamak Adeli Koodehi" w:date="2020-11-05T15:06:00Z">
         <w:r>
           <w:t>by following data science process from the finding a human centre problem, getting a fit data for use and making the data confess, found some evidence for the hypothesis of political motivation on how to government spend, correlation to the working</w:t>
         </w:r>
       </w:ins>
-      <w:ins w:id="650" w:author="Hung Vu" w:date="2020-11-06T00:21:00Z">
+      <w:ins w:id="678" w:author="Hung Vu" w:date="2020-11-06T00:21:00Z">
         <w:r>
           <w:t xml:space="preserve"> age group</w:t>
         </w:r>
       </w:ins>
-      <w:ins w:id="651" w:author="Siamak Adeli Koodehi" w:date="2020-11-05T15:06:00Z">
-        <w:del w:id="652" w:author="Hung Vu" w:date="2020-11-06T00:21:00Z">
+      <w:ins w:id="679" w:author="Siamak Adeli Koodehi" w:date="2020-11-05T15:06:00Z">
+        <w:del w:id="680" w:author="Hung Vu" w:date="2020-11-06T00:21:00Z">
           <w:r>
             <w:delText xml:space="preserve"> population</w:delText>
           </w:r>
         </w:del>
       </w:ins>
-      <w:ins w:id="653" w:author="Hung Vu" w:date="2020-11-06T00:21:00Z">
+      <w:ins w:id="681" w:author="Hung Vu" w:date="2020-11-06T00:21:00Z">
         <w:r>
           <w:t xml:space="preserve"> (21-65 years old)</w:t>
         </w:r>
       </w:ins>
-      <w:ins w:id="654" w:author="Siamak Adeli Koodehi" w:date="2020-11-05T15:06:00Z">
+      <w:ins w:id="682" w:author="Siamak Adeli Koodehi" w:date="2020-11-05T15:06:00Z">
         <w:r>
           <w:t xml:space="preserve">. </w:t>
         </w:r>
@@ -11536,10 +12121,10 @@
     <w:p>
       <w:pPr>
         <w:rPr>
-          <w:ins w:id="655" w:author="Siamak Adeli Koodehi" w:date="2020-11-05T15:06:00Z"/>
+          <w:ins w:id="683" w:author="Siamak Adeli Koodehi" w:date="2020-11-05T15:06:00Z"/>
         </w:rPr>
       </w:pPr>
-      <w:ins w:id="656" w:author="Siamak Adeli Koodehi" w:date="2020-11-05T15:06:00Z">
+      <w:ins w:id="684" w:author="Siamak Adeli Koodehi" w:date="2020-11-05T15:06:00Z">
         <w:r>
           <w:t>However, no correlation to the population size in a median household income.</w:t>
         </w:r>
@@ -11548,10 +12133,10 @@
     <w:p>
       <w:pPr>
         <w:rPr>
-          <w:ins w:id="657" w:author="Siamak Adeli Koodehi" w:date="2020-11-05T15:06:00Z"/>
+          <w:ins w:id="685" w:author="Siamak Adeli Koodehi" w:date="2020-11-05T15:06:00Z"/>
         </w:rPr>
       </w:pPr>
-      <w:ins w:id="658" w:author="Siamak Adeli Koodehi" w:date="2020-11-05T15:06:00Z">
+      <w:ins w:id="686" w:author="Siamak Adeli Koodehi" w:date="2020-11-05T15:06:00Z">
         <w:r>
           <w:t>Improved our understanding of government spending, we suggest following more sophisticated statistical techniques widen the scope of the data.</w:t>
         </w:r>
@@ -11561,10 +12146,10 @@
     <w:p>
       <w:pPr>
         <w:rPr>
-          <w:del w:id="659" w:author="Siamak Adeli Koodehi" w:date="2020-11-05T15:06:00Z"/>
+          <w:del w:id="687" w:author="Siamak Adeli Koodehi" w:date="2020-11-05T15:06:00Z"/>
         </w:rPr>
       </w:pPr>
-      <w:del w:id="660" w:author="Siamak Adeli Koodehi" w:date="2020-11-05T15:06:00Z">
+      <w:del w:id="688" w:author="Siamak Adeli Koodehi" w:date="2020-11-05T15:06:00Z">
         <w:r>
           <w:delText>The website also depicts the distribution of projects and their locations on each electoral district. Expenditure and the total estimated cost in that Each project related to one of 13 different departments and the relationship between projects with population of each region</w:delText>
         </w:r>
@@ -11576,10 +12161,10 @@
     <w:p>
       <w:pPr>
         <w:rPr>
-          <w:del w:id="661" w:author="Siamak Adeli Koodehi" w:date="2020-11-05T15:06:00Z"/>
+          <w:del w:id="689" w:author="Siamak Adeli Koodehi" w:date="2020-11-05T15:06:00Z"/>
         </w:rPr>
       </w:pPr>
-      <w:del w:id="662" w:author="Siamak Adeli Koodehi" w:date="2020-11-05T15:06:00Z">
+      <w:del w:id="690" w:author="Siamak Adeli Koodehi" w:date="2020-11-05T15:06:00Z">
         <w:r>
           <w:delText>The websit</w:delText>
         </w:r>
@@ -11603,17 +12188,17 @@
     <w:p>
       <w:pPr>
         <w:rPr>
-          <w:del w:id="663" w:author="Siamak Adeli Koodehi" w:date="2020-11-05T15:06:00Z"/>
+          <w:del w:id="691" w:author="Siamak Adeli Koodehi" w:date="2020-11-05T15:06:00Z"/>
         </w:rPr>
       </w:pPr>
     </w:p>
     <w:p>
       <w:pPr>
         <w:rPr>
-          <w:del w:id="664" w:author="Siamak Adeli Koodehi" w:date="2020-11-05T15:06:00Z"/>
+          <w:del w:id="692" w:author="Siamak Adeli Koodehi" w:date="2020-11-05T15:06:00Z"/>
         </w:rPr>
       </w:pPr>
-      <w:del w:id="665" w:author="Siamak Adeli Koodehi" w:date="2020-11-05T15:06:00Z">
+      <w:del w:id="693" w:author="Siamak Adeli Koodehi" w:date="2020-11-05T15:06:00Z">
         <w:r>
           <w:delText xml:space="preserve">by following data science process from the finding a human centre problem, getting a fit data for use and making the data confess, found some evidence for the hypothesis of political motivation on how to government spend, correlation to the working population. </w:delText>
         </w:r>
@@ -11622,10 +12207,10 @@
     <w:p>
       <w:pPr>
         <w:rPr>
-          <w:del w:id="666" w:author="Siamak Adeli Koodehi" w:date="2020-11-05T15:06:00Z"/>
+          <w:del w:id="694" w:author="Siamak Adeli Koodehi" w:date="2020-11-05T15:06:00Z"/>
         </w:rPr>
       </w:pPr>
-      <w:del w:id="667" w:author="Siamak Adeli Koodehi" w:date="2020-11-05T15:06:00Z">
+      <w:del w:id="695" w:author="Siamak Adeli Koodehi" w:date="2020-11-05T15:06:00Z">
         <w:r>
           <w:delText>However, no correlation to the population size in a median household income.</w:delText>
         </w:r>
@@ -11634,10 +12219,10 @@
     <w:p>
       <w:pPr>
         <w:rPr>
-          <w:del w:id="668" w:author="Siamak Adeli Koodehi" w:date="2020-11-05T15:06:00Z"/>
+          <w:del w:id="696" w:author="Siamak Adeli Koodehi" w:date="2020-11-05T15:06:00Z"/>
         </w:rPr>
       </w:pPr>
-      <w:del w:id="669" w:author="Siamak Adeli Koodehi" w:date="2020-11-05T15:06:00Z">
+      <w:del w:id="697" w:author="Siamak Adeli Koodehi" w:date="2020-11-05T15:06:00Z">
         <w:r>
           <w:delText>Improved our understanding of government spending, we suggest following more sophisticated statistical techniques widen the scope of the data.</w:delText>
         </w:r>
@@ -11659,21 +12244,21 @@
       <w:pPr>
         <w:pStyle w:val="Heading1"/>
       </w:pPr>
-      <w:bookmarkStart w:id="670" w:name="_Toc55483368"/>
-      <w:ins w:id="671" w:author="Christopher Symons" w:date="2020-11-05T15:34:00Z">
+      <w:bookmarkStart w:id="698" w:name="_Toc55483368"/>
+      <w:ins w:id="699" w:author="Christopher Symons" w:date="2020-11-05T15:34:00Z">
         <w:r>
           <w:lastRenderedPageBreak/>
           <w:t>Incorporation</w:t>
         </w:r>
       </w:ins>
-      <w:ins w:id="672" w:author="Christopher Symons" w:date="2020-11-05T14:43:00Z">
+      <w:ins w:id="700" w:author="Christopher Symons" w:date="2020-11-05T14:43:00Z">
         <w:r>
           <w:t xml:space="preserve"> of feedback and recommendations</w:t>
         </w:r>
       </w:ins>
-      <w:bookmarkEnd w:id="670"/>
-      <w:commentRangeStart w:id="673"/>
-      <w:del w:id="674" w:author="Christopher Symons" w:date="2020-11-05T14:43:00Z">
+      <w:bookmarkEnd w:id="698"/>
+      <w:commentRangeStart w:id="701"/>
+      <w:del w:id="702" w:author="Christopher Symons" w:date="2020-11-05T14:43:00Z">
         <w:r>
           <w:delText>Summary</w:delText>
         </w:r>
@@ -11682,62 +12267,62 @@
     <w:p>
       <w:pPr>
         <w:rPr>
-          <w:del w:id="675" w:author="Christopher Symons" w:date="2020-11-05T14:43:00Z"/>
+          <w:del w:id="703" w:author="Christopher Symons" w:date="2020-11-05T14:43:00Z"/>
         </w:rPr>
       </w:pPr>
-      <w:bookmarkStart w:id="676" w:name="_Toc55483369"/>
-      <w:bookmarkEnd w:id="676"/>
+      <w:bookmarkStart w:id="704" w:name="_Toc55483369"/>
+      <w:bookmarkEnd w:id="704"/>
     </w:p>
     <w:p>
       <w:pPr>
         <w:rPr>
-          <w:del w:id="677" w:author="Christopher Symons" w:date="2020-11-05T14:43:00Z"/>
+          <w:del w:id="705" w:author="Christopher Symons" w:date="2020-11-05T14:43:00Z"/>
         </w:rPr>
       </w:pPr>
-      <w:bookmarkStart w:id="678" w:name="_Toc55483370"/>
-      <w:bookmarkEnd w:id="678"/>
+      <w:bookmarkStart w:id="706" w:name="_Toc55483370"/>
+      <w:bookmarkEnd w:id="706"/>
     </w:p>
     <w:p>
       <w:pPr>
         <w:pStyle w:val="Heading2"/>
         <w:rPr>
-          <w:ins w:id="679" w:author="Christopher Symons" w:date="2020-11-05T14:45:00Z"/>
+          <w:ins w:id="707" w:author="Christopher Symons" w:date="2020-11-05T14:45:00Z"/>
         </w:rPr>
       </w:pPr>
-      <w:del w:id="680" w:author="Christopher Symons" w:date="2020-11-05T14:44:00Z">
+      <w:del w:id="708" w:author="Christopher Symons" w:date="2020-11-05T14:44:00Z">
         <w:r>
           <w:delText>Response to Feedback</w:delText>
         </w:r>
-        <w:commentRangeEnd w:id="673"/>
+        <w:commentRangeEnd w:id="701"/>
         <w:r>
           <w:rPr>
             <w:rStyle w:val="CommentReference"/>
             <w:rFonts w:eastAsiaTheme="minorHAnsi" w:cstheme="minorBidi"/>
             <w:color w:val="auto"/>
           </w:rPr>
-          <w:commentReference w:id="673"/>
+          <w:commentReference w:id="701"/>
         </w:r>
       </w:del>
-      <w:bookmarkStart w:id="681" w:name="_Toc55483371"/>
-      <w:ins w:id="682" w:author="Christopher Symons" w:date="2020-11-05T14:44:00Z">
+      <w:bookmarkStart w:id="709" w:name="_Toc55483371"/>
+      <w:ins w:id="710" w:author="Christopher Symons" w:date="2020-11-05T14:44:00Z">
         <w:r>
           <w:t>Presentation day</w:t>
         </w:r>
       </w:ins>
-      <w:bookmarkEnd w:id="681"/>
+      <w:bookmarkEnd w:id="709"/>
     </w:p>
     <w:p>
       <w:pPr>
         <w:rPr>
-          <w:ins w:id="683" w:author="Christopher Symons" w:date="2020-11-05T14:44:00Z"/>
+          <w:ins w:id="711" w:author="Christopher Symons" w:date="2020-11-05T14:44:00Z"/>
         </w:rPr>
-        <w:pPrChange w:id="684" w:author="Christopher Symons" w:date="2020-11-05T14:45:00Z">
+        <w:pPrChange w:id="712" w:author="Christopher Symons" w:date="2020-11-05T14:45:00Z">
           <w:pPr>
             <w:pStyle w:val="Heading2"/>
           </w:pPr>
         </w:pPrChange>
       </w:pPr>
-      <w:ins w:id="685" w:author="Christopher Symons" w:date="2020-11-05T14:45:00Z">
+      <w:ins w:id="713" w:author="Christopher Symons" w:date="2020-11-05T14:45:00Z">
         <w:r>
           <w:t>[yet to be done by CJRS]</w:t>
         </w:r>
@@ -11747,36 +12332,36 @@
       <w:pPr>
         <w:pStyle w:val="Heading2"/>
         <w:rPr>
-          <w:ins w:id="686" w:author="Christopher Symons" w:date="2020-11-05T14:44:00Z"/>
+          <w:ins w:id="714" w:author="Christopher Symons" w:date="2020-11-05T14:44:00Z"/>
         </w:rPr>
       </w:pPr>
-      <w:bookmarkStart w:id="687" w:name="_Toc55483372"/>
-      <w:ins w:id="688" w:author="Christopher Symons" w:date="2020-11-05T14:44:00Z">
+      <w:bookmarkStart w:id="715" w:name="_Toc55483372"/>
+      <w:ins w:id="716" w:author="Christopher Symons" w:date="2020-11-05T14:44:00Z">
         <w:r>
           <w:t>Peer review</w:t>
         </w:r>
-        <w:bookmarkEnd w:id="687"/>
+        <w:bookmarkEnd w:id="715"/>
       </w:ins>
     </w:p>
     <w:p>
       <w:pPr>
         <w:rPr>
-          <w:ins w:id="689" w:author="Christopher Symons" w:date="2020-11-05T14:48:00Z"/>
+          <w:ins w:id="717" w:author="Christopher Symons" w:date="2020-11-05T14:48:00Z"/>
           <w:lang w:val="en-US"/>
-          <w:rPrChange w:id="690" w:author="Christopher Symons" w:date="2020-11-05T14:48:00Z">
+          <w:rPrChange w:id="718" w:author="Christopher Symons" w:date="2020-11-05T14:48:00Z">
             <w:rPr>
-              <w:ins w:id="691" w:author="Christopher Symons" w:date="2020-11-05T14:48:00Z"/>
+              <w:ins w:id="719" w:author="Christopher Symons" w:date="2020-11-05T14:48:00Z"/>
               <w:highlight w:val="green"/>
               <w:lang w:val="en-US"/>
             </w:rPr>
           </w:rPrChange>
         </w:rPr>
       </w:pPr>
-      <w:ins w:id="692" w:author="Christopher Symons" w:date="2020-11-05T14:48:00Z">
+      <w:ins w:id="720" w:author="Christopher Symons" w:date="2020-11-05T14:48:00Z">
         <w:r>
           <w:rPr>
             <w:lang w:val="en-US"/>
-            <w:rPrChange w:id="693" w:author="Christopher Symons" w:date="2020-11-05T14:48:00Z">
+            <w:rPrChange w:id="721" w:author="Christopher Symons" w:date="2020-11-05T14:48:00Z">
               <w:rPr>
                 <w:highlight w:val="green"/>
                 <w:lang w:val="en-US"/>
@@ -11797,22 +12382,22 @@
         <w:spacing w:after="0" w:line="240" w:lineRule="auto"/>
         <w:jc w:val="left"/>
         <w:rPr>
-          <w:ins w:id="694" w:author="Christopher Symons" w:date="2020-11-05T14:48:00Z"/>
+          <w:ins w:id="722" w:author="Christopher Symons" w:date="2020-11-05T14:48:00Z"/>
           <w:lang w:val="en-US"/>
-          <w:rPrChange w:id="695" w:author="Christopher Symons" w:date="2020-11-05T14:48:00Z">
+          <w:rPrChange w:id="723" w:author="Christopher Symons" w:date="2020-11-05T14:48:00Z">
             <w:rPr>
-              <w:ins w:id="696" w:author="Christopher Symons" w:date="2020-11-05T14:48:00Z"/>
+              <w:ins w:id="724" w:author="Christopher Symons" w:date="2020-11-05T14:48:00Z"/>
               <w:highlight w:val="green"/>
               <w:lang w:val="en-US"/>
             </w:rPr>
           </w:rPrChange>
         </w:rPr>
       </w:pPr>
-      <w:ins w:id="697" w:author="Christopher Symons" w:date="2020-11-05T14:48:00Z">
+      <w:ins w:id="725" w:author="Christopher Symons" w:date="2020-11-05T14:48:00Z">
         <w:r>
           <w:rPr>
             <w:lang w:val="en-US"/>
-            <w:rPrChange w:id="698" w:author="Christopher Symons" w:date="2020-11-05T14:48:00Z">
+            <w:rPrChange w:id="726" w:author="Christopher Symons" w:date="2020-11-05T14:48:00Z">
               <w:rPr>
                 <w:highlight w:val="green"/>
                 <w:lang w:val="en-US"/>
@@ -11833,13 +12418,13 @@
         <w:spacing w:after="0" w:line="240" w:lineRule="auto"/>
         <w:jc w:val="left"/>
         <w:rPr>
-          <w:ins w:id="699" w:author="Christopher Symons" w:date="2020-11-05T14:48:00Z"/>
+          <w:ins w:id="727" w:author="Christopher Symons" w:date="2020-11-05T14:48:00Z"/>
           <w:i/>
           <w:iCs/>
           <w:lang w:val="en-US"/>
-          <w:rPrChange w:id="700" w:author="Christopher Symons" w:date="2020-11-05T14:48:00Z">
+          <w:rPrChange w:id="728" w:author="Christopher Symons" w:date="2020-11-05T14:48:00Z">
             <w:rPr>
-              <w:ins w:id="701" w:author="Christopher Symons" w:date="2020-11-05T14:48:00Z"/>
+              <w:ins w:id="729" w:author="Christopher Symons" w:date="2020-11-05T14:48:00Z"/>
               <w:i/>
               <w:iCs/>
               <w:highlight w:val="green"/>
@@ -11848,13 +12433,13 @@
           </w:rPrChange>
         </w:rPr>
       </w:pPr>
-      <w:ins w:id="702" w:author="Christopher Symons" w:date="2020-11-05T14:48:00Z">
+      <w:ins w:id="730" w:author="Christopher Symons" w:date="2020-11-05T14:48:00Z">
         <w:r>
           <w:rPr>
             <w:i/>
             <w:iCs/>
             <w:lang w:val="en-US"/>
-            <w:rPrChange w:id="703" w:author="Christopher Symons" w:date="2020-11-05T14:48:00Z">
+            <w:rPrChange w:id="731" w:author="Christopher Symons" w:date="2020-11-05T14:48:00Z">
               <w:rPr>
                 <w:i/>
                 <w:iCs/>
@@ -11877,22 +12462,22 @@
         <w:spacing w:after="0" w:line="240" w:lineRule="auto"/>
         <w:jc w:val="left"/>
         <w:rPr>
-          <w:ins w:id="704" w:author="Christopher Symons" w:date="2020-11-05T14:48:00Z"/>
+          <w:ins w:id="732" w:author="Christopher Symons" w:date="2020-11-05T14:48:00Z"/>
           <w:lang w:val="en-US"/>
-          <w:rPrChange w:id="705" w:author="Christopher Symons" w:date="2020-11-05T14:48:00Z">
+          <w:rPrChange w:id="733" w:author="Christopher Symons" w:date="2020-11-05T14:48:00Z">
             <w:rPr>
-              <w:ins w:id="706" w:author="Christopher Symons" w:date="2020-11-05T14:48:00Z"/>
+              <w:ins w:id="734" w:author="Christopher Symons" w:date="2020-11-05T14:48:00Z"/>
               <w:highlight w:val="green"/>
               <w:lang w:val="en-US"/>
             </w:rPr>
           </w:rPrChange>
         </w:rPr>
       </w:pPr>
-      <w:ins w:id="707" w:author="Christopher Symons" w:date="2020-11-05T14:48:00Z">
+      <w:ins w:id="735" w:author="Christopher Symons" w:date="2020-11-05T14:48:00Z">
         <w:r>
           <w:rPr>
             <w:lang w:val="en-US"/>
-            <w:rPrChange w:id="708" w:author="Christopher Symons" w:date="2020-11-05T14:48:00Z">
+            <w:rPrChange w:id="736" w:author="Christopher Symons" w:date="2020-11-05T14:48:00Z">
               <w:rPr>
                 <w:highlight w:val="green"/>
                 <w:lang w:val="en-US"/>
@@ -11913,13 +12498,13 @@
         <w:spacing w:after="0" w:line="240" w:lineRule="auto"/>
         <w:jc w:val="left"/>
         <w:rPr>
-          <w:ins w:id="709" w:author="Christopher Symons" w:date="2020-11-05T14:48:00Z"/>
+          <w:ins w:id="737" w:author="Christopher Symons" w:date="2020-11-05T14:48:00Z"/>
           <w:i/>
           <w:iCs/>
           <w:lang w:val="en-US"/>
-          <w:rPrChange w:id="710" w:author="Christopher Symons" w:date="2020-11-05T14:48:00Z">
+          <w:rPrChange w:id="738" w:author="Christopher Symons" w:date="2020-11-05T14:48:00Z">
             <w:rPr>
-              <w:ins w:id="711" w:author="Christopher Symons" w:date="2020-11-05T14:48:00Z"/>
+              <w:ins w:id="739" w:author="Christopher Symons" w:date="2020-11-05T14:48:00Z"/>
               <w:i/>
               <w:iCs/>
               <w:highlight w:val="green"/>
@@ -11928,13 +12513,13 @@
           </w:rPrChange>
         </w:rPr>
       </w:pPr>
-      <w:ins w:id="712" w:author="Christopher Symons" w:date="2020-11-05T14:48:00Z">
+      <w:ins w:id="740" w:author="Christopher Symons" w:date="2020-11-05T14:48:00Z">
         <w:r>
           <w:rPr>
             <w:i/>
             <w:iCs/>
             <w:lang w:val="en-US"/>
-            <w:rPrChange w:id="713" w:author="Christopher Symons" w:date="2020-11-05T14:48:00Z">
+            <w:rPrChange w:id="741" w:author="Christopher Symons" w:date="2020-11-05T14:48:00Z">
               <w:rPr>
                 <w:i/>
                 <w:iCs/>
@@ -11943,78 +12528,15 @@
               </w:rPr>
             </w:rPrChange>
           </w:rPr>
-          <w:t>Agreed. In our enthusiasm to maximise inclusion of interesting content, we did not retain enough detail in the conclusion section linking back to what we found in the data. Action complete: We have included more complete linking of conclusions back to data in [section 4] of the present report.</w:t>
-        </w:r>
-      </w:ins>
-    </w:p>
-    <w:p>
-      <w:pPr>
-        <w:pStyle w:val="ListParagraph"/>
-        <w:numPr>
-          <w:ilvl w:val="0"/>
-          <w:numId w:val="16"/>
-        </w:numPr>
-        <w:spacing w:after="0" w:line="240" w:lineRule="auto"/>
-        <w:jc w:val="left"/>
-        <w:rPr>
-          <w:ins w:id="714" w:author="Christopher Symons" w:date="2020-11-05T14:48:00Z"/>
-          <w:lang w:val="en-US"/>
-          <w:rPrChange w:id="715" w:author="Christopher Symons" w:date="2020-11-05T14:48:00Z">
-            <w:rPr>
-              <w:ins w:id="716" w:author="Christopher Symons" w:date="2020-11-05T14:48:00Z"/>
-              <w:highlight w:val="green"/>
-              <w:lang w:val="en-US"/>
-            </w:rPr>
-          </w:rPrChange>
-        </w:rPr>
-      </w:pPr>
-      <w:ins w:id="717" w:author="Christopher Symons" w:date="2020-11-05T14:48:00Z">
-        <w:r>
-          <w:rPr>
-            <w:lang w:val="en-US"/>
-            <w:rPrChange w:id="718" w:author="Christopher Symons" w:date="2020-11-05T14:48:00Z">
-              <w:rPr>
-                <w:highlight w:val="green"/>
-                <w:lang w:val="en-US"/>
-              </w:rPr>
-            </w:rPrChange>
-          </w:rPr>
-          <w:t>Link your conclusions back to aim of project / stated problem.</w:t>
-        </w:r>
-      </w:ins>
-    </w:p>
-    <w:p>
-      <w:pPr>
-        <w:pStyle w:val="ListParagraph"/>
-        <w:numPr>
-          <w:ilvl w:val="1"/>
-          <w:numId w:val="16"/>
-        </w:numPr>
-        <w:spacing w:after="0" w:line="240" w:lineRule="auto"/>
-        <w:jc w:val="left"/>
-        <w:rPr>
-          <w:ins w:id="719" w:author="Christopher Symons" w:date="2020-11-05T14:48:00Z"/>
-          <w:i/>
-          <w:iCs/>
-          <w:lang w:val="en-US"/>
-          <w:rPrChange w:id="720" w:author="Christopher Symons" w:date="2020-11-05T14:48:00Z">
-            <w:rPr>
-              <w:ins w:id="721" w:author="Christopher Symons" w:date="2020-11-05T14:48:00Z"/>
-              <w:i/>
-              <w:iCs/>
-              <w:highlight w:val="green"/>
-              <w:lang w:val="en-US"/>
-            </w:rPr>
-          </w:rPrChange>
-        </w:rPr>
-      </w:pPr>
-      <w:ins w:id="722" w:author="Christopher Symons" w:date="2020-11-05T14:48:00Z">
+          <w:t xml:space="preserve">Agreed. In our enthusiasm to </w:t>
+        </w:r>
+        <w:proofErr w:type="spellStart"/>
         <w:r>
           <w:rPr>
             <w:i/>
             <w:iCs/>
             <w:lang w:val="en-US"/>
-            <w:rPrChange w:id="723" w:author="Christopher Symons" w:date="2020-11-05T14:48:00Z">
+            <w:rPrChange w:id="742" w:author="Christopher Symons" w:date="2020-11-05T14:48:00Z">
               <w:rPr>
                 <w:i/>
                 <w:iCs/>
@@ -12023,152 +12545,9 @@
               </w:rPr>
             </w:rPrChange>
           </w:rPr>
-          <w:t>Agreed. Similar to above item. Action complete: We have included more complete linking of conclusions back to the aim of the project in [section 4] of the present report.</w:t>
-        </w:r>
-      </w:ins>
-    </w:p>
-    <w:p>
-      <w:pPr>
-        <w:pStyle w:val="ListParagraph"/>
-        <w:numPr>
-          <w:ilvl w:val="0"/>
-          <w:numId w:val="16"/>
-        </w:numPr>
-        <w:spacing w:after="0" w:line="240" w:lineRule="auto"/>
-        <w:jc w:val="left"/>
-        <w:rPr>
-          <w:ins w:id="724" w:author="Christopher Symons" w:date="2020-11-05T14:48:00Z"/>
-          <w:lang w:val="en-US"/>
-          <w:rPrChange w:id="725" w:author="Christopher Symons" w:date="2020-11-05T14:48:00Z">
-            <w:rPr>
-              <w:ins w:id="726" w:author="Christopher Symons" w:date="2020-11-05T14:48:00Z"/>
-              <w:highlight w:val="green"/>
-              <w:lang w:val="en-US"/>
-            </w:rPr>
-          </w:rPrChange>
-        </w:rPr>
-      </w:pPr>
-      <w:ins w:id="727" w:author="Christopher Symons" w:date="2020-11-05T14:48:00Z">
-        <w:r>
-          <w:rPr>
-            <w:lang w:val="en-US"/>
-            <w:rPrChange w:id="728" w:author="Christopher Symons" w:date="2020-11-05T14:48:00Z">
-              <w:rPr>
-                <w:highlight w:val="green"/>
-                <w:lang w:val="en-US"/>
-              </w:rPr>
-            </w:rPrChange>
-          </w:rPr>
-          <w:t>Try to use time series / historical spending data. (Including because election year yes / no might be an interesting dependent variable.) This may allow more and more convincing inferences from data.</w:t>
-        </w:r>
-      </w:ins>
-    </w:p>
-    <w:p>
-      <w:pPr>
-        <w:pStyle w:val="ListParagraph"/>
-        <w:numPr>
-          <w:ilvl w:val="1"/>
-          <w:numId w:val="20"/>
-        </w:numPr>
-        <w:spacing w:after="0" w:line="240" w:lineRule="auto"/>
-        <w:jc w:val="left"/>
-        <w:rPr>
-          <w:ins w:id="729" w:author="Christopher Symons" w:date="2020-11-05T14:48:00Z"/>
-          <w:i/>
-          <w:iCs/>
-          <w:lang w:val="en-US"/>
-          <w:rPrChange w:id="730" w:author="Christopher Symons" w:date="2020-11-05T14:48:00Z">
-            <w:rPr>
-              <w:ins w:id="731" w:author="Christopher Symons" w:date="2020-11-05T14:48:00Z"/>
-              <w:i/>
-              <w:iCs/>
-              <w:highlight w:val="green"/>
-              <w:lang w:val="en-US"/>
-            </w:rPr>
-          </w:rPrChange>
-        </w:rPr>
-      </w:pPr>
-      <w:ins w:id="732" w:author="Christopher Symons" w:date="2020-11-05T14:48:00Z">
-        <w:r>
-          <w:rPr>
-            <w:i/>
-            <w:iCs/>
-            <w:lang w:val="en-US"/>
-            <w:rPrChange w:id="733" w:author="Christopher Symons" w:date="2020-11-05T14:48:00Z">
-              <w:rPr>
-                <w:i/>
-                <w:iCs/>
-                <w:highlight w:val="green"/>
-                <w:lang w:val="en-US"/>
-              </w:rPr>
-            </w:rPrChange>
-          </w:rPr>
-          <w:t>We agree that this would add much richness to the data and open up new possibilities to draw more and more convincing inferences. Despite an extensive search for time series / historical data, we were limited by availability of open data here. No action.</w:t>
-        </w:r>
-      </w:ins>
-    </w:p>
-    <w:p>
-      <w:pPr>
-        <w:pStyle w:val="ListParagraph"/>
-        <w:numPr>
-          <w:ilvl w:val="0"/>
-          <w:numId w:val="16"/>
-        </w:numPr>
-        <w:spacing w:after="0" w:line="240" w:lineRule="auto"/>
-        <w:jc w:val="left"/>
-        <w:rPr>
-          <w:ins w:id="734" w:author="Christopher Symons" w:date="2020-11-05T14:48:00Z"/>
-          <w:lang w:val="en-US"/>
-          <w:rPrChange w:id="735" w:author="Christopher Symons" w:date="2020-11-05T14:48:00Z">
-            <w:rPr>
-              <w:ins w:id="736" w:author="Christopher Symons" w:date="2020-11-05T14:48:00Z"/>
-              <w:highlight w:val="green"/>
-              <w:lang w:val="en-US"/>
-            </w:rPr>
-          </w:rPrChange>
-        </w:rPr>
-      </w:pPr>
-      <w:ins w:id="737" w:author="Christopher Symons" w:date="2020-11-05T14:48:00Z">
-        <w:r>
-          <w:rPr>
-            <w:lang w:val="en-US"/>
-            <w:rPrChange w:id="738" w:author="Christopher Symons" w:date="2020-11-05T14:48:00Z">
-              <w:rPr>
-                <w:highlight w:val="green"/>
-                <w:lang w:val="en-US"/>
-              </w:rPr>
-            </w:rPrChange>
-          </w:rPr>
-          <w:t>State the topic of your project clearly and at the start.</w:t>
-        </w:r>
-      </w:ins>
-    </w:p>
-    <w:p>
-      <w:pPr>
-        <w:pStyle w:val="ListParagraph"/>
-        <w:numPr>
-          <w:ilvl w:val="1"/>
-          <w:numId w:val="20"/>
-        </w:numPr>
-        <w:spacing w:after="0" w:line="240" w:lineRule="auto"/>
-        <w:jc w:val="left"/>
-        <w:rPr>
-          <w:ins w:id="739" w:author="Christopher Symons" w:date="2020-11-05T14:48:00Z"/>
-          <w:i/>
-          <w:iCs/>
-          <w:lang w:val="en-US"/>
-          <w:rPrChange w:id="740" w:author="Christopher Symons" w:date="2020-11-05T14:48:00Z">
-            <w:rPr>
-              <w:ins w:id="741" w:author="Christopher Symons" w:date="2020-11-05T14:48:00Z"/>
-              <w:i/>
-              <w:iCs/>
-              <w:highlight w:val="green"/>
-              <w:lang w:val="en-US"/>
-            </w:rPr>
-          </w:rPrChange>
-        </w:rPr>
-      </w:pPr>
-      <w:ins w:id="742" w:author="Christopher Symons" w:date="2020-11-05T14:48:00Z">
+          <w:t>maximise</w:t>
+        </w:r>
+        <w:proofErr w:type="spellEnd"/>
         <w:r>
           <w:rPr>
             <w:i/>
@@ -12183,7 +12562,7 @@
               </w:rPr>
             </w:rPrChange>
           </w:rPr>
-          <w:t>Agreed. Action complete: We have stated the topic on the cover page, in the executive summary, and in [Section 1] of the present report.</w:t>
+          <w:t xml:space="preserve"> inclusion of interesting content, we did not retain enough detail in the conclusion section linking back to what we found in the data. Action complete: We have included more complete linking of conclusions back to data in [section 4] of the present report.</w:t>
         </w:r>
       </w:ins>
     </w:p>
@@ -12219,7 +12598,87 @@
               </w:rPr>
             </w:rPrChange>
           </w:rPr>
-          <w:t>Identify your Storytelling with Data section more clearly. It seemed to be missing or perhaps blended with other sections.</w:t>
+          <w:t>Link your conclusions back to aim of project / stated problem.</w:t>
+        </w:r>
+      </w:ins>
+    </w:p>
+    <w:p>
+      <w:pPr>
+        <w:pStyle w:val="ListParagraph"/>
+        <w:numPr>
+          <w:ilvl w:val="1"/>
+          <w:numId w:val="16"/>
+        </w:numPr>
+        <w:spacing w:after="0" w:line="240" w:lineRule="auto"/>
+        <w:jc w:val="left"/>
+        <w:rPr>
+          <w:ins w:id="749" w:author="Christopher Symons" w:date="2020-11-05T14:48:00Z"/>
+          <w:i/>
+          <w:iCs/>
+          <w:lang w:val="en-US"/>
+          <w:rPrChange w:id="750" w:author="Christopher Symons" w:date="2020-11-05T14:48:00Z">
+            <w:rPr>
+              <w:ins w:id="751" w:author="Christopher Symons" w:date="2020-11-05T14:48:00Z"/>
+              <w:i/>
+              <w:iCs/>
+              <w:highlight w:val="green"/>
+              <w:lang w:val="en-US"/>
+            </w:rPr>
+          </w:rPrChange>
+        </w:rPr>
+      </w:pPr>
+      <w:ins w:id="752" w:author="Christopher Symons" w:date="2020-11-05T14:48:00Z">
+        <w:r>
+          <w:rPr>
+            <w:i/>
+            <w:iCs/>
+            <w:lang w:val="en-US"/>
+            <w:rPrChange w:id="753" w:author="Christopher Symons" w:date="2020-11-05T14:48:00Z">
+              <w:rPr>
+                <w:i/>
+                <w:iCs/>
+                <w:highlight w:val="green"/>
+                <w:lang w:val="en-US"/>
+              </w:rPr>
+            </w:rPrChange>
+          </w:rPr>
+          <w:t>Agreed. Similar to above item. Action complete: We have included more complete linking of conclusions back to the aim of the project in [section 4] of the present report.</w:t>
+        </w:r>
+      </w:ins>
+    </w:p>
+    <w:p>
+      <w:pPr>
+        <w:pStyle w:val="ListParagraph"/>
+        <w:numPr>
+          <w:ilvl w:val="0"/>
+          <w:numId w:val="16"/>
+        </w:numPr>
+        <w:spacing w:after="0" w:line="240" w:lineRule="auto"/>
+        <w:jc w:val="left"/>
+        <w:rPr>
+          <w:ins w:id="754" w:author="Christopher Symons" w:date="2020-11-05T14:48:00Z"/>
+          <w:lang w:val="en-US"/>
+          <w:rPrChange w:id="755" w:author="Christopher Symons" w:date="2020-11-05T14:48:00Z">
+            <w:rPr>
+              <w:ins w:id="756" w:author="Christopher Symons" w:date="2020-11-05T14:48:00Z"/>
+              <w:highlight w:val="green"/>
+              <w:lang w:val="en-US"/>
+            </w:rPr>
+          </w:rPrChange>
+        </w:rPr>
+      </w:pPr>
+      <w:ins w:id="757" w:author="Christopher Symons" w:date="2020-11-05T14:48:00Z">
+        <w:r>
+          <w:rPr>
+            <w:lang w:val="en-US"/>
+            <w:rPrChange w:id="758" w:author="Christopher Symons" w:date="2020-11-05T14:48:00Z">
+              <w:rPr>
+                <w:highlight w:val="green"/>
+                <w:lang w:val="en-US"/>
+              </w:rPr>
+            </w:rPrChange>
+          </w:rPr>
+          <w:t>Try to use time series / historical spending data. (Including because election year yes / no might be an interesting dependent variable.) This may allow more and more convincing inferences from data.</w:t>
         </w:r>
       </w:ins>
     </w:p>
@@ -12233,24 +12692,28 @@
         <w:spacing w:after="0" w:line="240" w:lineRule="auto"/>
         <w:jc w:val="left"/>
         <w:rPr>
-          <w:ins w:id="749" w:author="Christopher Symons" w:date="2020-11-05T14:48:00Z"/>
+          <w:ins w:id="759" w:author="Christopher Symons" w:date="2020-11-05T14:48:00Z"/>
+          <w:i/>
+          <w:iCs/>
           <w:lang w:val="en-US"/>
-          <w:rPrChange w:id="750" w:author="Christopher Symons" w:date="2020-11-05T14:48:00Z">
+          <w:rPrChange w:id="760" w:author="Christopher Symons" w:date="2020-11-05T14:48:00Z">
             <w:rPr>
-              <w:ins w:id="751" w:author="Christopher Symons" w:date="2020-11-05T14:48:00Z"/>
+              <w:ins w:id="761" w:author="Christopher Symons" w:date="2020-11-05T14:48:00Z"/>
+              <w:i/>
+              <w:iCs/>
               <w:highlight w:val="green"/>
               <w:lang w:val="en-US"/>
             </w:rPr>
           </w:rPrChange>
         </w:rPr>
       </w:pPr>
-      <w:ins w:id="752" w:author="Christopher Symons" w:date="2020-11-05T14:48:00Z">
+      <w:ins w:id="762" w:author="Christopher Symons" w:date="2020-11-05T14:48:00Z">
         <w:r>
           <w:rPr>
             <w:i/>
             <w:iCs/>
             <w:lang w:val="en-US"/>
-            <w:rPrChange w:id="753" w:author="Christopher Symons" w:date="2020-11-05T14:48:00Z">
+            <w:rPrChange w:id="763" w:author="Christopher Symons" w:date="2020-11-05T14:48:00Z">
               <w:rPr>
                 <w:i/>
                 <w:iCs/>
@@ -12259,16 +12722,206 @@
               </w:rPr>
             </w:rPrChange>
           </w:rPr>
-          <w:t>Understood. In our enthusiasm to use the inverted pyramid storytelling structure, we perhaps deemphasised our Storytelling with Data component by splitting it between the web tool demonstration and an integrated part of the Making the Data Confess section. Action complete: We have included a distinct section for Storytelling with Data [Section 5] in the present report.</w:t>
+          <w:t>We agree that this would add much richness to the data and open up new possibilities to draw more and more convincing inferences. Despite an extensive search for time series / historical data, we were limited by availability of open data here. No action.</w:t>
         </w:r>
       </w:ins>
     </w:p>
     <w:p>
       <w:pPr>
+        <w:pStyle w:val="ListParagraph"/>
+        <w:numPr>
+          <w:ilvl w:val="0"/>
+          <w:numId w:val="16"/>
+        </w:numPr>
+        <w:spacing w:after="0" w:line="240" w:lineRule="auto"/>
+        <w:jc w:val="left"/>
         <w:rPr>
-          <w:del w:id="754" w:author="Christopher Symons" w:date="2020-11-05T14:44:00Z"/>
+          <w:ins w:id="764" w:author="Christopher Symons" w:date="2020-11-05T14:48:00Z"/>
+          <w:lang w:val="en-US"/>
+          <w:rPrChange w:id="765" w:author="Christopher Symons" w:date="2020-11-05T14:48:00Z">
+            <w:rPr>
+              <w:ins w:id="766" w:author="Christopher Symons" w:date="2020-11-05T14:48:00Z"/>
+              <w:highlight w:val="green"/>
+              <w:lang w:val="en-US"/>
+            </w:rPr>
+          </w:rPrChange>
         </w:rPr>
-        <w:pPrChange w:id="755" w:author="Christopher Symons" w:date="2020-11-05T14:44:00Z">
+      </w:pPr>
+      <w:ins w:id="767" w:author="Christopher Symons" w:date="2020-11-05T14:48:00Z">
+        <w:r>
+          <w:rPr>
+            <w:lang w:val="en-US"/>
+            <w:rPrChange w:id="768" w:author="Christopher Symons" w:date="2020-11-05T14:48:00Z">
+              <w:rPr>
+                <w:highlight w:val="green"/>
+                <w:lang w:val="en-US"/>
+              </w:rPr>
+            </w:rPrChange>
+          </w:rPr>
+          <w:t>State the topic of your project clearly and at the start.</w:t>
+        </w:r>
+      </w:ins>
+    </w:p>
+    <w:p>
+      <w:pPr>
+        <w:pStyle w:val="ListParagraph"/>
+        <w:numPr>
+          <w:ilvl w:val="1"/>
+          <w:numId w:val="20"/>
+        </w:numPr>
+        <w:spacing w:after="0" w:line="240" w:lineRule="auto"/>
+        <w:jc w:val="left"/>
+        <w:rPr>
+          <w:ins w:id="769" w:author="Christopher Symons" w:date="2020-11-05T14:48:00Z"/>
+          <w:i/>
+          <w:iCs/>
+          <w:lang w:val="en-US"/>
+          <w:rPrChange w:id="770" w:author="Christopher Symons" w:date="2020-11-05T14:48:00Z">
+            <w:rPr>
+              <w:ins w:id="771" w:author="Christopher Symons" w:date="2020-11-05T14:48:00Z"/>
+              <w:i/>
+              <w:iCs/>
+              <w:highlight w:val="green"/>
+              <w:lang w:val="en-US"/>
+            </w:rPr>
+          </w:rPrChange>
+        </w:rPr>
+      </w:pPr>
+      <w:ins w:id="772" w:author="Christopher Symons" w:date="2020-11-05T14:48:00Z">
+        <w:r>
+          <w:rPr>
+            <w:i/>
+            <w:iCs/>
+            <w:lang w:val="en-US"/>
+            <w:rPrChange w:id="773" w:author="Christopher Symons" w:date="2020-11-05T14:48:00Z">
+              <w:rPr>
+                <w:i/>
+                <w:iCs/>
+                <w:highlight w:val="green"/>
+                <w:lang w:val="en-US"/>
+              </w:rPr>
+            </w:rPrChange>
+          </w:rPr>
+          <w:t>Agreed. Action complete: We have stated the topic on the cover page, in the executive summary, and in [Section 1] of the present report.</w:t>
+        </w:r>
+      </w:ins>
+    </w:p>
+    <w:p>
+      <w:pPr>
+        <w:pStyle w:val="ListParagraph"/>
+        <w:numPr>
+          <w:ilvl w:val="0"/>
+          <w:numId w:val="16"/>
+        </w:numPr>
+        <w:spacing w:after="0" w:line="240" w:lineRule="auto"/>
+        <w:jc w:val="left"/>
+        <w:rPr>
+          <w:ins w:id="774" w:author="Christopher Symons" w:date="2020-11-05T14:48:00Z"/>
+          <w:lang w:val="en-US"/>
+          <w:rPrChange w:id="775" w:author="Christopher Symons" w:date="2020-11-05T14:48:00Z">
+            <w:rPr>
+              <w:ins w:id="776" w:author="Christopher Symons" w:date="2020-11-05T14:48:00Z"/>
+              <w:highlight w:val="green"/>
+              <w:lang w:val="en-US"/>
+            </w:rPr>
+          </w:rPrChange>
+        </w:rPr>
+      </w:pPr>
+      <w:ins w:id="777" w:author="Christopher Symons" w:date="2020-11-05T14:48:00Z">
+        <w:r>
+          <w:rPr>
+            <w:lang w:val="en-US"/>
+            <w:rPrChange w:id="778" w:author="Christopher Symons" w:date="2020-11-05T14:48:00Z">
+              <w:rPr>
+                <w:highlight w:val="green"/>
+                <w:lang w:val="en-US"/>
+              </w:rPr>
+            </w:rPrChange>
+          </w:rPr>
+          <w:t>Identify your Storytelling with Data section more clearly. It seemed to be missing or perhaps blended with other sections.</w:t>
+        </w:r>
+      </w:ins>
+    </w:p>
+    <w:p>
+      <w:pPr>
+        <w:pStyle w:val="ListParagraph"/>
+        <w:numPr>
+          <w:ilvl w:val="1"/>
+          <w:numId w:val="20"/>
+        </w:numPr>
+        <w:spacing w:after="0" w:line="240" w:lineRule="auto"/>
+        <w:jc w:val="left"/>
+        <w:rPr>
+          <w:ins w:id="779" w:author="Christopher Symons" w:date="2020-11-05T14:48:00Z"/>
+          <w:lang w:val="en-US"/>
+          <w:rPrChange w:id="780" w:author="Christopher Symons" w:date="2020-11-05T14:48:00Z">
+            <w:rPr>
+              <w:ins w:id="781" w:author="Christopher Symons" w:date="2020-11-05T14:48:00Z"/>
+              <w:highlight w:val="green"/>
+              <w:lang w:val="en-US"/>
+            </w:rPr>
+          </w:rPrChange>
+        </w:rPr>
+      </w:pPr>
+      <w:ins w:id="782" w:author="Christopher Symons" w:date="2020-11-05T14:48:00Z">
+        <w:r>
+          <w:rPr>
+            <w:i/>
+            <w:iCs/>
+            <w:lang w:val="en-US"/>
+            <w:rPrChange w:id="783" w:author="Christopher Symons" w:date="2020-11-05T14:48:00Z">
+              <w:rPr>
+                <w:i/>
+                <w:iCs/>
+                <w:highlight w:val="green"/>
+                <w:lang w:val="en-US"/>
+              </w:rPr>
+            </w:rPrChange>
+          </w:rPr>
+          <w:t xml:space="preserve">Understood. In our enthusiasm to use the inverted pyramid storytelling structure, we perhaps </w:t>
+        </w:r>
+        <w:proofErr w:type="spellStart"/>
+        <w:r>
+          <w:rPr>
+            <w:i/>
+            <w:iCs/>
+            <w:lang w:val="en-US"/>
+            <w:rPrChange w:id="784" w:author="Christopher Symons" w:date="2020-11-05T14:48:00Z">
+              <w:rPr>
+                <w:i/>
+                <w:iCs/>
+                <w:highlight w:val="green"/>
+                <w:lang w:val="en-US"/>
+              </w:rPr>
+            </w:rPrChange>
+          </w:rPr>
+          <w:t>deemphasised</w:t>
+        </w:r>
+        <w:proofErr w:type="spellEnd"/>
+        <w:r>
+          <w:rPr>
+            <w:i/>
+            <w:iCs/>
+            <w:lang w:val="en-US"/>
+            <w:rPrChange w:id="785" w:author="Christopher Symons" w:date="2020-11-05T14:48:00Z">
+              <w:rPr>
+                <w:i/>
+                <w:iCs/>
+                <w:highlight w:val="green"/>
+                <w:lang w:val="en-US"/>
+              </w:rPr>
+            </w:rPrChange>
+          </w:rPr>
+          <w:t xml:space="preserve"> our Storytelling with Data component by splitting it between the web tool demonstration and an integrated part of the Making the Data Confess section. Action complete: We have included a distinct section for Storytelling with Data [Section 5] in the present report.</w:t>
+        </w:r>
+      </w:ins>
+    </w:p>
+    <w:p>
+      <w:pPr>
+        <w:rPr>
+          <w:del w:id="786" w:author="Christopher Symons" w:date="2020-11-05T14:44:00Z"/>
+        </w:rPr>
+        <w:pPrChange w:id="787" w:author="Christopher Symons" w:date="2020-11-05T14:44:00Z">
           <w:pPr>
             <w:pStyle w:val="Heading2"/>
           </w:pPr>
@@ -12278,7 +12931,7 @@
     <w:p>
       <w:pPr>
         <w:rPr>
-          <w:del w:id="756" w:author="Christopher Symons" w:date="2020-11-05T14:48:00Z"/>
+          <w:del w:id="788" w:author="Christopher Symons" w:date="2020-11-05T14:48:00Z"/>
         </w:rPr>
       </w:pPr>
     </w:p>
@@ -12302,12 +12955,12 @@
         </w:numPr>
         <w:ind w:left="360" w:hanging="360"/>
       </w:pPr>
-      <w:bookmarkStart w:id="757" w:name="_Toc55483373"/>
+      <w:bookmarkStart w:id="789" w:name="_Toc55483373"/>
       <w:r>
         <w:lastRenderedPageBreak/>
         <w:t>Appendix A – References</w:t>
       </w:r>
-      <w:bookmarkEnd w:id="757"/>
+      <w:bookmarkEnd w:id="789"/>
     </w:p>
     <w:p>
       <w:pPr>
@@ -12317,17 +12970,17 @@
           <w:numId w:val="0"/>
         </w:numPr>
       </w:pPr>
-      <w:bookmarkStart w:id="758" w:name="_Toc55483374"/>
+      <w:bookmarkStart w:id="790" w:name="_Toc55483374"/>
       <w:r>
         <w:t>Literature</w:t>
       </w:r>
-      <w:bookmarkEnd w:id="758"/>
+      <w:bookmarkEnd w:id="790"/>
     </w:p>
     <w:p>
       <w:r>
         <w:t xml:space="preserve">[1] </w:t>
       </w:r>
-      <w:hyperlink r:id="rId44" w:history="1">
+      <w:hyperlink r:id="rId46" w:history="1">
         <w:r>
           <w:rPr>
             <w:rStyle w:val="Hyperlink"/>
@@ -12342,54 +12995,59 @@
     <w:p>
       <w:pPr>
         <w:jc w:val="left"/>
-        <w:pPrChange w:id="759" w:author="Hung Vu" w:date="2020-11-06T00:39:00Z">
+        <w:pPrChange w:id="791" w:author="Hung Vu" w:date="2020-11-06T00:39:00Z">
           <w:pPr/>
         </w:pPrChange>
       </w:pPr>
-      <w:ins w:id="760" w:author="Hung Vu" w:date="2020-11-06T00:37:00Z">
+      <w:ins w:id="792" w:author="Hung Vu" w:date="2020-11-06T00:37:00Z">
         <w:r>
           <w:t>Queensland Redistribution Commission 2017, Quee</w:t>
         </w:r>
       </w:ins>
-      <w:ins w:id="761" w:author="Hung Vu" w:date="2020-11-06T00:38:00Z">
+      <w:ins w:id="793" w:author="Hung Vu" w:date="2020-11-06T00:38:00Z">
         <w:r>
           <w:t>n</w:t>
         </w:r>
       </w:ins>
-      <w:ins w:id="762" w:author="Hung Vu" w:date="2020-11-06T00:37:00Z">
+      <w:ins w:id="794" w:author="Hung Vu" w:date="2020-11-06T00:37:00Z">
         <w:r>
           <w:t>sland Gover</w:t>
         </w:r>
       </w:ins>
-      <w:ins w:id="763" w:author="Hung Vu" w:date="2020-11-06T00:38:00Z">
+      <w:ins w:id="795" w:author="Hung Vu" w:date="2020-11-06T00:38:00Z">
         <w:r>
           <w:t>n</w:t>
         </w:r>
       </w:ins>
-      <w:ins w:id="764" w:author="Hung Vu" w:date="2020-11-06T00:37:00Z">
+      <w:ins w:id="796" w:author="Hung Vu" w:date="2020-11-06T00:37:00Z">
         <w:r>
           <w:t>ment</w:t>
         </w:r>
       </w:ins>
-      <w:ins w:id="765" w:author="Hung Vu" w:date="2020-11-06T00:38:00Z">
-        <w:r>
-          <w:t xml:space="preserve"> Gazette Extraordinary, Queensland Redistribution Commision</w:t>
-        </w:r>
+      <w:ins w:id="797" w:author="Hung Vu" w:date="2020-11-06T00:38:00Z">
+        <w:r>
+          <w:t xml:space="preserve"> Gazette Extraordinary, Queensland Redistribution </w:t>
+        </w:r>
+        <w:proofErr w:type="spellStart"/>
+        <w:r>
+          <w:t>Commision</w:t>
+        </w:r>
+        <w:proofErr w:type="spellEnd"/>
         <w:r>
           <w:t xml:space="preserve">, </w:t>
         </w:r>
       </w:ins>
-      <w:ins w:id="766" w:author="Hung Vu" w:date="2020-11-06T00:39:00Z">
+      <w:ins w:id="798" w:author="Hung Vu" w:date="2020-11-06T00:39:00Z">
         <w:r>
           <w:t>&lt;</w:t>
         </w:r>
       </w:ins>
-      <w:ins w:id="767" w:author="Hung Vu" w:date="2020-11-06T00:35:00Z">
+      <w:ins w:id="799" w:author="Hung Vu" w:date="2020-11-06T00:35:00Z">
         <w:r>
           <w:t>https://www.ecq.qld.gov.au/__data/assets/pdf_file/0021/4944/26.5.17_Extraordinary-Gazette_QRC-Final-Determination.pdf</w:t>
         </w:r>
       </w:ins>
-      <w:ins w:id="768" w:author="Hung Vu" w:date="2020-11-06T00:39:00Z">
+      <w:ins w:id="800" w:author="Hung Vu" w:date="2020-11-06T00:39:00Z">
         <w:r>
           <w:t>&gt;</w:t>
         </w:r>
@@ -12404,18 +13062,18 @@
           <w:numId w:val="0"/>
         </w:numPr>
       </w:pPr>
-      <w:bookmarkStart w:id="769" w:name="_Toc55483375"/>
+      <w:bookmarkStart w:id="801" w:name="_Toc55483375"/>
       <w:r>
         <w:t>Datasets</w:t>
       </w:r>
-      <w:bookmarkEnd w:id="769"/>
+      <w:bookmarkEnd w:id="801"/>
     </w:p>
     <w:tbl>
       <w:tblPr>
         <w:tblStyle w:val="TableGrid"/>
         <w:tblW w:w="0" w:type="auto"/>
         <w:tblLook w:val="04A0" w:firstRow="1" w:lastRow="0" w:firstColumn="1" w:lastColumn="0" w:noHBand="0" w:noVBand="1"/>
-        <w:tblPrChange w:id="770" w:author="Hung Vu" w:date="2020-11-06T09:33:00Z">
+        <w:tblPrChange w:id="802" w:author="Hung Vu" w:date="2020-11-06T09:33:00Z">
           <w:tblPr>
             <w:tblStyle w:val="TableGrid"/>
             <w:tblW w:w="0" w:type="auto"/>
@@ -12427,7 +13085,7 @@
         <w:gridCol w:w="1555"/>
         <w:gridCol w:w="2835"/>
         <w:gridCol w:w="4626"/>
-        <w:tblGridChange w:id="771">
+        <w:tblGridChange w:id="803">
           <w:tblGrid>
             <w:gridCol w:w="1113"/>
             <w:gridCol w:w="3141"/>
@@ -12437,12 +13095,12 @@
       </w:tblGrid>
       <w:tr>
         <w:trPr>
-          <w:ins w:id="772" w:author="Hung Vu" w:date="2020-11-06T09:05:00Z"/>
+          <w:ins w:id="804" w:author="Hung Vu" w:date="2020-11-06T09:05:00Z"/>
         </w:trPr>
         <w:tc>
           <w:tcPr>
             <w:tcW w:w="1555" w:type="dxa"/>
-            <w:tcPrChange w:id="773" w:author="Hung Vu" w:date="2020-11-06T09:33:00Z">
+            <w:tcPrChange w:id="805" w:author="Hung Vu" w:date="2020-11-06T09:33:00Z">
               <w:tcPr>
                 <w:tcW w:w="2263" w:type="dxa"/>
               </w:tcPr>
@@ -12452,13 +13110,13 @@
             <w:pPr>
               <w:jc w:val="left"/>
               <w:rPr>
-                <w:ins w:id="774" w:author="Hung Vu" w:date="2020-11-06T09:05:00Z"/>
-              </w:rPr>
-              <w:pPrChange w:id="775" w:author="Hung Vu" w:date="2020-11-06T09:07:00Z">
+                <w:ins w:id="806" w:author="Hung Vu" w:date="2020-11-06T09:05:00Z"/>
+              </w:rPr>
+              <w:pPrChange w:id="807" w:author="Hung Vu" w:date="2020-11-06T09:07:00Z">
                 <w:pPr/>
               </w:pPrChange>
             </w:pPr>
-            <w:ins w:id="776" w:author="Hung Vu" w:date="2020-11-06T09:05:00Z">
+            <w:ins w:id="808" w:author="Hung Vu" w:date="2020-11-06T09:05:00Z">
               <w:r>
                 <w:t>Data Source</w:t>
               </w:r>
@@ -12468,7 +13126,7 @@
         <w:tc>
           <w:tcPr>
             <w:tcW w:w="2835" w:type="dxa"/>
-            <w:tcPrChange w:id="777" w:author="Hung Vu" w:date="2020-11-06T09:33:00Z">
+            <w:tcPrChange w:id="809" w:author="Hung Vu" w:date="2020-11-06T09:33:00Z">
               <w:tcPr>
                 <w:tcW w:w="3406" w:type="dxa"/>
               </w:tcPr>
@@ -12478,13 +13136,13 @@
             <w:pPr>
               <w:jc w:val="left"/>
               <w:rPr>
-                <w:ins w:id="778" w:author="Hung Vu" w:date="2020-11-06T09:05:00Z"/>
-              </w:rPr>
-              <w:pPrChange w:id="779" w:author="Hung Vu" w:date="2020-11-06T09:07:00Z">
+                <w:ins w:id="810" w:author="Hung Vu" w:date="2020-11-06T09:05:00Z"/>
+              </w:rPr>
+              <w:pPrChange w:id="811" w:author="Hung Vu" w:date="2020-11-06T09:07:00Z">
                 <w:pPr/>
               </w:pPrChange>
             </w:pPr>
-            <w:ins w:id="780" w:author="Hung Vu" w:date="2020-11-06T09:05:00Z">
+            <w:ins w:id="812" w:author="Hung Vu" w:date="2020-11-06T09:05:00Z">
               <w:r>
                 <w:t>File</w:t>
               </w:r>
@@ -12494,7 +13152,7 @@
         <w:tc>
           <w:tcPr>
             <w:tcW w:w="4626" w:type="dxa"/>
-            <w:tcPrChange w:id="781" w:author="Hung Vu" w:date="2020-11-06T09:33:00Z">
+            <w:tcPrChange w:id="813" w:author="Hung Vu" w:date="2020-11-06T09:33:00Z">
               <w:tcPr>
                 <w:tcW w:w="3347" w:type="dxa"/>
               </w:tcPr>
@@ -12504,13 +13162,13 @@
             <w:pPr>
               <w:jc w:val="left"/>
               <w:rPr>
-                <w:ins w:id="782" w:author="Hung Vu" w:date="2020-11-06T09:05:00Z"/>
-              </w:rPr>
-              <w:pPrChange w:id="783" w:author="Hung Vu" w:date="2020-11-06T09:07:00Z">
+                <w:ins w:id="814" w:author="Hung Vu" w:date="2020-11-06T09:05:00Z"/>
+              </w:rPr>
+              <w:pPrChange w:id="815" w:author="Hung Vu" w:date="2020-11-06T09:07:00Z">
                 <w:pPr/>
               </w:pPrChange>
             </w:pPr>
-            <w:ins w:id="784" w:author="Hung Vu" w:date="2020-11-06T09:05:00Z">
+            <w:ins w:id="816" w:author="Hung Vu" w:date="2020-11-06T09:05:00Z">
               <w:r>
                 <w:t>Description</w:t>
               </w:r>
@@ -12520,12 +13178,12 @@
       </w:tr>
       <w:tr>
         <w:trPr>
-          <w:ins w:id="785" w:author="Hung Vu" w:date="2020-11-06T09:05:00Z"/>
+          <w:ins w:id="817" w:author="Hung Vu" w:date="2020-11-06T09:05:00Z"/>
         </w:trPr>
         <w:tc>
           <w:tcPr>
             <w:tcW w:w="1555" w:type="dxa"/>
-            <w:tcPrChange w:id="786" w:author="Hung Vu" w:date="2020-11-06T09:33:00Z">
+            <w:tcPrChange w:id="818" w:author="Hung Vu" w:date="2020-11-06T09:33:00Z">
               <w:tcPr>
                 <w:tcW w:w="2263" w:type="dxa"/>
               </w:tcPr>
@@ -12535,13 +13193,13 @@
             <w:pPr>
               <w:jc w:val="left"/>
               <w:rPr>
-                <w:ins w:id="787" w:author="Hung Vu" w:date="2020-11-06T09:05:00Z"/>
-              </w:rPr>
-              <w:pPrChange w:id="788" w:author="Hung Vu" w:date="2020-11-06T09:07:00Z">
+                <w:ins w:id="819" w:author="Hung Vu" w:date="2020-11-06T09:05:00Z"/>
+              </w:rPr>
+              <w:pPrChange w:id="820" w:author="Hung Vu" w:date="2020-11-06T09:07:00Z">
                 <w:pPr/>
               </w:pPrChange>
             </w:pPr>
-            <w:ins w:id="789" w:author="Hung Vu" w:date="2020-11-06T09:07:00Z">
+            <w:ins w:id="821" w:author="Hung Vu" w:date="2020-11-06T09:07:00Z">
               <w:r>
                 <w:t>Australian Bureau of Statistics</w:t>
               </w:r>
@@ -12551,7 +13209,7 @@
         <w:tc>
           <w:tcPr>
             <w:tcW w:w="2835" w:type="dxa"/>
-            <w:tcPrChange w:id="790" w:author="Hung Vu" w:date="2020-11-06T09:33:00Z">
+            <w:tcPrChange w:id="822" w:author="Hung Vu" w:date="2020-11-06T09:33:00Z">
               <w:tcPr>
                 <w:tcW w:w="3406" w:type="dxa"/>
               </w:tcPr>
@@ -12561,30 +13219,30 @@
             <w:pPr>
               <w:jc w:val="left"/>
               <w:rPr>
-                <w:ins w:id="791" w:author="Hung Vu" w:date="2020-11-06T09:05:00Z"/>
-              </w:rPr>
-              <w:pPrChange w:id="792" w:author="Hung Vu" w:date="2020-11-06T09:07:00Z">
+                <w:ins w:id="823" w:author="Hung Vu" w:date="2020-11-06T09:05:00Z"/>
+              </w:rPr>
+              <w:pPrChange w:id="824" w:author="Hung Vu" w:date="2020-11-06T09:07:00Z">
                 <w:pPr/>
               </w:pPrChange>
             </w:pPr>
-            <w:ins w:id="793" w:author="Hung Vu" w:date="2020-11-06T09:07:00Z">
+            <w:ins w:id="825" w:author="Hung Vu" w:date="2020-11-06T09:07:00Z">
               <w:r>
                 <w:rPr>
                   <w:sz w:val="18"/>
                   <w:szCs w:val="18"/>
-                  <w:rPrChange w:id="794" w:author="Hung Vu" w:date="2020-11-06T09:12:00Z">
+                  <w:rPrChange w:id="826" w:author="Hung Vu" w:date="2020-11-06T09:12:00Z">
                     <w:rPr/>
                   </w:rPrChange>
                 </w:rPr>
                 <w:t>2016_GCP_</w:t>
               </w:r>
             </w:ins>
-            <w:ins w:id="795" w:author="Hung Vu" w:date="2020-11-06T09:08:00Z">
+            <w:ins w:id="827" w:author="Hung Vu" w:date="2020-11-06T09:08:00Z">
               <w:r>
                 <w:rPr>
                   <w:sz w:val="18"/>
                   <w:szCs w:val="18"/>
-                  <w:rPrChange w:id="796" w:author="Hung Vu" w:date="2020-11-06T09:12:00Z">
+                  <w:rPrChange w:id="828" w:author="Hung Vu" w:date="2020-11-06T09:12:00Z">
                     <w:rPr/>
                   </w:rPrChange>
                 </w:rPr>
@@ -12596,7 +13254,7 @@
         <w:tc>
           <w:tcPr>
             <w:tcW w:w="4626" w:type="dxa"/>
-            <w:tcPrChange w:id="797" w:author="Hung Vu" w:date="2020-11-06T09:33:00Z">
+            <w:tcPrChange w:id="829" w:author="Hung Vu" w:date="2020-11-06T09:33:00Z">
               <w:tcPr>
                 <w:tcW w:w="3347" w:type="dxa"/>
               </w:tcPr>
@@ -12606,20 +13264,20 @@
             <w:pPr>
               <w:jc w:val="left"/>
               <w:rPr>
-                <w:ins w:id="798" w:author="Hung Vu" w:date="2020-11-06T09:15:00Z"/>
+                <w:ins w:id="830" w:author="Hung Vu" w:date="2020-11-06T09:15:00Z"/>
               </w:rPr>
             </w:pPr>
-            <w:ins w:id="799" w:author="Hung Vu" w:date="2020-11-06T09:08:00Z">
+            <w:ins w:id="831" w:author="Hung Vu" w:date="2020-11-06T09:08:00Z">
               <w:r>
                 <w:t xml:space="preserve">110 </w:t>
               </w:r>
             </w:ins>
-            <w:ins w:id="800" w:author="Hung Vu" w:date="2020-11-06T09:09:00Z">
+            <w:ins w:id="832" w:author="Hung Vu" w:date="2020-11-06T09:09:00Z">
               <w:r>
                 <w:t>CSV data files, metadata and readme folders</w:t>
               </w:r>
             </w:ins>
-            <w:ins w:id="801" w:author="Hung Vu" w:date="2020-11-06T09:13:00Z">
+            <w:ins w:id="833" w:author="Hung Vu" w:date="2020-11-06T09:13:00Z">
               <w:r>
                 <w:t xml:space="preserve">. </w:t>
               </w:r>
@@ -12629,15 +13287,15 @@
             <w:pPr>
               <w:jc w:val="left"/>
               <w:rPr>
-                <w:ins w:id="802" w:author="Hung Vu" w:date="2020-11-06T09:13:00Z"/>
+                <w:ins w:id="834" w:author="Hung Vu" w:date="2020-11-06T09:13:00Z"/>
               </w:rPr>
             </w:pPr>
-            <w:ins w:id="803" w:author="Hung Vu" w:date="2020-11-06T09:14:00Z">
+            <w:ins w:id="835" w:author="Hung Vu" w:date="2020-11-06T09:14:00Z">
               <w:r>
                 <w:t>Based on the metadata fi</w:t>
               </w:r>
             </w:ins>
-            <w:ins w:id="804" w:author="Hung Vu" w:date="2020-11-06T09:15:00Z">
+            <w:ins w:id="836" w:author="Hung Vu" w:date="2020-11-06T09:15:00Z">
               <w:r>
                 <w:t>le (</w:t>
               </w:r>
@@ -12645,7 +13303,7 @@
                 <w:rPr>
                   <w:sz w:val="18"/>
                   <w:szCs w:val="18"/>
-                  <w:rPrChange w:id="805" w:author="Hung Vu" w:date="2020-11-06T09:15:00Z">
+                  <w:rPrChange w:id="837" w:author="Hung Vu" w:date="2020-11-06T09:15:00Z">
                     <w:rPr/>
                   </w:rPrChange>
                 </w:rPr>
@@ -12655,17 +13313,17 @@
                 <w:t>), f</w:t>
               </w:r>
             </w:ins>
-            <w:ins w:id="806" w:author="Hung Vu" w:date="2020-11-06T09:13:00Z">
+            <w:ins w:id="838" w:author="Hung Vu" w:date="2020-11-06T09:13:00Z">
               <w:r>
                 <w:t xml:space="preserve">ollowing files were </w:t>
               </w:r>
             </w:ins>
-            <w:ins w:id="807" w:author="Hung Vu" w:date="2020-11-06T09:15:00Z">
+            <w:ins w:id="839" w:author="Hung Vu" w:date="2020-11-06T09:15:00Z">
               <w:r>
                 <w:t>selected</w:t>
               </w:r>
             </w:ins>
-            <w:ins w:id="808" w:author="Hung Vu" w:date="2020-11-06T09:13:00Z">
+            <w:ins w:id="840" w:author="Hung Vu" w:date="2020-11-06T09:13:00Z">
               <w:r>
                 <w:t xml:space="preserve"> for modelling:</w:t>
               </w:r>
@@ -12680,22 +13338,22 @@
               </w:numPr>
               <w:jc w:val="left"/>
               <w:rPr>
-                <w:ins w:id="809" w:author="Hung Vu" w:date="2020-11-06T09:13:00Z"/>
-                <w:rPrChange w:id="810" w:author="Hung Vu" w:date="2020-11-06T09:13:00Z">
+                <w:ins w:id="841" w:author="Hung Vu" w:date="2020-11-06T09:13:00Z"/>
+                <w:rPrChange w:id="842" w:author="Hung Vu" w:date="2020-11-06T09:13:00Z">
                   <w:rPr>
-                    <w:ins w:id="811" w:author="Hung Vu" w:date="2020-11-06T09:13:00Z"/>
+                    <w:ins w:id="843" w:author="Hung Vu" w:date="2020-11-06T09:13:00Z"/>
                     <w:sz w:val="18"/>
                     <w:szCs w:val="18"/>
                   </w:rPr>
                 </w:rPrChange>
               </w:rPr>
             </w:pPr>
-            <w:ins w:id="812" w:author="Hung Vu" w:date="2020-11-06T09:13:00Z">
+            <w:ins w:id="844" w:author="Hung Vu" w:date="2020-11-06T09:13:00Z">
               <w:r>
                 <w:rPr>
                   <w:sz w:val="18"/>
                   <w:szCs w:val="18"/>
-                  <w:rPrChange w:id="813" w:author="Hung Vu" w:date="2020-11-06T09:13:00Z">
+                  <w:rPrChange w:id="845" w:author="Hung Vu" w:date="2020-11-06T09:13:00Z">
                     <w:rPr/>
                   </w:rPrChange>
                 </w:rPr>
@@ -12712,10 +13370,10 @@
               </w:numPr>
               <w:jc w:val="left"/>
               <w:rPr>
-                <w:ins w:id="814" w:author="Hung Vu" w:date="2020-11-06T09:13:00Z"/>
+                <w:ins w:id="846" w:author="Hung Vu" w:date="2020-11-06T09:13:00Z"/>
               </w:rPr>
             </w:pPr>
-            <w:ins w:id="815" w:author="Hung Vu" w:date="2020-11-06T09:13:00Z">
+            <w:ins w:id="847" w:author="Hung Vu" w:date="2020-11-06T09:13:00Z">
               <w:r>
                 <w:rPr>
                   <w:sz w:val="18"/>
@@ -12748,10 +13406,10 @@
               </w:numPr>
               <w:jc w:val="left"/>
               <w:rPr>
-                <w:ins w:id="816" w:author="Hung Vu" w:date="2020-11-06T09:14:00Z"/>
+                <w:ins w:id="848" w:author="Hung Vu" w:date="2020-11-06T09:14:00Z"/>
               </w:rPr>
             </w:pPr>
-            <w:ins w:id="817" w:author="Hung Vu" w:date="2020-11-06T09:14:00Z">
+            <w:ins w:id="849" w:author="Hung Vu" w:date="2020-11-06T09:14:00Z">
               <w:r>
                 <w:rPr>
                   <w:sz w:val="18"/>
@@ -12784,10 +13442,10 @@
               </w:numPr>
               <w:jc w:val="left"/>
               <w:rPr>
-                <w:ins w:id="818" w:author="Hung Vu" w:date="2020-11-06T09:14:00Z"/>
+                <w:ins w:id="850" w:author="Hung Vu" w:date="2020-11-06T09:14:00Z"/>
               </w:rPr>
             </w:pPr>
-            <w:ins w:id="819" w:author="Hung Vu" w:date="2020-11-06T09:14:00Z">
+            <w:ins w:id="851" w:author="Hung Vu" w:date="2020-11-06T09:14:00Z">
               <w:r>
                 <w:rPr>
                   <w:sz w:val="18"/>
@@ -12820,10 +13478,10 @@
               </w:numPr>
               <w:jc w:val="left"/>
               <w:rPr>
-                <w:ins w:id="820" w:author="Hung Vu" w:date="2020-11-06T09:14:00Z"/>
+                <w:ins w:id="852" w:author="Hung Vu" w:date="2020-11-06T09:14:00Z"/>
               </w:rPr>
             </w:pPr>
-            <w:ins w:id="821" w:author="Hung Vu" w:date="2020-11-06T09:14:00Z">
+            <w:ins w:id="853" w:author="Hung Vu" w:date="2020-11-06T09:14:00Z">
               <w:r>
                 <w:rPr>
                   <w:sz w:val="18"/>
@@ -12856,13 +13514,13 @@
               </w:numPr>
               <w:jc w:val="left"/>
               <w:rPr>
-                <w:ins w:id="822" w:author="Hung Vu" w:date="2020-11-06T09:05:00Z"/>
-              </w:rPr>
-              <w:pPrChange w:id="823" w:author="Hung Vu" w:date="2020-11-06T09:14:00Z">
+                <w:ins w:id="854" w:author="Hung Vu" w:date="2020-11-06T09:05:00Z"/>
+              </w:rPr>
+              <w:pPrChange w:id="855" w:author="Hung Vu" w:date="2020-11-06T09:14:00Z">
                 <w:pPr/>
               </w:pPrChange>
             </w:pPr>
-            <w:ins w:id="824" w:author="Hung Vu" w:date="2020-11-06T09:14:00Z">
+            <w:ins w:id="856" w:author="Hung Vu" w:date="2020-11-06T09:14:00Z">
               <w:r>
                 <w:rPr>
                   <w:sz w:val="18"/>
@@ -12890,12 +13548,12 @@
       </w:tr>
       <w:tr>
         <w:trPr>
-          <w:ins w:id="825" w:author="Hung Vu" w:date="2020-11-06T09:05:00Z"/>
+          <w:ins w:id="857" w:author="Hung Vu" w:date="2020-11-06T09:05:00Z"/>
         </w:trPr>
         <w:tc>
           <w:tcPr>
             <w:tcW w:w="1555" w:type="dxa"/>
-            <w:tcPrChange w:id="826" w:author="Hung Vu" w:date="2020-11-06T09:33:00Z">
+            <w:tcPrChange w:id="858" w:author="Hung Vu" w:date="2020-11-06T09:33:00Z">
               <w:tcPr>
                 <w:tcW w:w="2263" w:type="dxa"/>
               </w:tcPr>
@@ -12905,9 +13563,9 @@
             <w:pPr>
               <w:jc w:val="left"/>
               <w:rPr>
-                <w:ins w:id="827" w:author="Hung Vu" w:date="2020-11-06T09:05:00Z"/>
-              </w:rPr>
-              <w:pPrChange w:id="828" w:author="Hung Vu" w:date="2020-11-06T09:07:00Z">
+                <w:ins w:id="859" w:author="Hung Vu" w:date="2020-11-06T09:05:00Z"/>
+              </w:rPr>
+              <w:pPrChange w:id="860" w:author="Hung Vu" w:date="2020-11-06T09:07:00Z">
                 <w:pPr/>
               </w:pPrChange>
             </w:pPr>
@@ -12916,7 +13574,7 @@
         <w:tc>
           <w:tcPr>
             <w:tcW w:w="2835" w:type="dxa"/>
-            <w:tcPrChange w:id="829" w:author="Hung Vu" w:date="2020-11-06T09:33:00Z">
+            <w:tcPrChange w:id="861" w:author="Hung Vu" w:date="2020-11-06T09:33:00Z">
               <w:tcPr>
                 <w:tcW w:w="3406" w:type="dxa"/>
               </w:tcPr>
@@ -12926,18 +13584,18 @@
             <w:pPr>
               <w:jc w:val="left"/>
               <w:rPr>
-                <w:ins w:id="830" w:author="Hung Vu" w:date="2020-11-06T09:05:00Z"/>
-              </w:rPr>
-              <w:pPrChange w:id="831" w:author="Hung Vu" w:date="2020-11-06T09:07:00Z">
+                <w:ins w:id="862" w:author="Hung Vu" w:date="2020-11-06T09:05:00Z"/>
+              </w:rPr>
+              <w:pPrChange w:id="863" w:author="Hung Vu" w:date="2020-11-06T09:07:00Z">
                 <w:pPr/>
               </w:pPrChange>
             </w:pPr>
-            <w:ins w:id="832" w:author="Hung Vu" w:date="2020-11-06T09:10:00Z">
+            <w:ins w:id="864" w:author="Hung Vu" w:date="2020-11-06T09:10:00Z">
               <w:r>
                 <w:rPr>
                   <w:sz w:val="18"/>
                   <w:szCs w:val="18"/>
-                  <w:rPrChange w:id="833" w:author="Hung Vu" w:date="2020-11-06T09:12:00Z">
+                  <w:rPrChange w:id="865" w:author="Hung Vu" w:date="2020-11-06T09:12:00Z">
                     <w:rPr/>
                   </w:rPrChange>
                 </w:rPr>
@@ -12949,7 +13607,7 @@
         <w:tc>
           <w:tcPr>
             <w:tcW w:w="4626" w:type="dxa"/>
-            <w:tcPrChange w:id="834" w:author="Hung Vu" w:date="2020-11-06T09:33:00Z">
+            <w:tcPrChange w:id="866" w:author="Hung Vu" w:date="2020-11-06T09:33:00Z">
               <w:tcPr>
                 <w:tcW w:w="3347" w:type="dxa"/>
               </w:tcPr>
@@ -12959,23 +13617,23 @@
             <w:pPr>
               <w:jc w:val="left"/>
               <w:rPr>
-                <w:ins w:id="835" w:author="Hung Vu" w:date="2020-11-06T09:05:00Z"/>
-              </w:rPr>
-              <w:pPrChange w:id="836" w:author="Hung Vu" w:date="2020-11-06T09:07:00Z">
+                <w:ins w:id="867" w:author="Hung Vu" w:date="2020-11-06T09:05:00Z"/>
+              </w:rPr>
+              <w:pPrChange w:id="868" w:author="Hung Vu" w:date="2020-11-06T09:07:00Z">
                 <w:pPr/>
               </w:pPrChange>
             </w:pPr>
-            <w:ins w:id="837" w:author="Hung Vu" w:date="2020-11-06T09:10:00Z">
+            <w:ins w:id="869" w:author="Hung Vu" w:date="2020-11-06T09:10:00Z">
               <w:r>
                 <w:t xml:space="preserve">Created based on </w:t>
               </w:r>
             </w:ins>
-            <w:ins w:id="838" w:author="Hung Vu" w:date="2020-11-06T09:11:00Z">
+            <w:ins w:id="870" w:author="Hung Vu" w:date="2020-11-06T09:11:00Z">
               <w:r>
                 <w:rPr>
                   <w:sz w:val="18"/>
                   <w:szCs w:val="18"/>
-                  <w:rPrChange w:id="839" w:author="Hung Vu" w:date="2020-11-06T09:12:00Z">
+                  <w:rPrChange w:id="871" w:author="Hung Vu" w:date="2020-11-06T09:12:00Z">
                     <w:rPr/>
                   </w:rPrChange>
                 </w:rPr>
@@ -12986,7 +13644,7 @@
                   <w:sz w:val="18"/>
                   <w:szCs w:val="18"/>
                   <w:vertAlign w:val="superscript"/>
-                  <w:rPrChange w:id="840" w:author="Hung Vu" w:date="2020-11-06T09:12:00Z">
+                  <w:rPrChange w:id="872" w:author="Hung Vu" w:date="2020-11-06T09:12:00Z">
                     <w:rPr/>
                   </w:rPrChange>
                 </w:rPr>
@@ -12996,7 +13654,7 @@
                 <w:rPr>
                   <w:sz w:val="18"/>
                   <w:szCs w:val="18"/>
-                  <w:rPrChange w:id="841" w:author="Hung Vu" w:date="2020-11-06T09:12:00Z">
+                  <w:rPrChange w:id="873" w:author="Hung Vu" w:date="2020-11-06T09:12:00Z">
                     <w:rPr/>
                   </w:rPrChange>
                 </w:rPr>
@@ -13007,7 +13665,7 @@
                   <w:sz w:val="18"/>
                   <w:szCs w:val="18"/>
                   <w:vertAlign w:val="superscript"/>
-                  <w:rPrChange w:id="842" w:author="Hung Vu" w:date="2020-11-06T09:12:00Z">
+                  <w:rPrChange w:id="874" w:author="Hung Vu" w:date="2020-11-06T09:12:00Z">
                     <w:rPr/>
                   </w:rPrChange>
                 </w:rPr>
@@ -13017,7 +13675,7 @@
                 <w:rPr>
                   <w:sz w:val="18"/>
                   <w:szCs w:val="18"/>
-                  <w:rPrChange w:id="843" w:author="Hung Vu" w:date="2020-11-06T09:12:00Z">
+                  <w:rPrChange w:id="875" w:author="Hung Vu" w:date="2020-11-06T09:12:00Z">
                     <w:rPr/>
                   </w:rPrChange>
                 </w:rPr>
@@ -13029,12 +13687,12 @@
       </w:tr>
       <w:tr>
         <w:trPr>
-          <w:ins w:id="844" w:author="Hung Vu" w:date="2020-11-06T09:05:00Z"/>
+          <w:ins w:id="876" w:author="Hung Vu" w:date="2020-11-06T09:05:00Z"/>
         </w:trPr>
         <w:tc>
           <w:tcPr>
             <w:tcW w:w="1555" w:type="dxa"/>
-            <w:tcPrChange w:id="845" w:author="Hung Vu" w:date="2020-11-06T09:33:00Z">
+            <w:tcPrChange w:id="877" w:author="Hung Vu" w:date="2020-11-06T09:33:00Z">
               <w:tcPr>
                 <w:tcW w:w="2263" w:type="dxa"/>
               </w:tcPr>
@@ -13044,9 +13702,97 @@
             <w:pPr>
               <w:jc w:val="left"/>
               <w:rPr>
-                <w:ins w:id="846" w:author="Hung Vu" w:date="2020-11-06T09:05:00Z"/>
-              </w:rPr>
-              <w:pPrChange w:id="847" w:author="Hung Vu" w:date="2020-11-06T09:07:00Z">
+                <w:ins w:id="878" w:author="Hung Vu" w:date="2020-11-06T09:05:00Z"/>
+              </w:rPr>
+              <w:pPrChange w:id="879" w:author="Hung Vu" w:date="2020-11-06T09:07:00Z">
+                <w:pPr/>
+              </w:pPrChange>
+            </w:pPr>
+            <w:ins w:id="880" w:author="Hung Vu" w:date="2020-11-06T10:30:00Z">
+              <w:r>
+                <w:t>Electoral Commission</w:t>
+              </w:r>
+            </w:ins>
+            <w:ins w:id="881" w:author="Hung Vu" w:date="2020-11-06T10:31:00Z">
+              <w:r>
+                <w:t xml:space="preserve"> Queensland</w:t>
+              </w:r>
+            </w:ins>
+          </w:p>
+        </w:tc>
+        <w:tc>
+          <w:tcPr>
+            <w:tcW w:w="2835" w:type="dxa"/>
+            <w:tcPrChange w:id="882" w:author="Hung Vu" w:date="2020-11-06T09:33:00Z">
+              <w:tcPr>
+                <w:tcW w:w="3406" w:type="dxa"/>
+              </w:tcPr>
+            </w:tcPrChange>
+          </w:tcPr>
+          <w:p>
+            <w:pPr>
+              <w:jc w:val="left"/>
+              <w:rPr>
+                <w:ins w:id="883" w:author="Hung Vu" w:date="2020-11-06T09:05:00Z"/>
+              </w:rPr>
+              <w:pPrChange w:id="884" w:author="Hung Vu" w:date="2020-11-06T09:07:00Z">
+                <w:pPr/>
+              </w:pPrChange>
+            </w:pPr>
+            <w:ins w:id="885" w:author="Hung Vu" w:date="2020-11-06T10:29:00Z">
+              <w:r>
+                <w:t>26.5.17_Extraordinary-Gazette_QRC-Final-Determination</w:t>
+              </w:r>
+            </w:ins>
+          </w:p>
+        </w:tc>
+        <w:tc>
+          <w:tcPr>
+            <w:tcW w:w="4626" w:type="dxa"/>
+            <w:tcPrChange w:id="886" w:author="Hung Vu" w:date="2020-11-06T09:33:00Z">
+              <w:tcPr>
+                <w:tcW w:w="3347" w:type="dxa"/>
+              </w:tcPr>
+            </w:tcPrChange>
+          </w:tcPr>
+          <w:p>
+            <w:pPr>
+              <w:jc w:val="left"/>
+              <w:rPr>
+                <w:ins w:id="887" w:author="Hung Vu" w:date="2020-11-06T09:05:00Z"/>
+              </w:rPr>
+              <w:pPrChange w:id="888" w:author="Hung Vu" w:date="2020-11-06T09:07:00Z">
+                <w:pPr/>
+              </w:pPrChange>
+            </w:pPr>
+            <w:ins w:id="889" w:author="Hung Vu" w:date="2020-11-06T10:31:00Z">
+              <w:r>
+                <w:t>Details how 2017 electorate boundaries were redistributed</w:t>
+              </w:r>
+            </w:ins>
+          </w:p>
+        </w:tc>
+      </w:tr>
+      <w:tr>
+        <w:trPr>
+          <w:ins w:id="890" w:author="Hung Vu" w:date="2020-11-06T09:05:00Z"/>
+        </w:trPr>
+        <w:tc>
+          <w:tcPr>
+            <w:tcW w:w="1555" w:type="dxa"/>
+            <w:tcPrChange w:id="891" w:author="Hung Vu" w:date="2020-11-06T09:33:00Z">
+              <w:tcPr>
+                <w:tcW w:w="2263" w:type="dxa"/>
+              </w:tcPr>
+            </w:tcPrChange>
+          </w:tcPr>
+          <w:p>
+            <w:pPr>
+              <w:jc w:val="left"/>
+              <w:rPr>
+                <w:ins w:id="892" w:author="Hung Vu" w:date="2020-11-06T09:05:00Z"/>
+              </w:rPr>
+              <w:pPrChange w:id="893" w:author="Hung Vu" w:date="2020-11-06T09:07:00Z">
                 <w:pPr/>
               </w:pPrChange>
             </w:pPr>
@@ -13055,7 +13801,7 @@
         <w:tc>
           <w:tcPr>
             <w:tcW w:w="2835" w:type="dxa"/>
-            <w:tcPrChange w:id="848" w:author="Hung Vu" w:date="2020-11-06T09:33:00Z">
+            <w:tcPrChange w:id="894" w:author="Hung Vu" w:date="2020-11-06T09:33:00Z">
               <w:tcPr>
                 <w:tcW w:w="3406" w:type="dxa"/>
               </w:tcPr>
@@ -13065,9 +13811,9 @@
             <w:pPr>
               <w:jc w:val="left"/>
               <w:rPr>
-                <w:ins w:id="849" w:author="Hung Vu" w:date="2020-11-06T09:05:00Z"/>
-              </w:rPr>
-              <w:pPrChange w:id="850" w:author="Hung Vu" w:date="2020-11-06T09:07:00Z">
+                <w:ins w:id="895" w:author="Hung Vu" w:date="2020-11-06T09:05:00Z"/>
+              </w:rPr>
+              <w:pPrChange w:id="896" w:author="Hung Vu" w:date="2020-11-06T09:07:00Z">
                 <w:pPr/>
               </w:pPrChange>
             </w:pPr>
@@ -13076,7 +13822,7 @@
         <w:tc>
           <w:tcPr>
             <w:tcW w:w="4626" w:type="dxa"/>
-            <w:tcPrChange w:id="851" w:author="Hung Vu" w:date="2020-11-06T09:33:00Z">
+            <w:tcPrChange w:id="897" w:author="Hung Vu" w:date="2020-11-06T09:33:00Z">
               <w:tcPr>
                 <w:tcW w:w="3347" w:type="dxa"/>
               </w:tcPr>
@@ -13086,9 +13832,9 @@
             <w:pPr>
               <w:jc w:val="left"/>
               <w:rPr>
-                <w:ins w:id="852" w:author="Hung Vu" w:date="2020-11-06T09:05:00Z"/>
-              </w:rPr>
-              <w:pPrChange w:id="853" w:author="Hung Vu" w:date="2020-11-06T09:07:00Z">
+                <w:ins w:id="898" w:author="Hung Vu" w:date="2020-11-06T09:05:00Z"/>
+              </w:rPr>
+              <w:pPrChange w:id="899" w:author="Hung Vu" w:date="2020-11-06T09:07:00Z">
                 <w:pPr/>
               </w:pPrChange>
             </w:pPr>
@@ -13097,12 +13843,12 @@
       </w:tr>
       <w:tr>
         <w:trPr>
-          <w:ins w:id="854" w:author="Hung Vu" w:date="2020-11-06T09:05:00Z"/>
+          <w:ins w:id="900" w:author="Hung Vu" w:date="2020-11-06T09:05:00Z"/>
         </w:trPr>
         <w:tc>
           <w:tcPr>
             <w:tcW w:w="1555" w:type="dxa"/>
-            <w:tcPrChange w:id="855" w:author="Hung Vu" w:date="2020-11-06T09:33:00Z">
+            <w:tcPrChange w:id="901" w:author="Hung Vu" w:date="2020-11-06T09:33:00Z">
               <w:tcPr>
                 <w:tcW w:w="2263" w:type="dxa"/>
               </w:tcPr>
@@ -13112,9 +13858,9 @@
             <w:pPr>
               <w:jc w:val="left"/>
               <w:rPr>
-                <w:ins w:id="856" w:author="Hung Vu" w:date="2020-11-06T09:05:00Z"/>
-              </w:rPr>
-              <w:pPrChange w:id="857" w:author="Hung Vu" w:date="2020-11-06T09:07:00Z">
+                <w:ins w:id="902" w:author="Hung Vu" w:date="2020-11-06T09:05:00Z"/>
+              </w:rPr>
+              <w:pPrChange w:id="903" w:author="Hung Vu" w:date="2020-11-06T09:07:00Z">
                 <w:pPr/>
               </w:pPrChange>
             </w:pPr>
@@ -13123,7 +13869,7 @@
         <w:tc>
           <w:tcPr>
             <w:tcW w:w="2835" w:type="dxa"/>
-            <w:tcPrChange w:id="858" w:author="Hung Vu" w:date="2020-11-06T09:33:00Z">
+            <w:tcPrChange w:id="904" w:author="Hung Vu" w:date="2020-11-06T09:33:00Z">
               <w:tcPr>
                 <w:tcW w:w="3406" w:type="dxa"/>
               </w:tcPr>
@@ -13133,9 +13879,9 @@
             <w:pPr>
               <w:jc w:val="left"/>
               <w:rPr>
-                <w:ins w:id="859" w:author="Hung Vu" w:date="2020-11-06T09:05:00Z"/>
-              </w:rPr>
-              <w:pPrChange w:id="860" w:author="Hung Vu" w:date="2020-11-06T09:07:00Z">
+                <w:ins w:id="905" w:author="Hung Vu" w:date="2020-11-06T09:05:00Z"/>
+              </w:rPr>
+              <w:pPrChange w:id="906" w:author="Hung Vu" w:date="2020-11-06T09:07:00Z">
                 <w:pPr/>
               </w:pPrChange>
             </w:pPr>
@@ -13144,7 +13890,7 @@
         <w:tc>
           <w:tcPr>
             <w:tcW w:w="4626" w:type="dxa"/>
-            <w:tcPrChange w:id="861" w:author="Hung Vu" w:date="2020-11-06T09:33:00Z">
+            <w:tcPrChange w:id="907" w:author="Hung Vu" w:date="2020-11-06T09:33:00Z">
               <w:tcPr>
                 <w:tcW w:w="3347" w:type="dxa"/>
               </w:tcPr>
@@ -13154,9 +13900,9 @@
             <w:pPr>
               <w:jc w:val="left"/>
               <w:rPr>
-                <w:ins w:id="862" w:author="Hung Vu" w:date="2020-11-06T09:05:00Z"/>
-              </w:rPr>
-              <w:pPrChange w:id="863" w:author="Hung Vu" w:date="2020-11-06T09:07:00Z">
+                <w:ins w:id="908" w:author="Hung Vu" w:date="2020-11-06T09:05:00Z"/>
+              </w:rPr>
+              <w:pPrChange w:id="909" w:author="Hung Vu" w:date="2020-11-06T09:07:00Z">
                 <w:pPr/>
               </w:pPrChange>
             </w:pPr>
@@ -13165,12 +13911,12 @@
       </w:tr>
       <w:tr>
         <w:trPr>
-          <w:ins w:id="864" w:author="Hung Vu" w:date="2020-11-06T09:05:00Z"/>
+          <w:ins w:id="910" w:author="Hung Vu" w:date="2020-11-06T09:05:00Z"/>
         </w:trPr>
         <w:tc>
           <w:tcPr>
             <w:tcW w:w="1555" w:type="dxa"/>
-            <w:tcPrChange w:id="865" w:author="Hung Vu" w:date="2020-11-06T09:33:00Z">
+            <w:tcPrChange w:id="911" w:author="Hung Vu" w:date="2020-11-06T09:33:00Z">
               <w:tcPr>
                 <w:tcW w:w="2263" w:type="dxa"/>
               </w:tcPr>
@@ -13180,9 +13926,9 @@
             <w:pPr>
               <w:jc w:val="left"/>
               <w:rPr>
-                <w:ins w:id="866" w:author="Hung Vu" w:date="2020-11-06T09:05:00Z"/>
-              </w:rPr>
-              <w:pPrChange w:id="867" w:author="Hung Vu" w:date="2020-11-06T09:07:00Z">
+                <w:ins w:id="912" w:author="Hung Vu" w:date="2020-11-06T09:05:00Z"/>
+              </w:rPr>
+              <w:pPrChange w:id="913" w:author="Hung Vu" w:date="2020-11-06T09:07:00Z">
                 <w:pPr/>
               </w:pPrChange>
             </w:pPr>
@@ -13191,7 +13937,7 @@
         <w:tc>
           <w:tcPr>
             <w:tcW w:w="2835" w:type="dxa"/>
-            <w:tcPrChange w:id="868" w:author="Hung Vu" w:date="2020-11-06T09:33:00Z">
+            <w:tcPrChange w:id="914" w:author="Hung Vu" w:date="2020-11-06T09:33:00Z">
               <w:tcPr>
                 <w:tcW w:w="3406" w:type="dxa"/>
               </w:tcPr>
@@ -13201,9 +13947,9 @@
             <w:pPr>
               <w:jc w:val="left"/>
               <w:rPr>
-                <w:ins w:id="869" w:author="Hung Vu" w:date="2020-11-06T09:05:00Z"/>
-              </w:rPr>
-              <w:pPrChange w:id="870" w:author="Hung Vu" w:date="2020-11-06T09:07:00Z">
+                <w:ins w:id="915" w:author="Hung Vu" w:date="2020-11-06T09:05:00Z"/>
+              </w:rPr>
+              <w:pPrChange w:id="916" w:author="Hung Vu" w:date="2020-11-06T09:07:00Z">
                 <w:pPr/>
               </w:pPrChange>
             </w:pPr>
@@ -13212,7 +13958,7 @@
         <w:tc>
           <w:tcPr>
             <w:tcW w:w="4626" w:type="dxa"/>
-            <w:tcPrChange w:id="871" w:author="Hung Vu" w:date="2020-11-06T09:33:00Z">
+            <w:tcPrChange w:id="917" w:author="Hung Vu" w:date="2020-11-06T09:33:00Z">
               <w:tcPr>
                 <w:tcW w:w="3347" w:type="dxa"/>
               </w:tcPr>
@@ -13222,77 +13968,9 @@
             <w:pPr>
               <w:jc w:val="left"/>
               <w:rPr>
-                <w:ins w:id="872" w:author="Hung Vu" w:date="2020-11-06T09:05:00Z"/>
-              </w:rPr>
-              <w:pPrChange w:id="873" w:author="Hung Vu" w:date="2020-11-06T09:07:00Z">
-                <w:pPr/>
-              </w:pPrChange>
-            </w:pPr>
-          </w:p>
-        </w:tc>
-      </w:tr>
-      <w:tr>
-        <w:trPr>
-          <w:ins w:id="874" w:author="Hung Vu" w:date="2020-11-06T09:05:00Z"/>
-        </w:trPr>
-        <w:tc>
-          <w:tcPr>
-            <w:tcW w:w="1555" w:type="dxa"/>
-            <w:tcPrChange w:id="875" w:author="Hung Vu" w:date="2020-11-06T09:33:00Z">
-              <w:tcPr>
-                <w:tcW w:w="2263" w:type="dxa"/>
-              </w:tcPr>
-            </w:tcPrChange>
-          </w:tcPr>
-          <w:p>
-            <w:pPr>
-              <w:jc w:val="left"/>
-              <w:rPr>
-                <w:ins w:id="876" w:author="Hung Vu" w:date="2020-11-06T09:05:00Z"/>
-              </w:rPr>
-              <w:pPrChange w:id="877" w:author="Hung Vu" w:date="2020-11-06T09:07:00Z">
-                <w:pPr/>
-              </w:pPrChange>
-            </w:pPr>
-          </w:p>
-        </w:tc>
-        <w:tc>
-          <w:tcPr>
-            <w:tcW w:w="2835" w:type="dxa"/>
-            <w:tcPrChange w:id="878" w:author="Hung Vu" w:date="2020-11-06T09:33:00Z">
-              <w:tcPr>
-                <w:tcW w:w="3406" w:type="dxa"/>
-              </w:tcPr>
-            </w:tcPrChange>
-          </w:tcPr>
-          <w:p>
-            <w:pPr>
-              <w:jc w:val="left"/>
-              <w:rPr>
-                <w:ins w:id="879" w:author="Hung Vu" w:date="2020-11-06T09:05:00Z"/>
-              </w:rPr>
-              <w:pPrChange w:id="880" w:author="Hung Vu" w:date="2020-11-06T09:07:00Z">
-                <w:pPr/>
-              </w:pPrChange>
-            </w:pPr>
-          </w:p>
-        </w:tc>
-        <w:tc>
-          <w:tcPr>
-            <w:tcW w:w="4626" w:type="dxa"/>
-            <w:tcPrChange w:id="881" w:author="Hung Vu" w:date="2020-11-06T09:33:00Z">
-              <w:tcPr>
-                <w:tcW w:w="3347" w:type="dxa"/>
-              </w:tcPr>
-            </w:tcPrChange>
-          </w:tcPr>
-          <w:p>
-            <w:pPr>
-              <w:jc w:val="left"/>
-              <w:rPr>
-                <w:ins w:id="882" w:author="Hung Vu" w:date="2020-11-06T09:05:00Z"/>
-              </w:rPr>
-              <w:pPrChange w:id="883" w:author="Hung Vu" w:date="2020-11-06T09:07:00Z">
+                <w:ins w:id="918" w:author="Hung Vu" w:date="2020-11-06T09:05:00Z"/>
+              </w:rPr>
+              <w:pPrChange w:id="919" w:author="Hung Vu" w:date="2020-11-06T09:07:00Z">
                 <w:pPr/>
               </w:pPrChange>
             </w:pPr>
@@ -13310,24 +13988,26 @@
           <w:numId w:val="0"/>
         </w:numPr>
       </w:pPr>
-      <w:bookmarkStart w:id="884" w:name="_Toc55483376"/>
+      <w:bookmarkStart w:id="920" w:name="_Toc55483376"/>
       <w:r>
         <w:t>Code Libraries and Tools</w:t>
       </w:r>
-      <w:bookmarkEnd w:id="884"/>
+      <w:bookmarkEnd w:id="920"/>
     </w:p>
     <w:p>
       <w:pPr>
         <w:rPr>
-          <w:ins w:id="885" w:author="Christopher Symons" w:date="2020-11-05T14:38:00Z"/>
+          <w:ins w:id="921" w:author="Christopher Symons" w:date="2020-11-05T14:38:00Z"/>
         </w:rPr>
       </w:pPr>
-      <w:ins w:id="886" w:author="Christopher Symons" w:date="2020-11-05T14:37:00Z">
+      <w:proofErr w:type="spellStart"/>
+      <w:ins w:id="922" w:author="Christopher Symons" w:date="2020-11-05T14:37:00Z">
         <w:r>
           <w:t>find_electorate_by_latlong.ipynb</w:t>
         </w:r>
       </w:ins>
-      <w:ins w:id="887" w:author="Christopher Symons" w:date="2020-11-05T14:38:00Z">
+      <w:proofErr w:type="spellEnd"/>
+      <w:ins w:id="923" w:author="Christopher Symons" w:date="2020-11-05T14:38:00Z">
         <w:r>
           <w:t xml:space="preserve"> </w:t>
         </w:r>
@@ -13344,17 +14024,19 @@
         <w:spacing w:after="0" w:line="240" w:lineRule="auto"/>
         <w:jc w:val="left"/>
         <w:rPr>
-          <w:ins w:id="888" w:author="Christopher Symons" w:date="2020-11-05T14:38:00Z"/>
+          <w:ins w:id="924" w:author="Christopher Symons" w:date="2020-11-05T14:38:00Z"/>
           <w:lang w:val="en-US"/>
         </w:rPr>
       </w:pPr>
-      <w:ins w:id="889" w:author="Christopher Symons" w:date="2020-11-05T14:38:00Z">
+      <w:proofErr w:type="spellStart"/>
+      <w:ins w:id="925" w:author="Christopher Symons" w:date="2020-11-05T14:38:00Z">
         <w:r>
           <w:rPr>
             <w:lang w:val="en-US"/>
           </w:rPr>
           <w:t>scrape_AP_suburb_list.ipynb</w:t>
         </w:r>
+        <w:proofErr w:type="spellEnd"/>
         <w:r>
           <w:rPr>
             <w:lang w:val="en-US"/>
@@ -13363,9 +14045,771 @@
         </w:r>
       </w:ins>
     </w:p>
+    <w:p>
+      <w:pPr>
+        <w:rPr>
+          <w:ins w:id="926" w:author="Hung Vu" w:date="2020-11-06T10:31:00Z"/>
+        </w:rPr>
+      </w:pPr>
+    </w:p>
+    <w:tbl>
+      <w:tblPr>
+        <w:tblStyle w:val="TableGrid"/>
+        <w:tblW w:w="0" w:type="auto"/>
+        <w:tblLook w:val="04A0" w:firstRow="1" w:lastRow="0" w:firstColumn="1" w:lastColumn="0" w:noHBand="0" w:noVBand="1"/>
+      </w:tblPr>
+      <w:tblGrid>
+        <w:gridCol w:w="2835"/>
+        <w:gridCol w:w="4626"/>
+        <w:tblGridChange w:id="927">
+          <w:tblGrid>
+            <w:gridCol w:w="2835"/>
+            <w:gridCol w:w="4626"/>
+          </w:tblGrid>
+        </w:tblGridChange>
+      </w:tblGrid>
+      <w:tr>
+        <w:trPr>
+          <w:ins w:id="928" w:author="Hung Vu" w:date="2020-11-06T10:31:00Z"/>
+        </w:trPr>
+        <w:tc>
+          <w:tcPr>
+            <w:tcW w:w="2835" w:type="dxa"/>
+          </w:tcPr>
+          <w:p>
+            <w:pPr>
+              <w:jc w:val="left"/>
+              <w:rPr>
+                <w:ins w:id="929" w:author="Hung Vu" w:date="2020-11-06T10:31:00Z"/>
+              </w:rPr>
+            </w:pPr>
+            <w:ins w:id="930" w:author="Hung Vu" w:date="2020-11-06T10:31:00Z">
+              <w:r>
+                <w:t>File</w:t>
+              </w:r>
+            </w:ins>
+          </w:p>
+        </w:tc>
+        <w:tc>
+          <w:tcPr>
+            <w:tcW w:w="4626" w:type="dxa"/>
+          </w:tcPr>
+          <w:p>
+            <w:pPr>
+              <w:jc w:val="left"/>
+              <w:rPr>
+                <w:ins w:id="931" w:author="Hung Vu" w:date="2020-11-06T10:31:00Z"/>
+              </w:rPr>
+            </w:pPr>
+            <w:ins w:id="932" w:author="Hung Vu" w:date="2020-11-06T10:31:00Z">
+              <w:r>
+                <w:t>Description</w:t>
+              </w:r>
+            </w:ins>
+          </w:p>
+        </w:tc>
+      </w:tr>
+      <w:tr>
+        <w:trPr>
+          <w:ins w:id="933" w:author="Hung Vu" w:date="2020-11-06T10:31:00Z"/>
+        </w:trPr>
+        <w:tc>
+          <w:tcPr>
+            <w:tcW w:w="2835" w:type="dxa"/>
+          </w:tcPr>
+          <w:p>
+            <w:pPr>
+              <w:jc w:val="left"/>
+              <w:rPr>
+                <w:ins w:id="934" w:author="Hung Vu" w:date="2020-11-06T10:31:00Z"/>
+                <w:i/>
+                <w:iCs/>
+                <w:rPrChange w:id="935" w:author="Hung Vu" w:date="2020-11-06T10:32:00Z">
+                  <w:rPr>
+                    <w:ins w:id="936" w:author="Hung Vu" w:date="2020-11-06T10:31:00Z"/>
+                  </w:rPr>
+                </w:rPrChange>
+              </w:rPr>
+            </w:pPr>
+            <w:ins w:id="937" w:author="Hung Vu" w:date="2020-11-06T10:32:00Z">
+              <w:r>
+                <w:rPr>
+                  <w:i/>
+                  <w:iCs/>
+                  <w:sz w:val="18"/>
+                  <w:szCs w:val="18"/>
+                  <w:rPrChange w:id="938" w:author="Hung Vu" w:date="2020-11-06T10:32:00Z">
+                    <w:rPr>
+                      <w:sz w:val="18"/>
+                      <w:szCs w:val="18"/>
+                    </w:rPr>
+                  </w:rPrChange>
+                </w:rPr>
+                <w:t xml:space="preserve">Census data with 2017 State Electoral Division </w:t>
+              </w:r>
+              <w:proofErr w:type="spellStart"/>
+              <w:r>
+                <w:rPr>
+                  <w:i/>
+                  <w:iCs/>
+                  <w:sz w:val="18"/>
+                  <w:szCs w:val="18"/>
+                  <w:rPrChange w:id="939" w:author="Hung Vu" w:date="2020-11-06T10:32:00Z">
+                    <w:rPr>
+                      <w:sz w:val="18"/>
+                      <w:szCs w:val="18"/>
+                    </w:rPr>
+                  </w:rPrChange>
+                </w:rPr>
+                <w:t>Names</w:t>
+              </w:r>
+              <w:r>
+                <w:rPr>
+                  <w:i/>
+                  <w:iCs/>
+                  <w:sz w:val="18"/>
+                  <w:szCs w:val="18"/>
+                  <w:rPrChange w:id="940" w:author="Hung Vu" w:date="2020-11-06T10:32:00Z">
+                    <w:rPr>
+                      <w:sz w:val="18"/>
+                      <w:szCs w:val="18"/>
+                    </w:rPr>
+                  </w:rPrChange>
+                </w:rPr>
+                <w:t>.R</w:t>
+              </w:r>
+            </w:ins>
+            <w:proofErr w:type="spellEnd"/>
+          </w:p>
+        </w:tc>
+        <w:tc>
+          <w:tcPr>
+            <w:tcW w:w="4626" w:type="dxa"/>
+          </w:tcPr>
+          <w:p>
+            <w:pPr>
+              <w:jc w:val="left"/>
+              <w:rPr>
+                <w:ins w:id="941" w:author="Hung Vu" w:date="2020-11-06T10:33:00Z"/>
+              </w:rPr>
+            </w:pPr>
+            <w:ins w:id="942" w:author="Hung Vu" w:date="2020-11-06T10:32:00Z">
+              <w:r>
+                <w:t>Data preparation</w:t>
+              </w:r>
+            </w:ins>
+            <w:ins w:id="943" w:author="Hung Vu" w:date="2020-11-06T10:33:00Z">
+              <w:r>
+                <w:t>:</w:t>
+              </w:r>
+            </w:ins>
+          </w:p>
+          <w:p>
+            <w:pPr>
+              <w:pStyle w:val="ListParagraph"/>
+              <w:numPr>
+                <w:ilvl w:val="0"/>
+                <w:numId w:val="21"/>
+              </w:numPr>
+              <w:jc w:val="left"/>
+              <w:rPr>
+                <w:ins w:id="944" w:author="Hung Vu" w:date="2020-11-06T10:33:00Z"/>
+              </w:rPr>
+            </w:pPr>
+            <w:ins w:id="945" w:author="Hung Vu" w:date="2020-11-06T10:33:00Z">
+              <w:r>
+                <w:t>Importing relevant census data with some transformation</w:t>
+              </w:r>
+            </w:ins>
+          </w:p>
+          <w:p>
+            <w:pPr>
+              <w:pStyle w:val="ListParagraph"/>
+              <w:numPr>
+                <w:ilvl w:val="0"/>
+                <w:numId w:val="21"/>
+              </w:numPr>
+              <w:jc w:val="left"/>
+              <w:rPr>
+                <w:ins w:id="946" w:author="Hung Vu" w:date="2020-11-06T10:33:00Z"/>
+              </w:rPr>
+            </w:pPr>
+            <w:ins w:id="947" w:author="Hung Vu" w:date="2020-11-06T10:33:00Z">
+              <w:r>
+                <w:t>Converted SED codes to names</w:t>
+              </w:r>
+            </w:ins>
+          </w:p>
+          <w:p>
+            <w:pPr>
+              <w:pStyle w:val="ListParagraph"/>
+              <w:numPr>
+                <w:ilvl w:val="0"/>
+                <w:numId w:val="21"/>
+              </w:numPr>
+              <w:jc w:val="left"/>
+              <w:rPr>
+                <w:ins w:id="948" w:author="Hung Vu" w:date="2020-11-06T10:34:00Z"/>
+              </w:rPr>
+            </w:pPr>
+            <w:ins w:id="949" w:author="Hung Vu" w:date="2020-11-06T10:33:00Z">
+              <w:r>
+                <w:t>Rectified discrepancy of SED due</w:t>
+              </w:r>
+            </w:ins>
+            <w:ins w:id="950" w:author="Hung Vu" w:date="2020-11-06T10:34:00Z">
+              <w:r>
+                <w:t xml:space="preserve"> to 2017 boundary redistribution</w:t>
+              </w:r>
+            </w:ins>
+          </w:p>
+          <w:p>
+            <w:pPr>
+              <w:jc w:val="left"/>
+              <w:rPr>
+                <w:ins w:id="951" w:author="Hung Vu" w:date="2020-11-06T10:31:00Z"/>
+              </w:rPr>
+              <w:pPrChange w:id="952" w:author="Hung Vu" w:date="2020-11-06T10:34:00Z">
+                <w:pPr>
+                  <w:pStyle w:val="ListParagraph"/>
+                  <w:numPr>
+                    <w:numId w:val="21"/>
+                  </w:numPr>
+                  <w:ind w:hanging="360"/>
+                  <w:jc w:val="left"/>
+                </w:pPr>
+              </w:pPrChange>
+            </w:pPr>
+            <w:ins w:id="953" w:author="Hung Vu" w:date="2020-11-06T10:34:00Z">
+              <w:r>
+                <w:t xml:space="preserve">Output: </w:t>
+              </w:r>
+              <w:r>
+                <w:rPr>
+                  <w:sz w:val="18"/>
+                  <w:szCs w:val="18"/>
+                  <w:rPrChange w:id="954" w:author="Hung Vu" w:date="2020-11-06T10:34:00Z">
+                    <w:rPr/>
+                  </w:rPrChange>
+                </w:rPr>
+                <w:t>Census_3_Corrected SED.csv</w:t>
+              </w:r>
+            </w:ins>
+          </w:p>
+        </w:tc>
+      </w:tr>
+      <w:tr>
+        <w:trPr>
+          <w:ins w:id="955" w:author="Hung Vu" w:date="2020-11-06T10:31:00Z"/>
+        </w:trPr>
+        <w:tc>
+          <w:tcPr>
+            <w:tcW w:w="2835" w:type="dxa"/>
+          </w:tcPr>
+          <w:p>
+            <w:pPr>
+              <w:jc w:val="left"/>
+              <w:rPr>
+                <w:ins w:id="956" w:author="Hung Vu" w:date="2020-11-06T10:31:00Z"/>
+                <w:i/>
+                <w:iCs/>
+                <w:rPrChange w:id="957" w:author="Hung Vu" w:date="2020-11-06T10:34:00Z">
+                  <w:rPr>
+                    <w:ins w:id="958" w:author="Hung Vu" w:date="2020-11-06T10:31:00Z"/>
+                  </w:rPr>
+                </w:rPrChange>
+              </w:rPr>
+            </w:pPr>
+            <w:ins w:id="959" w:author="Hung Vu" w:date="2020-11-06T10:34:00Z">
+              <w:r>
+                <w:rPr>
+                  <w:i/>
+                  <w:iCs/>
+                  <w:sz w:val="18"/>
+                  <w:szCs w:val="18"/>
+                  <w:rPrChange w:id="960" w:author="Hung Vu" w:date="2020-11-06T10:35:00Z">
+                    <w:rPr/>
+                  </w:rPrChange>
+                </w:rPr>
+                <w:t xml:space="preserve">MLR </w:t>
+              </w:r>
+              <w:proofErr w:type="spellStart"/>
+              <w:r>
+                <w:rPr>
+                  <w:i/>
+                  <w:iCs/>
+                  <w:sz w:val="18"/>
+                  <w:szCs w:val="18"/>
+                  <w:rPrChange w:id="961" w:author="Hung Vu" w:date="2020-11-06T10:35:00Z">
+                    <w:rPr/>
+                  </w:rPrChange>
+                </w:rPr>
+                <w:t>model.R</w:t>
+              </w:r>
+            </w:ins>
+            <w:proofErr w:type="spellEnd"/>
+          </w:p>
+        </w:tc>
+        <w:tc>
+          <w:tcPr>
+            <w:tcW w:w="4626" w:type="dxa"/>
+          </w:tcPr>
+          <w:p>
+            <w:pPr>
+              <w:jc w:val="left"/>
+              <w:rPr>
+                <w:ins w:id="962" w:author="Hung Vu" w:date="2020-11-06T10:35:00Z"/>
+              </w:rPr>
+            </w:pPr>
+            <w:ins w:id="963" w:author="Hung Vu" w:date="2020-11-06T10:35:00Z">
+              <w:r>
+                <w:t>Input data:</w:t>
+              </w:r>
+            </w:ins>
+          </w:p>
+          <w:p>
+            <w:pPr>
+              <w:pStyle w:val="ListParagraph"/>
+              <w:numPr>
+                <w:ilvl w:val="0"/>
+                <w:numId w:val="21"/>
+              </w:numPr>
+              <w:jc w:val="left"/>
+              <w:rPr>
+                <w:ins w:id="964" w:author="Hung Vu" w:date="2020-11-06T10:35:00Z"/>
+                <w:rPrChange w:id="965" w:author="Hung Vu" w:date="2020-11-06T10:35:00Z">
+                  <w:rPr>
+                    <w:ins w:id="966" w:author="Hung Vu" w:date="2020-11-06T10:35:00Z"/>
+                    <w:sz w:val="18"/>
+                    <w:szCs w:val="18"/>
+                  </w:rPr>
+                </w:rPrChange>
+              </w:rPr>
+            </w:pPr>
+            <w:ins w:id="967" w:author="Hung Vu" w:date="2020-11-06T10:35:00Z">
+              <w:r>
+                <w:rPr>
+                  <w:sz w:val="18"/>
+                  <w:szCs w:val="18"/>
+                </w:rPr>
+                <w:t>Census_3_Corrected SED.csv</w:t>
+              </w:r>
+            </w:ins>
+          </w:p>
+          <w:p>
+            <w:pPr>
+              <w:pStyle w:val="ListParagraph"/>
+              <w:numPr>
+                <w:ilvl w:val="0"/>
+                <w:numId w:val="21"/>
+              </w:numPr>
+              <w:jc w:val="left"/>
+              <w:rPr>
+                <w:ins w:id="968" w:author="Hung Vu" w:date="2020-11-06T10:35:00Z"/>
+                <w:rPrChange w:id="969" w:author="Hung Vu" w:date="2020-11-06T10:35:00Z">
+                  <w:rPr>
+                    <w:ins w:id="970" w:author="Hung Vu" w:date="2020-11-06T10:35:00Z"/>
+                    <w:sz w:val="18"/>
+                    <w:szCs w:val="18"/>
+                  </w:rPr>
+                </w:rPrChange>
+              </w:rPr>
+            </w:pPr>
+            <w:ins w:id="971" w:author="Hung Vu" w:date="2020-11-06T10:36:00Z">
+              <w:r>
+                <w:rPr>
+                  <w:sz w:val="18"/>
+                  <w:szCs w:val="18"/>
+                </w:rPr>
+                <w:lastRenderedPageBreak/>
+                <w:t>p</w:t>
+              </w:r>
+            </w:ins>
+            <w:ins w:id="972" w:author="Hung Vu" w:date="2020-11-06T10:35:00Z">
+              <w:r>
+                <w:rPr>
+                  <w:sz w:val="18"/>
+                  <w:szCs w:val="18"/>
+                </w:rPr>
+                <w:t>rojectscsv.csv</w:t>
+              </w:r>
+            </w:ins>
+          </w:p>
+          <w:p>
+            <w:pPr>
+              <w:pStyle w:val="ListParagraph"/>
+              <w:numPr>
+                <w:ilvl w:val="0"/>
+                <w:numId w:val="21"/>
+              </w:numPr>
+              <w:jc w:val="left"/>
+              <w:rPr>
+                <w:ins w:id="973" w:author="Hung Vu" w:date="2020-11-06T10:36:00Z"/>
+                <w:rPrChange w:id="974" w:author="Hung Vu" w:date="2020-11-06T10:36:00Z">
+                  <w:rPr>
+                    <w:ins w:id="975" w:author="Hung Vu" w:date="2020-11-06T10:36:00Z"/>
+                    <w:sz w:val="18"/>
+                    <w:szCs w:val="18"/>
+                  </w:rPr>
+                </w:rPrChange>
+              </w:rPr>
+            </w:pPr>
+            <w:ins w:id="976" w:author="Hung Vu" w:date="2020-11-06T10:36:00Z">
+              <w:r>
+                <w:rPr>
+                  <w:sz w:val="18"/>
+                  <w:szCs w:val="18"/>
+                </w:rPr>
+                <w:t>e</w:t>
+              </w:r>
+            </w:ins>
+            <w:ins w:id="977" w:author="Hung Vu" w:date="2020-11-06T10:35:00Z">
+              <w:r>
+                <w:rPr>
+                  <w:sz w:val="18"/>
+                  <w:szCs w:val="18"/>
+                </w:rPr>
+                <w:t>lection_results_two_preferred.csv</w:t>
+              </w:r>
+            </w:ins>
+          </w:p>
+          <w:p>
+            <w:pPr>
+              <w:jc w:val="left"/>
+              <w:rPr>
+                <w:ins w:id="978" w:author="Hung Vu" w:date="2020-11-06T10:36:00Z"/>
+              </w:rPr>
+            </w:pPr>
+            <w:ins w:id="979" w:author="Hung Vu" w:date="2020-11-06T10:36:00Z">
+              <w:r>
+                <w:t>Output:</w:t>
+              </w:r>
+            </w:ins>
+          </w:p>
+          <w:p>
+            <w:pPr>
+              <w:pStyle w:val="ListParagraph"/>
+              <w:numPr>
+                <w:ilvl w:val="0"/>
+                <w:numId w:val="21"/>
+              </w:numPr>
+              <w:jc w:val="left"/>
+              <w:rPr>
+                <w:ins w:id="980" w:author="Hung Vu" w:date="2020-11-06T10:37:00Z"/>
+              </w:rPr>
+            </w:pPr>
+            <w:ins w:id="981" w:author="Hung Vu" w:date="2020-11-06T10:36:00Z">
+              <w:r>
+                <w:t>EDA with boxplot, histogram, density plots</w:t>
+              </w:r>
+            </w:ins>
+          </w:p>
+          <w:p>
+            <w:pPr>
+              <w:pStyle w:val="ListParagraph"/>
+              <w:numPr>
+                <w:ilvl w:val="0"/>
+                <w:numId w:val="21"/>
+              </w:numPr>
+              <w:jc w:val="left"/>
+              <w:rPr>
+                <w:ins w:id="982" w:author="Hung Vu" w:date="2020-11-06T10:37:00Z"/>
+              </w:rPr>
+            </w:pPr>
+            <w:ins w:id="983" w:author="Hung Vu" w:date="2020-11-06T10:37:00Z">
+              <w:r>
+                <w:t>Summarise cost data</w:t>
+              </w:r>
+            </w:ins>
+          </w:p>
+          <w:p>
+            <w:pPr>
+              <w:pStyle w:val="ListParagraph"/>
+              <w:numPr>
+                <w:ilvl w:val="0"/>
+                <w:numId w:val="21"/>
+              </w:numPr>
+              <w:jc w:val="left"/>
+              <w:rPr>
+                <w:ins w:id="984" w:author="Hung Vu" w:date="2020-11-06T10:36:00Z"/>
+              </w:rPr>
+              <w:pPrChange w:id="985" w:author="Hung Vu" w:date="2020-11-06T10:37:00Z">
+                <w:pPr>
+                  <w:pStyle w:val="ListParagraph"/>
+                  <w:numPr>
+                    <w:numId w:val="21"/>
+                  </w:numPr>
+                  <w:ind w:hanging="360"/>
+                  <w:jc w:val="left"/>
+                </w:pPr>
+              </w:pPrChange>
+            </w:pPr>
+            <w:ins w:id="986" w:author="Hung Vu" w:date="2020-11-06T10:37:00Z">
+              <w:r>
+                <w:t xml:space="preserve">Calculate </w:t>
+              </w:r>
+              <w:proofErr w:type="spellStart"/>
+              <w:r>
+                <w:t>APF_S</w:t>
+              </w:r>
+            </w:ins>
+            <w:ins w:id="987" w:author="Hung Vu" w:date="2020-11-06T10:38:00Z">
+              <w:r>
+                <w:t>afety_Ranking_Margin</w:t>
+              </w:r>
+            </w:ins>
+            <w:proofErr w:type="spellEnd"/>
+          </w:p>
+          <w:p>
+            <w:pPr>
+              <w:pStyle w:val="ListParagraph"/>
+              <w:numPr>
+                <w:ilvl w:val="0"/>
+                <w:numId w:val="21"/>
+              </w:numPr>
+              <w:jc w:val="left"/>
+              <w:rPr>
+                <w:ins w:id="988" w:author="Hung Vu" w:date="2020-11-06T10:36:00Z"/>
+              </w:rPr>
+            </w:pPr>
+            <w:ins w:id="989" w:author="Hung Vu" w:date="2020-11-06T10:36:00Z">
+              <w:r>
+                <w:t xml:space="preserve">Multiple linear regression </w:t>
+              </w:r>
+            </w:ins>
+            <w:ins w:id="990" w:author="Hung Vu" w:date="2020-11-06T10:37:00Z">
+              <w:r>
+                <w:t>with</w:t>
+              </w:r>
+            </w:ins>
+            <w:ins w:id="991" w:author="Hung Vu" w:date="2020-11-06T10:36:00Z">
+              <w:r>
+                <w:t xml:space="preserve"> all predictors</w:t>
+              </w:r>
+            </w:ins>
+          </w:p>
+          <w:p>
+            <w:pPr>
+              <w:pStyle w:val="ListParagraph"/>
+              <w:numPr>
+                <w:ilvl w:val="0"/>
+                <w:numId w:val="21"/>
+              </w:numPr>
+              <w:jc w:val="left"/>
+              <w:rPr>
+                <w:ins w:id="992" w:author="Hung Vu" w:date="2020-11-06T10:38:00Z"/>
+              </w:rPr>
+            </w:pPr>
+            <w:ins w:id="993" w:author="Hung Vu" w:date="2020-11-06T10:36:00Z">
+              <w:r>
+                <w:t xml:space="preserve">Multiple linear </w:t>
+              </w:r>
+            </w:ins>
+            <w:ins w:id="994" w:author="Hung Vu" w:date="2020-11-06T10:37:00Z">
+              <w:r>
+                <w:t>regression with 7 predictors</w:t>
+              </w:r>
+            </w:ins>
+            <w:ins w:id="995" w:author="Hung Vu" w:date="2020-11-06T10:38:00Z">
+              <w:r>
+                <w:t>. Checked assumptions and reporting model’s output</w:t>
+              </w:r>
+            </w:ins>
+          </w:p>
+          <w:p>
+            <w:pPr>
+              <w:pStyle w:val="ListParagraph"/>
+              <w:numPr>
+                <w:ilvl w:val="0"/>
+                <w:numId w:val="21"/>
+              </w:numPr>
+              <w:jc w:val="left"/>
+              <w:rPr>
+                <w:ins w:id="996" w:author="Hung Vu" w:date="2020-11-06T10:31:00Z"/>
+              </w:rPr>
+              <w:pPrChange w:id="997" w:author="Hung Vu" w:date="2020-11-06T10:36:00Z">
+                <w:pPr>
+                  <w:jc w:val="left"/>
+                </w:pPr>
+              </w:pPrChange>
+            </w:pPr>
+            <w:ins w:id="998" w:author="Hung Vu" w:date="2020-11-06T10:39:00Z">
+              <w:r>
+                <w:t>General</w:t>
+              </w:r>
+            </w:ins>
+            <w:ins w:id="999" w:author="Hung Vu" w:date="2020-11-06T10:43:00Z">
+              <w:r>
+                <w:t>ised</w:t>
+              </w:r>
+            </w:ins>
+            <w:ins w:id="1000" w:author="Hung Vu" w:date="2020-11-06T10:39:00Z">
+              <w:r>
+                <w:t xml:space="preserve"> linear regression using </w:t>
+              </w:r>
+            </w:ins>
+            <w:ins w:id="1001" w:author="Hung Vu" w:date="2020-11-06T11:16:00Z">
+              <w:r>
+                <w:t>identity link</w:t>
+              </w:r>
+            </w:ins>
+            <w:ins w:id="1002" w:author="Hung Vu" w:date="2020-11-06T10:39:00Z">
+              <w:r>
+                <w:t xml:space="preserve"> function.</w:t>
+              </w:r>
+            </w:ins>
+            <w:bookmarkStart w:id="1003" w:name="_GoBack"/>
+            <w:bookmarkEnd w:id="1003"/>
+          </w:p>
+        </w:tc>
+      </w:tr>
+      <w:tr>
+        <w:tblPrEx>
+          <w:tblW w:w="0" w:type="auto"/>
+          <w:tblPrExChange w:id="1004" w:author="Hung Vu" w:date="2020-11-06T10:32:00Z">
+            <w:tblPrEx>
+              <w:tblW w:w="0" w:type="auto"/>
+            </w:tblPrEx>
+          </w:tblPrExChange>
+        </w:tblPrEx>
+        <w:trPr>
+          <w:trHeight w:val="47"/>
+          <w:ins w:id="1005" w:author="Hung Vu" w:date="2020-11-06T10:31:00Z"/>
+        </w:trPr>
+        <w:tc>
+          <w:tcPr>
+            <w:tcW w:w="2835" w:type="dxa"/>
+            <w:tcPrChange w:id="1006" w:author="Hung Vu" w:date="2020-11-06T10:32:00Z">
+              <w:tcPr>
+                <w:tcW w:w="2835" w:type="dxa"/>
+              </w:tcPr>
+            </w:tcPrChange>
+          </w:tcPr>
+          <w:p>
+            <w:pPr>
+              <w:jc w:val="left"/>
+              <w:rPr>
+                <w:ins w:id="1007" w:author="Hung Vu" w:date="2020-11-06T10:31:00Z"/>
+              </w:rPr>
+            </w:pPr>
+          </w:p>
+        </w:tc>
+        <w:tc>
+          <w:tcPr>
+            <w:tcW w:w="4626" w:type="dxa"/>
+            <w:tcPrChange w:id="1008" w:author="Hung Vu" w:date="2020-11-06T10:32:00Z">
+              <w:tcPr>
+                <w:tcW w:w="4626" w:type="dxa"/>
+              </w:tcPr>
+            </w:tcPrChange>
+          </w:tcPr>
+          <w:p>
+            <w:pPr>
+              <w:jc w:val="left"/>
+              <w:rPr>
+                <w:ins w:id="1009" w:author="Hung Vu" w:date="2020-11-06T10:31:00Z"/>
+              </w:rPr>
+            </w:pPr>
+          </w:p>
+        </w:tc>
+      </w:tr>
+      <w:tr>
+        <w:trPr>
+          <w:ins w:id="1010" w:author="Hung Vu" w:date="2020-11-06T10:31:00Z"/>
+        </w:trPr>
+        <w:tc>
+          <w:tcPr>
+            <w:tcW w:w="2835" w:type="dxa"/>
+          </w:tcPr>
+          <w:p>
+            <w:pPr>
+              <w:jc w:val="left"/>
+              <w:rPr>
+                <w:ins w:id="1011" w:author="Hung Vu" w:date="2020-11-06T10:31:00Z"/>
+              </w:rPr>
+            </w:pPr>
+          </w:p>
+        </w:tc>
+        <w:tc>
+          <w:tcPr>
+            <w:tcW w:w="4626" w:type="dxa"/>
+          </w:tcPr>
+          <w:p>
+            <w:pPr>
+              <w:jc w:val="left"/>
+              <w:rPr>
+                <w:ins w:id="1012" w:author="Hung Vu" w:date="2020-11-06T10:31:00Z"/>
+              </w:rPr>
+            </w:pPr>
+          </w:p>
+        </w:tc>
+      </w:tr>
+      <w:tr>
+        <w:trPr>
+          <w:ins w:id="1013" w:author="Hung Vu" w:date="2020-11-06T10:31:00Z"/>
+        </w:trPr>
+        <w:tc>
+          <w:tcPr>
+            <w:tcW w:w="2835" w:type="dxa"/>
+          </w:tcPr>
+          <w:p>
+            <w:pPr>
+              <w:jc w:val="left"/>
+              <w:rPr>
+                <w:ins w:id="1014" w:author="Hung Vu" w:date="2020-11-06T10:31:00Z"/>
+              </w:rPr>
+            </w:pPr>
+          </w:p>
+        </w:tc>
+        <w:tc>
+          <w:tcPr>
+            <w:tcW w:w="4626" w:type="dxa"/>
+          </w:tcPr>
+          <w:p>
+            <w:pPr>
+              <w:jc w:val="left"/>
+              <w:rPr>
+                <w:ins w:id="1015" w:author="Hung Vu" w:date="2020-11-06T10:31:00Z"/>
+              </w:rPr>
+            </w:pPr>
+          </w:p>
+        </w:tc>
+      </w:tr>
+      <w:tr>
+        <w:trPr>
+          <w:ins w:id="1016" w:author="Hung Vu" w:date="2020-11-06T10:31:00Z"/>
+        </w:trPr>
+        <w:tc>
+          <w:tcPr>
+            <w:tcW w:w="2835" w:type="dxa"/>
+          </w:tcPr>
+          <w:p>
+            <w:pPr>
+              <w:jc w:val="left"/>
+              <w:rPr>
+                <w:ins w:id="1017" w:author="Hung Vu" w:date="2020-11-06T10:31:00Z"/>
+              </w:rPr>
+            </w:pPr>
+          </w:p>
+        </w:tc>
+        <w:tc>
+          <w:tcPr>
+            <w:tcW w:w="4626" w:type="dxa"/>
+          </w:tcPr>
+          <w:p>
+            <w:pPr>
+              <w:jc w:val="left"/>
+              <w:rPr>
+                <w:ins w:id="1018" w:author="Hung Vu" w:date="2020-11-06T10:31:00Z"/>
+              </w:rPr>
+            </w:pPr>
+          </w:p>
+        </w:tc>
+      </w:tr>
+    </w:tbl>
     <w:p/>
     <w:sectPr>
-      <w:footerReference w:type="default" r:id="rId45"/>
+      <w:footerReference w:type="default" r:id="rId47"/>
       <w:pgSz w:w="11906" w:h="16838"/>
       <w:pgMar w:top="1440" w:right="1440" w:bottom="1440" w:left="1440" w:header="708" w:footer="708" w:gutter="0"/>
       <w:cols w:space="708"/>
@@ -13527,7 +14971,7 @@
       </w:r>
     </w:p>
   </w:comment>
-  <w:comment w:id="583" w:author="Matthew Colwell" w:date="2020-11-05T07:43:00Z" w:initials="MC">
+  <w:comment w:id="611" w:author="Matthew Colwell" w:date="2020-11-05T07:43:00Z" w:initials="MC">
     <w:p>
       <w:pPr>
         <w:pStyle w:val="CommentText"/>
@@ -13539,11 +14983,19 @@
         <w:annotationRef/>
       </w:r>
       <w:r>
-        <w:t>Happy to incorporate all of this. Would be especially good if Hai Hung can include the qq-plot and/or residual plot. Also the multiple linear model?</w:t>
+        <w:t xml:space="preserve">Happy to incorporate all of this. Would be especially good if Hai Hung can include the </w:t>
+      </w:r>
+      <w:proofErr w:type="spellStart"/>
+      <w:r>
+        <w:t>qq</w:t>
+      </w:r>
+      <w:proofErr w:type="spellEnd"/>
+      <w:r>
+        <w:t>-plot and/or residual plot. Also the multiple linear model?</w:t>
       </w:r>
     </w:p>
   </w:comment>
-  <w:comment w:id="587" w:author="Christopher Symons" w:date="2020-11-04T17:15:00Z" w:initials="CS">
+  <w:comment w:id="615" w:author="Christopher Symons" w:date="2020-11-04T17:15:00Z" w:initials="CS">
     <w:p>
       <w:pPr>
         <w:pStyle w:val="CommentText"/>
@@ -13559,7 +15011,7 @@
       </w:r>
     </w:p>
   </w:comment>
-  <w:comment w:id="673" w:author="Christopher Symons" w:date="2020-11-04T17:17:00Z" w:initials="CS">
+  <w:comment w:id="701" w:author="Christopher Symons" w:date="2020-11-04T17:17:00Z" w:initials="CS">
     <w:p>
       <w:pPr>
         <w:pStyle w:val="CommentText"/>
@@ -20647,7 +22099,7 @@
 </file>
 
 <file path=customXml/itemProps2.xml><?xml version="1.0" encoding="utf-8"?>
-<ds:datastoreItem xmlns:ds="http://schemas.openxmlformats.org/officeDocument/2006/customXml" ds:itemID="{484AF112-1F73-4B0D-A74E-630D692CDECF}">
+<ds:datastoreItem xmlns:ds="http://schemas.openxmlformats.org/officeDocument/2006/customXml" ds:itemID="{91A77ED0-4E5C-4199-906C-406EC532706E}">
   <ds:schemaRefs>
     <ds:schemaRef ds:uri="http://schemas.openxmlformats.org/officeDocument/2006/bibliography"/>
   </ds:schemaRefs>

</xml_diff>